<commit_message>
Refactor for better code understanding_2
</commit_message>
<xml_diff>
--- a/graphics_assn1/CSED451_ASSN1_Report.docx
+++ b/graphics_assn1/CSED451_ASSN1_Report.docx
@@ -16,56 +16,53 @@
         <w:pStyle w:val="a4"/>
       </w:pPr>
       <w:r>
+        <w:t xml:space="preserve"> 2</w:t>
+      </w:r>
+      <w:r>
+        <w:rPr>
+          <w:rFonts w:hint="eastAsia"/>
+        </w:rPr>
+        <w:t xml:space="preserve">D </w:t>
+      </w:r>
+      <w:r>
+        <w:t>DRAWING REPORT</w:t>
+      </w:r>
+    </w:p>
+    <w:p>
+      <w:pPr>
+        <w:jc w:val="right"/>
+      </w:pPr>
+      <w:r>
+        <w:t>(</w:t>
+      </w:r>
+      <w:r>
+        <w:rPr>
+          <w:rFonts w:hint="eastAsia"/>
+        </w:rPr>
+        <w:t>Team Name</w:t>
+      </w:r>
+      <w:r>
+        <w:t>)</w:t>
+      </w:r>
+      <w:r>
+        <w:rPr>
+          <w:rFonts w:hint="eastAsia"/>
+        </w:rPr>
         <w:t xml:space="preserve"> </w:t>
       </w:r>
-      <w:r>
-        <w:t>2</w:t>
-      </w:r>
-      <w:r>
-        <w:rPr>
-          <w:rFonts w:hint="eastAsia"/>
-        </w:rPr>
-        <w:t xml:space="preserve">D </w:t>
-      </w:r>
-      <w:r>
-        <w:t>DRAWING REPORT</w:t>
-      </w:r>
     </w:p>
     <w:p>
       <w:pPr>
         <w:jc w:val="right"/>
       </w:pPr>
       <w:r>
-        <w:t>(</w:t>
-      </w:r>
-      <w:r>
-        <w:rPr>
-          <w:rFonts w:hint="eastAsia"/>
-        </w:rPr>
-        <w:t>Team Name</w:t>
-      </w:r>
-      <w:r>
-        <w:t>)</w:t>
-      </w:r>
-      <w:r>
-        <w:rPr>
-          <w:rFonts w:hint="eastAsia"/>
-        </w:rPr>
+        <w:t>CSE</w:t>
+      </w:r>
+      <w:r>
         <w:t xml:space="preserve"> </w:t>
       </w:r>
-    </w:p>
-    <w:p>
-      <w:pPr>
-        <w:jc w:val="right"/>
-      </w:pPr>
-      <w:r>
-        <w:t>CSE</w:t>
-      </w:r>
-      <w:r>
-        <w:t xml:space="preserve"> </w:t>
-      </w:r>
-      <w:r>
-        <w:t>20200000</w:t>
+      <w:r>
+        <w:t>20202405</w:t>
       </w:r>
       <w:r>
         <w:rPr>
@@ -205,8 +202,6 @@
           <w:szCs w:val="28"/>
         </w:rPr>
       </w:pPr>
-      <w:bookmarkStart w:id="0" w:name="_GoBack"/>
-      <w:bookmarkEnd w:id="0"/>
     </w:p>
     <w:p>
       <w:pPr>
@@ -230,8 +225,22 @@
       <w:pPr>
         <w:jc w:val="left"/>
         <w:rPr>
-          <w:b/>
-          <w:sz w:val="28"/>
+          <w:szCs w:val="28"/>
+        </w:rPr>
+      </w:pPr>
+      <w:r>
+        <w:rPr>
+          <w:rFonts w:hint="eastAsia"/>
+          <w:szCs w:val="28"/>
+        </w:rPr>
+        <w:t>문민재</w:t>
+      </w:r>
+    </w:p>
+    <w:p>
+      <w:pPr>
+        <w:jc w:val="left"/>
+        <w:rPr>
+          <w:rFonts w:hint="eastAsia"/>
           <w:szCs w:val="28"/>
         </w:rPr>
       </w:pPr>
@@ -278,6 +287,596 @@
         </w:rPr>
         <w:t>자료구조 설계</w:t>
       </w:r>
+      <w:r>
+        <w:rPr>
+          <w:rFonts w:hint="eastAsia"/>
+          <w:sz w:val="24"/>
+          <w:szCs w:val="24"/>
+        </w:rPr>
+        <w:t xml:space="preserve"> (</w:t>
+      </w:r>
+      <w:r>
+        <w:rPr>
+          <w:sz w:val="24"/>
+          <w:szCs w:val="24"/>
+        </w:rPr>
+        <w:t>source.h)</w:t>
+      </w:r>
+    </w:p>
+    <w:p>
+      <w:pPr>
+        <w:pStyle w:val="a3"/>
+        <w:numPr>
+          <w:ilvl w:val="0"/>
+          <w:numId w:val="29"/>
+        </w:numPr>
+        <w:ind w:leftChars="0"/>
+        <w:jc w:val="left"/>
+        <w:rPr>
+          <w:szCs w:val="20"/>
+        </w:rPr>
+      </w:pPr>
+      <w:r>
+        <w:rPr>
+          <w:szCs w:val="20"/>
+        </w:rPr>
+        <w:t>C</w:t>
+      </w:r>
+      <w:r>
+        <w:rPr>
+          <w:rFonts w:hint="eastAsia"/>
+          <w:szCs w:val="20"/>
+        </w:rPr>
+        <w:t>oordinates</w:t>
+      </w:r>
+    </w:p>
+    <w:p>
+      <w:pPr>
+        <w:pStyle w:val="a3"/>
+        <w:ind w:leftChars="0" w:left="1120"/>
+        <w:jc w:val="left"/>
+        <w:rPr>
+          <w:szCs w:val="20"/>
+        </w:rPr>
+      </w:pPr>
+    </w:p>
+    <w:p>
+      <w:pPr>
+        <w:pStyle w:val="a3"/>
+        <w:numPr>
+          <w:ilvl w:val="0"/>
+          <w:numId w:val="29"/>
+        </w:numPr>
+        <w:ind w:leftChars="0"/>
+        <w:jc w:val="left"/>
+        <w:rPr>
+          <w:rFonts w:hint="eastAsia"/>
+          <w:szCs w:val="20"/>
+        </w:rPr>
+      </w:pPr>
+      <w:r>
+        <w:rPr>
+          <w:szCs w:val="20"/>
+        </w:rPr>
+        <w:t>Object</w:t>
+      </w:r>
+    </w:p>
+    <w:p>
+      <w:pPr>
+        <w:pStyle w:val="a3"/>
+        <w:ind w:leftChars="0" w:left="1120"/>
+        <w:jc w:val="left"/>
+        <w:rPr>
+          <w:rFonts w:hint="eastAsia"/>
+          <w:szCs w:val="20"/>
+        </w:rPr>
+      </w:pPr>
+      <w:r>
+        <w:rPr>
+          <w:rFonts w:hint="eastAsia"/>
+          <w:szCs w:val="20"/>
+        </w:rPr>
+        <w:t>맵 상의 오브젝트를 정의하는 클래스이다.</w:t>
+      </w:r>
+      <w:r>
+        <w:rPr>
+          <w:szCs w:val="20"/>
+        </w:rPr>
+        <w:br/>
+      </w:r>
+      <w:r>
+        <w:rPr>
+          <w:rFonts w:hint="eastAsia"/>
+          <w:szCs w:val="20"/>
+        </w:rPr>
+        <w:t>멤버 변수로</w:t>
+      </w:r>
+      <w:r>
+        <w:rPr>
+          <w:rFonts w:hint="eastAsia"/>
+          <w:szCs w:val="20"/>
+        </w:rPr>
+        <w:t xml:space="preserve"> </w:t>
+      </w:r>
+      <w:r>
+        <w:rPr>
+          <w:szCs w:val="20"/>
+        </w:rPr>
+        <w:t>type, color, x, y</w:t>
+      </w:r>
+      <w:r>
+        <w:rPr>
+          <w:rFonts w:hint="eastAsia"/>
+          <w:szCs w:val="20"/>
+        </w:rPr>
+        <w:t>를 가지고 있</w:t>
+      </w:r>
+      <w:r>
+        <w:rPr>
+          <w:szCs w:val="20"/>
+        </w:rPr>
+        <w:t>다</w:t>
+      </w:r>
+      <w:r>
+        <w:rPr>
+          <w:rFonts w:hint="eastAsia"/>
+          <w:szCs w:val="20"/>
+        </w:rPr>
+        <w:t>.</w:t>
+      </w:r>
+      <w:r>
+        <w:rPr>
+          <w:szCs w:val="20"/>
+        </w:rPr>
+        <w:t xml:space="preserve"> </w:t>
+      </w:r>
+      <w:r>
+        <w:rPr>
+          <w:rFonts w:hint="eastAsia"/>
+          <w:szCs w:val="20"/>
+        </w:rPr>
+        <w:t>이들은 각각 오브젝트 타입(</w:t>
+      </w:r>
+      <w:r>
+        <w:rPr>
+          <w:szCs w:val="20"/>
+        </w:rPr>
+        <w:t>0</w:t>
+      </w:r>
+      <w:r>
+        <w:rPr>
+          <w:rFonts w:hint="eastAsia"/>
+          <w:szCs w:val="20"/>
+        </w:rPr>
+        <w:t xml:space="preserve">일 경우 </w:t>
+      </w:r>
+      <w:r>
+        <w:rPr>
+          <w:szCs w:val="20"/>
+        </w:rPr>
+        <w:t>rect, 1</w:t>
+      </w:r>
+      <w:r>
+        <w:rPr>
+          <w:rFonts w:hint="eastAsia"/>
+          <w:szCs w:val="20"/>
+        </w:rPr>
+        <w:t xml:space="preserve">일 경우 </w:t>
+      </w:r>
+      <w:r>
+        <w:rPr>
+          <w:szCs w:val="20"/>
+        </w:rPr>
+        <w:t xml:space="preserve">character), </w:t>
+      </w:r>
+      <w:r>
+        <w:rPr>
+          <w:rFonts w:hint="eastAsia"/>
+          <w:szCs w:val="20"/>
+        </w:rPr>
+        <w:t>오브젝트의 색깔,</w:t>
+      </w:r>
+      <w:r>
+        <w:rPr>
+          <w:szCs w:val="20"/>
+        </w:rPr>
+        <w:t xml:space="preserve"> </w:t>
+      </w:r>
+      <w:r>
+        <w:rPr>
+          <w:rFonts w:hint="eastAsia"/>
+          <w:szCs w:val="20"/>
+        </w:rPr>
+        <w:t xml:space="preserve">오브젝트를 </w:t>
+      </w:r>
+      <w:bookmarkStart w:id="0" w:name="_GoBack"/>
+      <w:bookmarkEnd w:id="0"/>
+      <w:r>
+        <w:rPr>
+          <w:rFonts w:hint="eastAsia"/>
+          <w:szCs w:val="20"/>
+        </w:rPr>
+        <w:t xml:space="preserve">그릴 때 필요한 </w:t>
+      </w:r>
+      <w:r>
+        <w:rPr>
+          <w:szCs w:val="20"/>
+        </w:rPr>
+        <w:t>x, y</w:t>
+      </w:r>
+      <w:r>
+        <w:rPr>
+          <w:rFonts w:hint="eastAsia"/>
+          <w:szCs w:val="20"/>
+        </w:rPr>
+        <w:t>좌표에 해당한다.</w:t>
+      </w:r>
+    </w:p>
+    <w:p>
+      <w:pPr>
+        <w:pStyle w:val="a3"/>
+        <w:numPr>
+          <w:ilvl w:val="0"/>
+          <w:numId w:val="29"/>
+        </w:numPr>
+        <w:ind w:leftChars="0"/>
+        <w:jc w:val="left"/>
+        <w:rPr>
+          <w:szCs w:val="20"/>
+        </w:rPr>
+      </w:pPr>
+      <w:r>
+        <w:rPr>
+          <w:szCs w:val="20"/>
+        </w:rPr>
+        <w:t>Rect</w:t>
+      </w:r>
+      <w:r>
+        <w:rPr>
+          <w:szCs w:val="20"/>
+        </w:rPr>
+        <w:t>: public object</w:t>
+      </w:r>
+    </w:p>
+    <w:p>
+      <w:pPr>
+        <w:pStyle w:val="a3"/>
+        <w:ind w:leftChars="0" w:left="1120"/>
+        <w:jc w:val="left"/>
+        <w:rPr>
+          <w:rFonts w:hint="eastAsia"/>
+          <w:szCs w:val="20"/>
+        </w:rPr>
+      </w:pPr>
+      <w:r>
+        <w:rPr>
+          <w:szCs w:val="20"/>
+        </w:rPr>
+        <w:t>O</w:t>
+      </w:r>
+      <w:r>
+        <w:rPr>
+          <w:rFonts w:hint="eastAsia"/>
+          <w:szCs w:val="20"/>
+        </w:rPr>
+        <w:t xml:space="preserve">bject를 상속받아 </w:t>
+      </w:r>
+      <w:r>
+        <w:rPr>
+          <w:rFonts w:hint="eastAsia"/>
+          <w:szCs w:val="20"/>
+        </w:rPr>
+        <w:t>맵 상의 직사각형 오브젝트(바닥,</w:t>
+      </w:r>
+      <w:r>
+        <w:rPr>
+          <w:szCs w:val="20"/>
+        </w:rPr>
+        <w:t xml:space="preserve"> </w:t>
+      </w:r>
+      <w:r>
+        <w:rPr>
+          <w:rFonts w:hint="eastAsia"/>
+          <w:szCs w:val="20"/>
+        </w:rPr>
+        <w:t>벽)을 정의하는 클래스이다.</w:t>
+      </w:r>
+      <w:r>
+        <w:rPr>
+          <w:szCs w:val="20"/>
+        </w:rPr>
+        <w:br/>
+      </w:r>
+      <w:r>
+        <w:rPr>
+          <w:rFonts w:hint="eastAsia"/>
+          <w:szCs w:val="20"/>
+        </w:rPr>
+        <w:t>rect</w:t>
+      </w:r>
+      <w:r>
+        <w:rPr>
+          <w:szCs w:val="20"/>
+        </w:rPr>
+        <w:t xml:space="preserve"> </w:t>
+      </w:r>
+      <w:r>
+        <w:rPr>
+          <w:rFonts w:hint="eastAsia"/>
+          <w:szCs w:val="20"/>
+        </w:rPr>
+        <w:t xml:space="preserve">오브젝트들은 공통적으로 </w:t>
+      </w:r>
+      <w:r>
+        <w:rPr>
+          <w:szCs w:val="20"/>
+        </w:rPr>
+        <w:t>type</w:t>
+      </w:r>
+      <w:r>
+        <w:rPr>
+          <w:rFonts w:hint="eastAsia"/>
+          <w:szCs w:val="20"/>
+        </w:rPr>
+        <w:t xml:space="preserve">이 </w:t>
+      </w:r>
+      <w:r>
+        <w:rPr>
+          <w:szCs w:val="20"/>
+        </w:rPr>
+        <w:t>0</w:t>
+      </w:r>
+      <w:r>
+        <w:rPr>
+          <w:rFonts w:hint="eastAsia"/>
+          <w:szCs w:val="20"/>
+        </w:rPr>
+        <w:t>이며,</w:t>
+      </w:r>
+      <w:r>
+        <w:rPr>
+          <w:szCs w:val="20"/>
+        </w:rPr>
+        <w:t xml:space="preserve"> </w:t>
+      </w:r>
+      <w:r>
+        <w:rPr>
+          <w:szCs w:val="20"/>
+        </w:rPr>
+        <w:t>x, y</w:t>
+      </w:r>
+      <w:r>
+        <w:rPr>
+          <w:rFonts w:hint="eastAsia"/>
+          <w:szCs w:val="20"/>
+        </w:rPr>
+        <w:t>는 직사각형의 왼쪽 아래 점의 좌표를 의미한다.</w:t>
+      </w:r>
+      <w:r>
+        <w:rPr>
+          <w:szCs w:val="20"/>
+        </w:rPr>
+        <w:t xml:space="preserve"> </w:t>
+      </w:r>
+      <w:r>
+        <w:rPr>
+          <w:rFonts w:hint="eastAsia"/>
+          <w:szCs w:val="20"/>
+        </w:rPr>
+        <w:t xml:space="preserve">추가적으로 </w:t>
+      </w:r>
+      <w:r>
+        <w:rPr>
+          <w:szCs w:val="20"/>
+        </w:rPr>
+        <w:t>width, height</w:t>
+      </w:r>
+      <w:r>
+        <w:rPr>
+          <w:rFonts w:hint="eastAsia"/>
+          <w:szCs w:val="20"/>
+        </w:rPr>
+        <w:t>라는 멤버 변수를 가지는데,</w:t>
+      </w:r>
+      <w:r>
+        <w:rPr>
+          <w:szCs w:val="20"/>
+        </w:rPr>
+        <w:t xml:space="preserve"> </w:t>
+      </w:r>
+      <w:r>
+        <w:rPr>
+          <w:rFonts w:hint="eastAsia"/>
+          <w:szCs w:val="20"/>
+        </w:rPr>
+        <w:t>이는 각각 직사각형의 가로 길이,</w:t>
+      </w:r>
+      <w:r>
+        <w:rPr>
+          <w:szCs w:val="20"/>
+        </w:rPr>
+        <w:t xml:space="preserve"> </w:t>
+      </w:r>
+      <w:r>
+        <w:rPr>
+          <w:rFonts w:hint="eastAsia"/>
+          <w:szCs w:val="20"/>
+        </w:rPr>
+        <w:t>세로 길이를 의미한다.</w:t>
+      </w:r>
+    </w:p>
+    <w:p>
+      <w:pPr>
+        <w:pStyle w:val="a3"/>
+        <w:numPr>
+          <w:ilvl w:val="0"/>
+          <w:numId w:val="29"/>
+        </w:numPr>
+        <w:ind w:leftChars="0"/>
+        <w:jc w:val="left"/>
+        <w:rPr>
+          <w:szCs w:val="20"/>
+        </w:rPr>
+      </w:pPr>
+      <w:r>
+        <w:rPr>
+          <w:szCs w:val="20"/>
+        </w:rPr>
+        <w:lastRenderedPageBreak/>
+        <w:t>Character</w:t>
+      </w:r>
+      <w:r>
+        <w:rPr>
+          <w:szCs w:val="20"/>
+        </w:rPr>
+        <w:t>: public object</w:t>
+      </w:r>
+    </w:p>
+    <w:p>
+      <w:pPr>
+        <w:pStyle w:val="a3"/>
+        <w:ind w:leftChars="0" w:left="1120"/>
+        <w:jc w:val="left"/>
+        <w:rPr>
+          <w:szCs w:val="20"/>
+        </w:rPr>
+      </w:pPr>
+      <w:r>
+        <w:rPr>
+          <w:szCs w:val="20"/>
+        </w:rPr>
+        <w:t>Object</w:t>
+      </w:r>
+      <w:r>
+        <w:rPr>
+          <w:rFonts w:hint="eastAsia"/>
+          <w:szCs w:val="20"/>
+        </w:rPr>
+        <w:t xml:space="preserve">를 상속받아 </w:t>
+      </w:r>
+      <w:r>
+        <w:rPr>
+          <w:rFonts w:hint="eastAsia"/>
+          <w:szCs w:val="20"/>
+        </w:rPr>
+        <w:t>맵 상의 캐릭터 오브젝트(플레이어,</w:t>
+      </w:r>
+      <w:r>
+        <w:rPr>
+          <w:szCs w:val="20"/>
+        </w:rPr>
+        <w:t xml:space="preserve"> </w:t>
+      </w:r>
+      <w:r>
+        <w:rPr>
+          <w:rFonts w:hint="eastAsia"/>
+          <w:szCs w:val="20"/>
+        </w:rPr>
+        <w:t>도둑)를 정의하는 클래스이다.</w:t>
+      </w:r>
+      <w:r>
+        <w:rPr>
+          <w:szCs w:val="20"/>
+        </w:rPr>
+        <w:br/>
+        <w:t xml:space="preserve">character </w:t>
+      </w:r>
+      <w:r>
+        <w:rPr>
+          <w:rFonts w:hint="eastAsia"/>
+          <w:szCs w:val="20"/>
+        </w:rPr>
+        <w:t xml:space="preserve">오브젝트들은 </w:t>
+      </w:r>
+      <w:r>
+        <w:rPr>
+          <w:szCs w:val="20"/>
+        </w:rPr>
+        <w:t>type</w:t>
+      </w:r>
+      <w:r>
+        <w:rPr>
+          <w:rFonts w:hint="eastAsia"/>
+          <w:szCs w:val="20"/>
+        </w:rPr>
+        <w:t xml:space="preserve">이 </w:t>
+      </w:r>
+      <w:r>
+        <w:rPr>
+          <w:szCs w:val="20"/>
+        </w:rPr>
+        <w:t>1</w:t>
+      </w:r>
+      <w:r>
+        <w:rPr>
+          <w:rFonts w:hint="eastAsia"/>
+          <w:szCs w:val="20"/>
+        </w:rPr>
+        <w:t xml:space="preserve">에 해당하며, 화면 상에서 원형으로 표현되기에 </w:t>
+      </w:r>
+      <w:r>
+        <w:rPr>
+          <w:szCs w:val="20"/>
+        </w:rPr>
+        <w:t>x, y</w:t>
+      </w:r>
+      <w:r>
+        <w:rPr>
+          <w:rFonts w:hint="eastAsia"/>
+          <w:szCs w:val="20"/>
+        </w:rPr>
+        <w:t>는 원의 중심을 나타낸다.</w:t>
+      </w:r>
+      <w:r>
+        <w:rPr>
+          <w:szCs w:val="20"/>
+        </w:rPr>
+        <w:t xml:space="preserve"> </w:t>
+      </w:r>
+      <w:r>
+        <w:rPr>
+          <w:rFonts w:hint="eastAsia"/>
+          <w:szCs w:val="20"/>
+        </w:rPr>
+        <w:t xml:space="preserve">그리고 원의 반지름을 나타내기 위한 변수인 </w:t>
+      </w:r>
+      <w:r>
+        <w:rPr>
+          <w:szCs w:val="20"/>
+        </w:rPr>
+        <w:t>rad</w:t>
+      </w:r>
+      <w:r>
+        <w:rPr>
+          <w:rFonts w:hint="eastAsia"/>
+          <w:szCs w:val="20"/>
+        </w:rPr>
+        <w:t xml:space="preserve">와 벽과의 충돌 여부를 나타내는 변수인 </w:t>
+      </w:r>
+      <w:r>
+        <w:rPr>
+          <w:szCs w:val="20"/>
+        </w:rPr>
+        <w:t>isCollided</w:t>
+      </w:r>
+      <w:r>
+        <w:rPr>
+          <w:rFonts w:hint="eastAsia"/>
+          <w:szCs w:val="20"/>
+        </w:rPr>
+        <w:t>가 있다.</w:t>
+      </w:r>
+    </w:p>
+    <w:p>
+      <w:pPr>
+        <w:pStyle w:val="a3"/>
+        <w:ind w:leftChars="0" w:left="1120"/>
+        <w:jc w:val="left"/>
+        <w:rPr>
+          <w:rFonts w:hint="eastAsia"/>
+          <w:szCs w:val="20"/>
+        </w:rPr>
+      </w:pPr>
     </w:p>
     <w:p>
       <w:pPr>
@@ -285,7 +884,16 @@
         <w:ind w:leftChars="0" w:left="760"/>
         <w:jc w:val="left"/>
         <w:rPr>
-          <w:rFonts w:hint="eastAsia"/>
+          <w:szCs w:val="20"/>
+        </w:rPr>
+      </w:pPr>
+    </w:p>
+    <w:p>
+      <w:pPr>
+        <w:pStyle w:val="a3"/>
+        <w:ind w:leftChars="0" w:left="760"/>
+        <w:jc w:val="left"/>
+        <w:rPr>
           <w:b/>
           <w:szCs w:val="20"/>
         </w:rPr>
@@ -295,7 +903,7 @@
           <w:rFonts w:hint="eastAsia"/>
           <w:szCs w:val="20"/>
         </w:rPr>
-        <w:t>asdfasdf</w:t>
+        <w:t>문민재</w:t>
       </w:r>
     </w:p>
     <w:p>
@@ -325,6 +933,25 @@
     <w:p>
       <w:pPr>
         <w:pStyle w:val="a3"/>
+        <w:ind w:leftChars="0" w:left="760"/>
+        <w:jc w:val="left"/>
+        <w:rPr>
+          <w:rFonts w:hint="eastAsia"/>
+          <w:b/>
+          <w:szCs w:val="24"/>
+        </w:rPr>
+      </w:pPr>
+      <w:r>
+        <w:rPr>
+          <w:rFonts w:hint="eastAsia"/>
+          <w:szCs w:val="24"/>
+        </w:rPr>
+        <w:t>문민재</w:t>
+      </w:r>
+    </w:p>
+    <w:p>
+      <w:pPr>
+        <w:pStyle w:val="a3"/>
         <w:numPr>
           <w:ilvl w:val="0"/>
           <w:numId w:val="26"/>
@@ -362,36 +989,112 @@
       <w:pPr>
         <w:jc w:val="left"/>
         <w:rPr>
+          <w:rFonts w:hint="eastAsia"/>
           <w:b/>
           <w:sz w:val="28"/>
           <w:szCs w:val="28"/>
         </w:rPr>
       </w:pPr>
-    </w:p>
-    <w:p>
-      <w:pPr>
-        <w:jc w:val="left"/>
-        <w:rPr>
+      <w:r>
+        <w:rPr>
+          <w:rFonts w:hint="eastAsia"/>
           <w:b/>
           <w:sz w:val="28"/>
           <w:szCs w:val="28"/>
         </w:rPr>
-      </w:pPr>
-      <w:r>
+        <w:t>How to Run</w:t>
+      </w:r>
+    </w:p>
+    <w:p>
+      <w:pPr>
+        <w:jc w:val="left"/>
+        <w:rPr>
+          <w:szCs w:val="28"/>
+        </w:rPr>
+      </w:pPr>
+      <w:r>
+        <w:rPr>
+          <w:rFonts w:hint="eastAsia"/>
+          <w:szCs w:val="28"/>
+        </w:rPr>
+        <w:t xml:space="preserve">이번 과제는 </w:t>
+      </w:r>
+      <w:r>
+        <w:rPr>
+          <w:rFonts w:hint="eastAsia"/>
+          <w:szCs w:val="28"/>
+        </w:rPr>
+        <w:t>별도의 메뉴,</w:t>
+      </w:r>
+      <w:r>
+        <w:rPr>
+          <w:szCs w:val="28"/>
+        </w:rPr>
+        <w:t xml:space="preserve"> data file</w:t>
+      </w:r>
+      <w:r>
+        <w:rPr>
+          <w:rFonts w:hint="eastAsia"/>
+          <w:szCs w:val="28"/>
+        </w:rPr>
+        <w:t>이 존재하지 않</w:t>
+      </w:r>
+      <w:r>
+        <w:rPr>
+          <w:rFonts w:hint="eastAsia"/>
+          <w:szCs w:val="28"/>
+        </w:rPr>
+        <w:t>아 특별한 프로그램 실행 방법은 없다.</w:t>
+      </w:r>
+    </w:p>
+    <w:p>
+      <w:pPr>
+        <w:jc w:val="left"/>
+        <w:rPr>
+          <w:rFonts w:hint="eastAsia"/>
+          <w:szCs w:val="28"/>
+        </w:rPr>
+      </w:pPr>
+    </w:p>
+    <w:p>
+      <w:pPr>
+        <w:jc w:val="left"/>
         <w:rPr>
           <w:b/>
           <w:sz w:val="28"/>
           <w:szCs w:val="28"/>
         </w:rPr>
-        <w:t>Example</w:t>
-      </w:r>
-    </w:p>
-    <w:p>
-      <w:pPr>
-        <w:jc w:val="left"/>
+      </w:pPr>
+      <w:r>
         <w:rPr>
           <w:b/>
           <w:sz w:val="28"/>
+          <w:szCs w:val="28"/>
+        </w:rPr>
+        <w:t>Example</w:t>
+      </w:r>
+    </w:p>
+    <w:p>
+      <w:pPr>
+        <w:jc w:val="left"/>
+        <w:rPr>
+          <w:rFonts w:hint="eastAsia"/>
+          <w:szCs w:val="28"/>
+        </w:rPr>
+      </w:pPr>
+      <w:r>
+        <w:rPr>
+          <w:rFonts w:hint="eastAsia"/>
+          <w:szCs w:val="28"/>
+        </w:rPr>
+        <w:t>문민재</w:t>
+      </w:r>
+    </w:p>
+    <w:p>
+      <w:pPr>
+        <w:jc w:val="left"/>
+        <w:rPr>
+          <w:rFonts w:hint="eastAsia"/>
           <w:szCs w:val="28"/>
         </w:rPr>
       </w:pPr>
@@ -441,25 +1144,20 @@
     <w:p>
       <w:pPr>
         <w:pStyle w:val="a3"/>
-        <w:numPr>
-          <w:ilvl w:val="0"/>
-          <w:numId w:val="27"/>
-        </w:numPr>
-        <w:ind w:leftChars="0"/>
+        <w:ind w:leftChars="0" w:left="760"/>
         <w:jc w:val="left"/>
         <w:rPr>
+          <w:rFonts w:hint="eastAsia"/>
           <w:b/>
-          <w:sz w:val="24"/>
           <w:szCs w:val="24"/>
         </w:rPr>
       </w:pPr>
       <w:r>
         <w:rPr>
           <w:rFonts w:hint="eastAsia"/>
-          <w:sz w:val="24"/>
           <w:szCs w:val="24"/>
         </w:rPr>
-        <w:t>기본 구동 구현</w:t>
+        <w:t>문민재</w:t>
       </w:r>
     </w:p>
     <w:p>
@@ -483,7 +1181,49 @@
           <w:sz w:val="24"/>
           <w:szCs w:val="24"/>
         </w:rPr>
-        <w:lastRenderedPageBreak/>
+        <w:t>기본 구동 구현</w:t>
+      </w:r>
+    </w:p>
+    <w:p>
+      <w:pPr>
+        <w:pStyle w:val="a3"/>
+        <w:ind w:leftChars="0" w:left="760"/>
+        <w:jc w:val="left"/>
+        <w:rPr>
+          <w:rFonts w:hint="eastAsia"/>
+          <w:b/>
+          <w:szCs w:val="24"/>
+        </w:rPr>
+      </w:pPr>
+      <w:r>
+        <w:rPr>
+          <w:rFonts w:hint="eastAsia"/>
+          <w:szCs w:val="24"/>
+        </w:rPr>
+        <w:t>문민재</w:t>
+      </w:r>
+    </w:p>
+    <w:p>
+      <w:pPr>
+        <w:pStyle w:val="a3"/>
+        <w:numPr>
+          <w:ilvl w:val="0"/>
+          <w:numId w:val="27"/>
+        </w:numPr>
+        <w:ind w:leftChars="0"/>
+        <w:jc w:val="left"/>
+        <w:rPr>
+          <w:b/>
+          <w:sz w:val="24"/>
+          <w:szCs w:val="24"/>
+        </w:rPr>
+      </w:pPr>
+      <w:r>
+        <w:rPr>
+          <w:rFonts w:hint="eastAsia"/>
+          <w:sz w:val="24"/>
+          <w:szCs w:val="24"/>
+        </w:rPr>
         <w:t>Pass/Fail Action</w:t>
       </w:r>
     </w:p>
@@ -554,6 +1294,25 @@
     <w:p>
       <w:pPr>
         <w:pStyle w:val="a3"/>
+        <w:ind w:leftChars="0" w:left="760"/>
+        <w:jc w:val="left"/>
+        <w:rPr>
+          <w:rFonts w:hint="eastAsia"/>
+          <w:b/>
+          <w:szCs w:val="24"/>
+        </w:rPr>
+      </w:pPr>
+      <w:r>
+        <w:rPr>
+          <w:rFonts w:hint="eastAsia"/>
+          <w:szCs w:val="24"/>
+        </w:rPr>
+        <w:t>문민재</w:t>
+      </w:r>
+    </w:p>
+    <w:p>
+      <w:pPr>
+        <w:pStyle w:val="a3"/>
         <w:numPr>
           <w:ilvl w:val="0"/>
           <w:numId w:val="28"/>
@@ -573,6 +1332,25 @@
           <w:szCs w:val="24"/>
         </w:rPr>
         <w:t>기본 구동 구현</w:t>
+      </w:r>
+    </w:p>
+    <w:p>
+      <w:pPr>
+        <w:pStyle w:val="a3"/>
+        <w:ind w:leftChars="0" w:left="760"/>
+        <w:jc w:val="left"/>
+        <w:rPr>
+          <w:rFonts w:hint="eastAsia"/>
+          <w:b/>
+          <w:szCs w:val="24"/>
+        </w:rPr>
+      </w:pPr>
+      <w:r>
+        <w:rPr>
+          <w:rFonts w:hint="eastAsia"/>
+          <w:szCs w:val="24"/>
+        </w:rPr>
+        <w:t>문민재</w:t>
       </w:r>
     </w:p>
     <w:p>
@@ -1909,6 +2687,95 @@
     </w:lvl>
   </w:abstractNum>
   <w:abstractNum w:abstractNumId="13" w15:restartNumberingAfterBreak="0">
+    <w:nsid w:val="2FB74BFE"/>
+    <w:multiLevelType w:val="hybridMultilevel"/>
+    <w:tmpl w:val="F2A08444"/>
+    <w:lvl w:ilvl="0" w:tplc="C562C188">
+      <w:start w:val="1"/>
+      <w:numFmt w:val="decimal"/>
+      <w:lvlText w:val="%1)"/>
+      <w:lvlJc w:val="left"/>
+      <w:pPr>
+        <w:ind w:left="1120" w:hanging="360"/>
+      </w:pPr>
+      <w:rPr>
+        <w:rFonts w:hint="default"/>
+      </w:rPr>
+    </w:lvl>
+    <w:lvl w:ilvl="1" w:tplc="04090019" w:tentative="1">
+      <w:start w:val="1"/>
+      <w:numFmt w:val="upperLetter"/>
+      <w:lvlText w:val="%2."/>
+      <w:lvlJc w:val="left"/>
+      <w:pPr>
+        <w:ind w:left="1560" w:hanging="400"/>
+      </w:pPr>
+    </w:lvl>
+    <w:lvl w:ilvl="2" w:tplc="0409001B" w:tentative="1">
+      <w:start w:val="1"/>
+      <w:numFmt w:val="lowerRoman"/>
+      <w:lvlText w:val="%3."/>
+      <w:lvlJc w:val="right"/>
+      <w:pPr>
+        <w:ind w:left="1960" w:hanging="400"/>
+      </w:pPr>
+    </w:lvl>
+    <w:lvl w:ilvl="3" w:tplc="0409000F" w:tentative="1">
+      <w:start w:val="1"/>
+      <w:numFmt w:val="decimal"/>
+      <w:lvlText w:val="%4."/>
+      <w:lvlJc w:val="left"/>
+      <w:pPr>
+        <w:ind w:left="2360" w:hanging="400"/>
+      </w:pPr>
+    </w:lvl>
+    <w:lvl w:ilvl="4" w:tplc="04090019" w:tentative="1">
+      <w:start w:val="1"/>
+      <w:numFmt w:val="upperLetter"/>
+      <w:lvlText w:val="%5."/>
+      <w:lvlJc w:val="left"/>
+      <w:pPr>
+        <w:ind w:left="2760" w:hanging="400"/>
+      </w:pPr>
+    </w:lvl>
+    <w:lvl w:ilvl="5" w:tplc="0409001B" w:tentative="1">
+      <w:start w:val="1"/>
+      <w:numFmt w:val="lowerRoman"/>
+      <w:lvlText w:val="%6."/>
+      <w:lvlJc w:val="right"/>
+      <w:pPr>
+        <w:ind w:left="3160" w:hanging="400"/>
+      </w:pPr>
+    </w:lvl>
+    <w:lvl w:ilvl="6" w:tplc="0409000F" w:tentative="1">
+      <w:start w:val="1"/>
+      <w:numFmt w:val="decimal"/>
+      <w:lvlText w:val="%7."/>
+      <w:lvlJc w:val="left"/>
+      <w:pPr>
+        <w:ind w:left="3560" w:hanging="400"/>
+      </w:pPr>
+    </w:lvl>
+    <w:lvl w:ilvl="7" w:tplc="04090019" w:tentative="1">
+      <w:start w:val="1"/>
+      <w:numFmt w:val="upperLetter"/>
+      <w:lvlText w:val="%8."/>
+      <w:lvlJc w:val="left"/>
+      <w:pPr>
+        <w:ind w:left="3960" w:hanging="400"/>
+      </w:pPr>
+    </w:lvl>
+    <w:lvl w:ilvl="8" w:tplc="0409001B" w:tentative="1">
+      <w:start w:val="1"/>
+      <w:numFmt w:val="lowerRoman"/>
+      <w:lvlText w:val="%9."/>
+      <w:lvlJc w:val="right"/>
+      <w:pPr>
+        <w:ind w:left="4360" w:hanging="400"/>
+      </w:pPr>
+    </w:lvl>
+  </w:abstractNum>
+  <w:abstractNum w:abstractNumId="14" w15:restartNumberingAfterBreak="0">
     <w:nsid w:val="311D6501"/>
     <w:multiLevelType w:val="hybridMultilevel"/>
     <w:tmpl w:val="BEA2D9E0"/>
@@ -1997,7 +2864,7 @@
       </w:pPr>
     </w:lvl>
   </w:abstractNum>
-  <w:abstractNum w:abstractNumId="14" w15:restartNumberingAfterBreak="0">
+  <w:abstractNum w:abstractNumId="15" w15:restartNumberingAfterBreak="0">
     <w:nsid w:val="33D4122C"/>
     <w:multiLevelType w:val="hybridMultilevel"/>
     <w:tmpl w:val="4774BED0"/>
@@ -2087,7 +2954,7 @@
       </w:pPr>
     </w:lvl>
   </w:abstractNum>
-  <w:abstractNum w:abstractNumId="15" w15:restartNumberingAfterBreak="0">
+  <w:abstractNum w:abstractNumId="16" w15:restartNumberingAfterBreak="0">
     <w:nsid w:val="3902416A"/>
     <w:multiLevelType w:val="hybridMultilevel"/>
     <w:tmpl w:val="F7344198"/>
@@ -2176,7 +3043,7 @@
       </w:pPr>
     </w:lvl>
   </w:abstractNum>
-  <w:abstractNum w:abstractNumId="16" w15:restartNumberingAfterBreak="0">
+  <w:abstractNum w:abstractNumId="17" w15:restartNumberingAfterBreak="0">
     <w:nsid w:val="394E30A5"/>
     <w:multiLevelType w:val="hybridMultilevel"/>
     <w:tmpl w:val="940E6842"/>
@@ -2265,7 +3132,7 @@
       </w:pPr>
     </w:lvl>
   </w:abstractNum>
-  <w:abstractNum w:abstractNumId="17" w15:restartNumberingAfterBreak="0">
+  <w:abstractNum w:abstractNumId="18" w15:restartNumberingAfterBreak="0">
     <w:nsid w:val="3F392B87"/>
     <w:multiLevelType w:val="hybridMultilevel"/>
     <w:tmpl w:val="D684FF7C"/>
@@ -2354,7 +3221,7 @@
       </w:pPr>
     </w:lvl>
   </w:abstractNum>
-  <w:abstractNum w:abstractNumId="18" w15:restartNumberingAfterBreak="0">
+  <w:abstractNum w:abstractNumId="19" w15:restartNumberingAfterBreak="0">
     <w:nsid w:val="42AE47F2"/>
     <w:multiLevelType w:val="hybridMultilevel"/>
     <w:tmpl w:val="90A452E0"/>
@@ -2466,7 +3333,7 @@
       </w:rPr>
     </w:lvl>
   </w:abstractNum>
-  <w:abstractNum w:abstractNumId="19" w15:restartNumberingAfterBreak="0">
+  <w:abstractNum w:abstractNumId="20" w15:restartNumberingAfterBreak="0">
     <w:nsid w:val="4B762C5A"/>
     <w:multiLevelType w:val="hybridMultilevel"/>
     <w:tmpl w:val="CF14BB8E"/>
@@ -2557,7 +3424,7 @@
       </w:pPr>
     </w:lvl>
   </w:abstractNum>
-  <w:abstractNum w:abstractNumId="20" w15:restartNumberingAfterBreak="0">
+  <w:abstractNum w:abstractNumId="21" w15:restartNumberingAfterBreak="0">
     <w:nsid w:val="51A20C2C"/>
     <w:multiLevelType w:val="hybridMultilevel"/>
     <w:tmpl w:val="041AD186"/>
@@ -2670,7 +3537,7 @@
       </w:rPr>
     </w:lvl>
   </w:abstractNum>
-  <w:abstractNum w:abstractNumId="21" w15:restartNumberingAfterBreak="0">
+  <w:abstractNum w:abstractNumId="22" w15:restartNumberingAfterBreak="0">
     <w:nsid w:val="54870174"/>
     <w:multiLevelType w:val="hybridMultilevel"/>
     <w:tmpl w:val="CF14BB8E"/>
@@ -2761,7 +3628,7 @@
       </w:pPr>
     </w:lvl>
   </w:abstractNum>
-  <w:abstractNum w:abstractNumId="22" w15:restartNumberingAfterBreak="0">
+  <w:abstractNum w:abstractNumId="23" w15:restartNumberingAfterBreak="0">
     <w:nsid w:val="594A3818"/>
     <w:multiLevelType w:val="hybridMultilevel"/>
     <w:tmpl w:val="5192ACE6"/>
@@ -2850,7 +3717,7 @@
       </w:pPr>
     </w:lvl>
   </w:abstractNum>
-  <w:abstractNum w:abstractNumId="23" w15:restartNumberingAfterBreak="0">
+  <w:abstractNum w:abstractNumId="24" w15:restartNumberingAfterBreak="0">
     <w:nsid w:val="5F8D7B49"/>
     <w:multiLevelType w:val="hybridMultilevel"/>
     <w:tmpl w:val="07B40156"/>
@@ -2939,7 +3806,7 @@
       </w:pPr>
     </w:lvl>
   </w:abstractNum>
-  <w:abstractNum w:abstractNumId="24" w15:restartNumberingAfterBreak="0">
+  <w:abstractNum w:abstractNumId="25" w15:restartNumberingAfterBreak="0">
     <w:nsid w:val="629F40A8"/>
     <w:multiLevelType w:val="hybridMultilevel"/>
     <w:tmpl w:val="832467AC"/>
@@ -3028,7 +3895,7 @@
       </w:pPr>
     </w:lvl>
   </w:abstractNum>
-  <w:abstractNum w:abstractNumId="25" w15:restartNumberingAfterBreak="0">
+  <w:abstractNum w:abstractNumId="26" w15:restartNumberingAfterBreak="0">
     <w:nsid w:val="6D577812"/>
     <w:multiLevelType w:val="hybridMultilevel"/>
     <w:tmpl w:val="157CB1C6"/>
@@ -3117,7 +3984,7 @@
       </w:pPr>
     </w:lvl>
   </w:abstractNum>
-  <w:abstractNum w:abstractNumId="26" w15:restartNumberingAfterBreak="0">
+  <w:abstractNum w:abstractNumId="27" w15:restartNumberingAfterBreak="0">
     <w:nsid w:val="703C6DB5"/>
     <w:multiLevelType w:val="hybridMultilevel"/>
     <w:tmpl w:val="5A560F78"/>
@@ -3206,7 +4073,7 @@
       </w:pPr>
     </w:lvl>
   </w:abstractNum>
-  <w:abstractNum w:abstractNumId="27" w15:restartNumberingAfterBreak="0">
+  <w:abstractNum w:abstractNumId="28" w15:restartNumberingAfterBreak="0">
     <w:nsid w:val="7417765C"/>
     <w:multiLevelType w:val="hybridMultilevel"/>
     <w:tmpl w:val="85B2730C"/>
@@ -3296,7 +4163,7 @@
     </w:lvl>
   </w:abstractNum>
   <w:num w:numId="1">
-    <w:abstractNumId w:val="13"/>
+    <w:abstractNumId w:val="14"/>
   </w:num>
   <w:num w:numId="2">
     <w:abstractNumId w:val="7"/>
@@ -3305,7 +4172,7 @@
     <w:abstractNumId w:val="10"/>
   </w:num>
   <w:num w:numId="4">
-    <w:abstractNumId w:val="23"/>
+    <w:abstractNumId w:val="24"/>
   </w:num>
   <w:num w:numId="5">
     <w:abstractNumId w:val="6"/>
@@ -3323,19 +4190,19 @@
     <w:abstractNumId w:val="9"/>
   </w:num>
   <w:num w:numId="10">
-    <w:abstractNumId w:val="15"/>
+    <w:abstractNumId w:val="16"/>
   </w:num>
   <w:num w:numId="11">
-    <w:abstractNumId w:val="16"/>
+    <w:abstractNumId w:val="17"/>
   </w:num>
   <w:num w:numId="12">
-    <w:abstractNumId w:val="26"/>
+    <w:abstractNumId w:val="27"/>
   </w:num>
   <w:num w:numId="13">
-    <w:abstractNumId w:val="18"/>
+    <w:abstractNumId w:val="19"/>
   </w:num>
   <w:num w:numId="14">
-    <w:abstractNumId w:val="14"/>
+    <w:abstractNumId w:val="15"/>
   </w:num>
   <w:num w:numId="15">
     <w:abstractNumId w:val="4"/>
@@ -3344,25 +4211,25 @@
     <w:abstractNumId w:val="2"/>
   </w:num>
   <w:num w:numId="17">
-    <w:abstractNumId w:val="20"/>
+    <w:abstractNumId w:val="21"/>
   </w:num>
   <w:num w:numId="18">
-    <w:abstractNumId w:val="27"/>
+    <w:abstractNumId w:val="28"/>
   </w:num>
   <w:num w:numId="19">
     <w:abstractNumId w:val="0"/>
   </w:num>
   <w:num w:numId="20">
-    <w:abstractNumId w:val="17"/>
+    <w:abstractNumId w:val="18"/>
   </w:num>
   <w:num w:numId="21">
-    <w:abstractNumId w:val="25"/>
+    <w:abstractNumId w:val="26"/>
   </w:num>
   <w:num w:numId="22">
-    <w:abstractNumId w:val="22"/>
+    <w:abstractNumId w:val="23"/>
   </w:num>
   <w:num w:numId="23">
-    <w:abstractNumId w:val="24"/>
+    <w:abstractNumId w:val="25"/>
   </w:num>
   <w:num w:numId="24">
     <w:abstractNumId w:val="3"/>
@@ -3374,10 +4241,13 @@
     <w:abstractNumId w:val="8"/>
   </w:num>
   <w:num w:numId="27">
-    <w:abstractNumId w:val="19"/>
+    <w:abstractNumId w:val="20"/>
   </w:num>
   <w:num w:numId="28">
-    <w:abstractNumId w:val="21"/>
+    <w:abstractNumId w:val="22"/>
+  </w:num>
+  <w:num w:numId="29">
+    <w:abstractNumId w:val="13"/>
   </w:num>
 </w:numbering>
 </file>
@@ -4194,21 +5064,6 @@
 </file>
 
 <file path=customXml/item1.xml><?xml version="1.0" encoding="utf-8"?>
-<p:properties xmlns:p="http://schemas.microsoft.com/office/2006/metadata/properties" xmlns:xsi="http://www.w3.org/2001/XMLSchema-instance" xmlns:pc="http://schemas.microsoft.com/office/infopath/2007/PartnerControls">
-  <documentManagement/>
-</p:properties>
-</file>
-
-<file path=customXml/item2.xml><?xml version="1.0" encoding="utf-8"?>
-<?mso-contentType ?>
-<FormTemplates xmlns="http://schemas.microsoft.com/sharepoint/v3/contenttype/forms">
-  <Display>DocumentLibraryForm</Display>
-  <Edit>DocumentLibraryForm</Edit>
-  <New>DocumentLibraryForm</New>
-</FormTemplates>
-</file>
-
-<file path=customXml/item3.xml><?xml version="1.0" encoding="utf-8"?>
 <ct:contentTypeSchema xmlns:ct="http://schemas.microsoft.com/office/2006/metadata/contentType" xmlns:ma="http://schemas.microsoft.com/office/2006/metadata/properties/metaAttributes" ct:_="" ma:_="" ma:contentTypeName="문서" ma:contentTypeID="0x0101009AC0F43FD9BF964199581D56114B4C27" ma:contentTypeVersion="10" ma:contentTypeDescription="새 문서를 만듭니다." ma:contentTypeScope="" ma:versionID="ee838e45a38c58dcc61db522ed75a67f">
   <xsd:schema xmlns:xsd="http://www.w3.org/2001/XMLSchema" xmlns:xs="http://www.w3.org/2001/XMLSchema" xmlns:p="http://schemas.microsoft.com/office/2006/metadata/properties" xmlns:ns3="af16c2e8-b6bd-4b6b-b669-c2f78501a31f" targetNamespace="http://schemas.microsoft.com/office/2006/metadata/properties" ma:root="true" ma:fieldsID="d202d7ef5517e3e7d520d0df3b94d152" ns3:_="">
     <xsd:import namespace="af16c2e8-b6bd-4b6b-b669-c2f78501a31f"/>
@@ -4392,31 +5247,22 @@
 </ct:contentTypeSchema>
 </file>
 
-<file path=customXml/itemProps1.xml><?xml version="1.0" encoding="utf-8"?>
-<ds:datastoreItem xmlns:ds="http://schemas.openxmlformats.org/officeDocument/2006/customXml" ds:itemID="{D34F9008-E0E2-4B14-85E7-00EC83CDDE6C}">
-  <ds:schemaRefs>
-    <ds:schemaRef ds:uri="http://schemas.microsoft.com/office/2006/metadata/properties"/>
-    <ds:schemaRef ds:uri="http://purl.org/dc/terms/"/>
-    <ds:schemaRef ds:uri="http://purl.org/dc/dcmitype/"/>
-    <ds:schemaRef ds:uri="http://schemas.microsoft.com/office/infopath/2007/PartnerControls"/>
-    <ds:schemaRef ds:uri="http://schemas.microsoft.com/office/2006/documentManagement/types"/>
-    <ds:schemaRef ds:uri="http://purl.org/dc/elements/1.1/"/>
-    <ds:schemaRef ds:uri="http://schemas.openxmlformats.org/package/2006/metadata/core-properties"/>
-    <ds:schemaRef ds:uri="af16c2e8-b6bd-4b6b-b669-c2f78501a31f"/>
-    <ds:schemaRef ds:uri="http://www.w3.org/XML/1998/namespace"/>
-  </ds:schemaRefs>
-</ds:datastoreItem>
+<file path=customXml/item2.xml><?xml version="1.0" encoding="utf-8"?>
+<?mso-contentType ?>
+<FormTemplates xmlns="http://schemas.microsoft.com/sharepoint/v3/contenttype/forms">
+  <Display>DocumentLibraryForm</Display>
+  <Edit>DocumentLibraryForm</Edit>
+  <New>DocumentLibraryForm</New>
+</FormTemplates>
 </file>
 
-<file path=customXml/itemProps2.xml><?xml version="1.0" encoding="utf-8"?>
-<ds:datastoreItem xmlns:ds="http://schemas.openxmlformats.org/officeDocument/2006/customXml" ds:itemID="{9171FD24-ABDF-4A7C-9804-63E676C51C60}">
-  <ds:schemaRefs>
-    <ds:schemaRef ds:uri="http://schemas.microsoft.com/sharepoint/v3/contenttype/forms"/>
-  </ds:schemaRefs>
-</ds:datastoreItem>
+<file path=customXml/item3.xml><?xml version="1.0" encoding="utf-8"?>
+<p:properties xmlns:p="http://schemas.microsoft.com/office/2006/metadata/properties" xmlns:xsi="http://www.w3.org/2001/XMLSchema-instance" xmlns:pc="http://schemas.microsoft.com/office/infopath/2007/PartnerControls">
+  <documentManagement/>
+</p:properties>
 </file>
 
-<file path=customXml/itemProps3.xml><?xml version="1.0" encoding="utf-8"?>
+<file path=customXml/itemProps1.xml><?xml version="1.0" encoding="utf-8"?>
 <ds:datastoreItem xmlns:ds="http://schemas.openxmlformats.org/officeDocument/2006/customXml" ds:itemID="{7E4600A6-9A95-47DD-B48C-CF66106CB7A1}">
   <ds:schemaRefs>
     <ds:schemaRef ds:uri="http://schemas.microsoft.com/office/2006/metadata/contentType"/>
@@ -4432,4 +5278,21 @@
     <ds:schemaRef ds:uri="http://schemas.microsoft.com/internal/obd"/>
   </ds:schemaRefs>
 </ds:datastoreItem>
+</file>
+
+<file path=customXml/itemProps2.xml><?xml version="1.0" encoding="utf-8"?>
+<ds:datastoreItem xmlns:ds="http://schemas.openxmlformats.org/officeDocument/2006/customXml" ds:itemID="{9171FD24-ABDF-4A7C-9804-63E676C51C60}">
+  <ds:schemaRefs>
+    <ds:schemaRef ds:uri="http://schemas.microsoft.com/sharepoint/v3/contenttype/forms"/>
+  </ds:schemaRefs>
+</ds:datastoreItem>
+</file>
+
+<file path=customXml/itemProps3.xml><?xml version="1.0" encoding="utf-8"?>
+<ds:datastoreItem xmlns:ds="http://schemas.openxmlformats.org/officeDocument/2006/customXml" ds:itemID="{D34F9008-E0E2-4B14-85E7-00EC83CDDE6C}">
+  <ds:schemaRefs>
+    <ds:schemaRef ds:uri="http://schemas.microsoft.com/office/2006/metadata/properties"/>
+    <ds:schemaRef ds:uri="http://schemas.microsoft.com/office/infopath/2007/PartnerControls"/>
+  </ds:schemaRefs>
+</ds:datastoreItem>
 </file>
</xml_diff>

<commit_message>
Write report for assn1_MMJ
</commit_message>
<xml_diff>
--- a/graphics_assn1/CSED451_ASSN1_Report.docx
+++ b/graphics_assn1/CSED451_ASSN1_Report.docx
@@ -33,22 +33,16 @@
         <w:jc w:val="right"/>
       </w:pPr>
       <w:r>
-        <w:t>(</w:t>
-      </w:r>
-      <w:r>
-        <w:rPr>
-          <w:rFonts w:hint="eastAsia"/>
-        </w:rPr>
-        <w:t>Team Name</w:t>
-      </w:r>
-      <w:r>
-        <w:t>)</w:t>
-      </w:r>
-      <w:r>
-        <w:rPr>
-          <w:rFonts w:hint="eastAsia"/>
-        </w:rPr>
-        <w:t xml:space="preserve"> </w:t>
+        <w:t xml:space="preserve">Team: </w:t>
+      </w:r>
+      <w:r>
+        <w:rPr>
+          <w:rFonts w:hint="eastAsia"/>
+        </w:rPr>
+        <w:t>G</w:t>
+      </w:r>
+      <w:r>
+        <w:t>PS</w:t>
       </w:r>
     </w:p>
     <w:p>
@@ -207,6 +201,7 @@
       <w:pPr>
         <w:jc w:val="left"/>
         <w:rPr>
+          <w:rFonts w:hint="eastAsia"/>
           <w:b/>
           <w:sz w:val="28"/>
           <w:szCs w:val="28"/>
@@ -233,14 +228,79 @@
           <w:rFonts w:hint="eastAsia"/>
           <w:szCs w:val="28"/>
         </w:rPr>
-        <w:t>문민재</w:t>
-      </w:r>
-    </w:p>
-    <w:p>
-      <w:pPr>
-        <w:jc w:val="left"/>
-        <w:rPr>
-          <w:rFonts w:hint="eastAsia"/>
+        <w:t>Visual Studio 2019</w:t>
+      </w:r>
+    </w:p>
+    <w:p>
+      <w:pPr>
+        <w:jc w:val="left"/>
+        <w:rPr>
+          <w:szCs w:val="28"/>
+        </w:rPr>
+      </w:pPr>
+      <w:r>
+        <w:rPr>
+          <w:rFonts w:hint="eastAsia"/>
+          <w:szCs w:val="28"/>
+        </w:rPr>
+        <w:t xml:space="preserve">OpenGL - </w:t>
+      </w:r>
+      <w:r>
+        <w:rPr>
+          <w:rFonts w:hint="eastAsia"/>
+          <w:color w:val="FF0000"/>
+          <w:szCs w:val="28"/>
+        </w:rPr>
+        <w:t>???</w:t>
+      </w:r>
+    </w:p>
+    <w:p>
+      <w:pPr>
+        <w:jc w:val="left"/>
+        <w:rPr>
+          <w:szCs w:val="28"/>
+        </w:rPr>
+      </w:pPr>
+      <w:r>
+        <w:rPr>
+          <w:szCs w:val="28"/>
+        </w:rPr>
+        <w:t>Freeglut-MSVC-3.0.0</w:t>
+      </w:r>
+    </w:p>
+    <w:p>
+      <w:pPr>
+        <w:jc w:val="left"/>
+        <w:rPr>
+          <w:szCs w:val="28"/>
+        </w:rPr>
+      </w:pPr>
+      <w:r>
+        <w:rPr>
+          <w:szCs w:val="28"/>
+        </w:rPr>
+        <w:t>Glew-2.1.0</w:t>
+      </w:r>
+    </w:p>
+    <w:p>
+      <w:pPr>
+        <w:jc w:val="left"/>
+        <w:rPr>
+          <w:rFonts w:hint="eastAsia"/>
+          <w:szCs w:val="28"/>
+        </w:rPr>
+      </w:pPr>
+      <w:r>
+        <w:rPr>
+          <w:szCs w:val="28"/>
+        </w:rPr>
+        <w:t>Glm-0.9.9.7</w:t>
+      </w:r>
+    </w:p>
+    <w:p>
+      <w:pPr>
+        <w:jc w:val="left"/>
+        <w:rPr>
           <w:szCs w:val="28"/>
         </w:rPr>
       </w:pPr>
@@ -313,11 +373,13 @@
         <w:ind w:leftChars="0"/>
         <w:jc w:val="left"/>
         <w:rPr>
+          <w:color w:val="FF0000"/>
           <w:szCs w:val="20"/>
         </w:rPr>
       </w:pPr>
       <w:r>
         <w:rPr>
+          <w:color w:val="FF0000"/>
           <w:szCs w:val="20"/>
         </w:rPr>
         <w:t>C</w:t>
@@ -325,6 +387,7 @@
       <w:r>
         <w:rPr>
           <w:rFonts w:hint="eastAsia"/>
+          <w:color w:val="FF0000"/>
           <w:szCs w:val="20"/>
         </w:rPr>
         <w:t>oordinates</w:t>
@@ -350,7 +413,6 @@
         <w:ind w:leftChars="0"/>
         <w:jc w:val="left"/>
         <w:rPr>
-          <w:rFonts w:hint="eastAsia"/>
           <w:szCs w:val="20"/>
         </w:rPr>
       </w:pPr>
@@ -367,7 +429,6 @@
         <w:ind w:leftChars="0" w:left="1120"/>
         <w:jc w:val="left"/>
         <w:rPr>
-          <w:rFonts w:hint="eastAsia"/>
           <w:szCs w:val="20"/>
         </w:rPr>
       </w:pPr>
@@ -487,30 +548,31 @@
           <w:rFonts w:hint="eastAsia"/>
           <w:szCs w:val="20"/>
         </w:rPr>
-        <w:t xml:space="preserve">오브젝트를 </w:t>
-      </w:r>
-      <w:bookmarkStart w:id="0" w:name="_GoBack"/>
-      <w:bookmarkEnd w:id="0"/>
-      <w:r>
-        <w:rPr>
-          <w:rFonts w:hint="eastAsia"/>
+        <w:t xml:space="preserve">오브젝트를 그릴 때 필요한 </w:t>
+      </w:r>
+      <w:r>
+        <w:rPr>
           <w:szCs w:val="20"/>
         </w:rPr>
-        <w:t xml:space="preserve">그릴 때 필요한 </w:t>
-      </w:r>
-      <w:r>
-        <w:rPr>
+        <w:t>x, y</w:t>
+      </w:r>
+      <w:r>
+        <w:rPr>
+          <w:rFonts w:hint="eastAsia"/>
           <w:szCs w:val="20"/>
         </w:rPr>
-        <w:t>x, y</w:t>
-      </w:r>
-      <w:r>
-        <w:rPr>
-          <w:rFonts w:hint="eastAsia"/>
+        <w:t>좌표에 해당한다.</w:t>
+      </w:r>
+    </w:p>
+    <w:p>
+      <w:pPr>
+        <w:pStyle w:val="a3"/>
+        <w:ind w:leftChars="0" w:left="1120"/>
+        <w:jc w:val="left"/>
+        <w:rPr>
           <w:szCs w:val="20"/>
         </w:rPr>
-        <w:t>좌표에 해당한다.</w:t>
-      </w:r>
+      </w:pPr>
     </w:p>
     <w:p>
       <w:pPr>
@@ -529,6 +591,7 @@
         <w:rPr>
           <w:szCs w:val="20"/>
         </w:rPr>
+        <w:lastRenderedPageBreak/>
         <w:t>Rect</w:t>
       </w:r>
       <w:r>
@@ -544,7 +607,6 @@
         <w:ind w:leftChars="0" w:left="1120"/>
         <w:jc w:val="left"/>
         <w:rPr>
-          <w:rFonts w:hint="eastAsia"/>
           <w:szCs w:val="20"/>
         </w:rPr>
       </w:pPr>
@@ -704,6 +766,16 @@
         </w:rPr>
         <w:t>세로 길이를 의미한다.</w:t>
       </w:r>
+    </w:p>
+    <w:p>
+      <w:pPr>
+        <w:pStyle w:val="a3"/>
+        <w:ind w:leftChars="0" w:left="1120"/>
+        <w:jc w:val="left"/>
+        <w:rPr>
+          <w:szCs w:val="20"/>
+        </w:rPr>
+      </w:pPr>
     </w:p>
     <w:p>
       <w:pPr>
@@ -722,7 +794,6 @@
         <w:rPr>
           <w:szCs w:val="20"/>
         </w:rPr>
-        <w:lastRenderedPageBreak/>
         <w:t>Character</w:t>
       </w:r>
       <w:r>
@@ -738,6 +809,7 @@
         <w:ind w:leftChars="0" w:left="1120"/>
         <w:jc w:val="left"/>
         <w:rPr>
+          <w:rFonts w:hint="eastAsia"/>
           <w:szCs w:val="20"/>
         </w:rPr>
       </w:pPr>
@@ -870,41 +942,12 @@
     <w:p>
       <w:pPr>
         <w:pStyle w:val="a3"/>
-        <w:ind w:leftChars="0" w:left="1120"/>
-        <w:jc w:val="left"/>
-        <w:rPr>
-          <w:rFonts w:hint="eastAsia"/>
+        <w:ind w:leftChars="0" w:left="760"/>
+        <w:jc w:val="left"/>
+        <w:rPr>
           <w:szCs w:val="20"/>
         </w:rPr>
       </w:pPr>
-    </w:p>
-    <w:p>
-      <w:pPr>
-        <w:pStyle w:val="a3"/>
-        <w:ind w:leftChars="0" w:left="760"/>
-        <w:jc w:val="left"/>
-        <w:rPr>
-          <w:szCs w:val="20"/>
-        </w:rPr>
-      </w:pPr>
-    </w:p>
-    <w:p>
-      <w:pPr>
-        <w:pStyle w:val="a3"/>
-        <w:ind w:leftChars="0" w:left="760"/>
-        <w:jc w:val="left"/>
-        <w:rPr>
-          <w:b/>
-          <w:szCs w:val="20"/>
-        </w:rPr>
-      </w:pPr>
-      <w:r>
-        <w:rPr>
-          <w:rFonts w:hint="eastAsia"/>
-          <w:szCs w:val="20"/>
-        </w:rPr>
-        <w:t>문민재</w:t>
-      </w:r>
     </w:p>
     <w:p>
       <w:pPr>
@@ -927,7 +970,1165 @@
           <w:sz w:val="24"/>
           <w:szCs w:val="24"/>
         </w:rPr>
-        <w:t>기본 구동 구현</w:t>
+        <w:t xml:space="preserve">기본 </w:t>
+      </w:r>
+      <w:r>
+        <w:rPr>
+          <w:rFonts w:hint="eastAsia"/>
+          <w:sz w:val="24"/>
+          <w:szCs w:val="24"/>
+        </w:rPr>
+        <w:t>기능</w:t>
+      </w:r>
+      <w:r>
+        <w:rPr>
+          <w:rFonts w:hint="eastAsia"/>
+          <w:sz w:val="24"/>
+          <w:szCs w:val="24"/>
+        </w:rPr>
+        <w:t xml:space="preserve"> 구현</w:t>
+      </w:r>
+    </w:p>
+    <w:p>
+      <w:pPr>
+        <w:pStyle w:val="a3"/>
+        <w:numPr>
+          <w:ilvl w:val="0"/>
+          <w:numId w:val="30"/>
+        </w:numPr>
+        <w:ind w:leftChars="0"/>
+        <w:jc w:val="left"/>
+        <w:rPr>
+          <w:szCs w:val="24"/>
+        </w:rPr>
+      </w:pPr>
+      <w:r>
+        <w:rPr>
+          <w:rFonts w:hint="eastAsia"/>
+          <w:szCs w:val="24"/>
+        </w:rPr>
+        <w:t>화면 상 오브젝트의 출력</w:t>
+      </w:r>
+    </w:p>
+    <w:p>
+      <w:pPr>
+        <w:pStyle w:val="a3"/>
+        <w:ind w:leftChars="0" w:left="1120"/>
+        <w:jc w:val="left"/>
+        <w:rPr>
+          <w:szCs w:val="24"/>
+        </w:rPr>
+      </w:pPr>
+      <w:r>
+        <w:rPr>
+          <w:rFonts w:hint="eastAsia"/>
+          <w:szCs w:val="24"/>
+        </w:rPr>
+        <w:t xml:space="preserve">화면 상 모든 출력은 </w:t>
+      </w:r>
+      <w:r>
+        <w:rPr>
+          <w:szCs w:val="24"/>
+        </w:rPr>
+        <w:t xml:space="preserve">display() </w:t>
+      </w:r>
+      <w:r>
+        <w:rPr>
+          <w:rFonts w:hint="eastAsia"/>
+          <w:szCs w:val="24"/>
+        </w:rPr>
+        <w:t>함수에서 이루어진다.</w:t>
+      </w:r>
+    </w:p>
+    <w:p>
+      <w:pPr>
+        <w:pStyle w:val="a3"/>
+        <w:ind w:leftChars="0" w:left="1120"/>
+        <w:jc w:val="left"/>
+        <w:rPr>
+          <w:szCs w:val="24"/>
+        </w:rPr>
+      </w:pPr>
+      <w:r>
+        <w:rPr>
+          <w:rFonts w:hint="eastAsia"/>
+          <w:szCs w:val="24"/>
+        </w:rPr>
+        <w:t>drawRect, drawCircle, writeLife 등 화면에 표시되는 오브젝트의 종류마다,</w:t>
+      </w:r>
+      <w:r>
+        <w:rPr>
+          <w:szCs w:val="24"/>
+        </w:rPr>
+        <w:t xml:space="preserve"> </w:t>
+      </w:r>
+      <w:r>
+        <w:rPr>
+          <w:rFonts w:hint="eastAsia"/>
+          <w:szCs w:val="24"/>
+        </w:rPr>
+        <w:t>그리고 화면에 적히는 글씨마다 출력에 필요한 행동이 다르기에 각각을 별개로 함수로 선언하고,</w:t>
+      </w:r>
+      <w:r>
+        <w:rPr>
+          <w:szCs w:val="24"/>
+        </w:rPr>
+        <w:t xml:space="preserve"> </w:t>
+      </w:r>
+      <w:r>
+        <w:rPr>
+          <w:rFonts w:hint="eastAsia"/>
+          <w:szCs w:val="24"/>
+        </w:rPr>
+        <w:t xml:space="preserve">이러한 </w:t>
+      </w:r>
+      <w:r>
+        <w:rPr>
+          <w:rFonts w:hint="eastAsia"/>
+          <w:szCs w:val="24"/>
+        </w:rPr>
+        <w:t>함수</w:t>
+      </w:r>
+      <w:r>
+        <w:rPr>
+          <w:rFonts w:hint="eastAsia"/>
+          <w:szCs w:val="24"/>
+        </w:rPr>
+        <w:t xml:space="preserve">들을 </w:t>
+      </w:r>
+      <w:r>
+        <w:rPr>
+          <w:szCs w:val="24"/>
+        </w:rPr>
+        <w:t>display()</w:t>
+      </w:r>
+      <w:r>
+        <w:rPr>
+          <w:rFonts w:hint="eastAsia"/>
+          <w:szCs w:val="24"/>
+        </w:rPr>
+        <w:t>함수에서 출력이 필요한 오브젝트마다</w:t>
+      </w:r>
+      <w:r>
+        <w:rPr>
+          <w:rFonts w:hint="eastAsia"/>
+          <w:szCs w:val="24"/>
+        </w:rPr>
+        <w:t xml:space="preserve">, </w:t>
+      </w:r>
+      <w:r>
+        <w:rPr>
+          <w:rFonts w:hint="eastAsia"/>
+          <w:szCs w:val="24"/>
+        </w:rPr>
+        <w:t>그리고</w:t>
+      </w:r>
+      <w:r>
+        <w:rPr>
+          <w:rFonts w:hint="eastAsia"/>
+          <w:szCs w:val="24"/>
+        </w:rPr>
+        <w:t xml:space="preserve"> 출력이 필요한 글씨마다</w:t>
+      </w:r>
+      <w:r>
+        <w:rPr>
+          <w:rFonts w:hint="eastAsia"/>
+          <w:szCs w:val="24"/>
+        </w:rPr>
+        <w:t xml:space="preserve"> 호출하는 방식으로 구현하였다.</w:t>
+      </w:r>
+    </w:p>
+    <w:p>
+      <w:pPr>
+        <w:pStyle w:val="a3"/>
+        <w:ind w:leftChars="0" w:left="1120"/>
+        <w:jc w:val="left"/>
+        <w:rPr>
+          <w:szCs w:val="24"/>
+        </w:rPr>
+      </w:pPr>
+    </w:p>
+    <w:p>
+      <w:pPr>
+        <w:pStyle w:val="a3"/>
+        <w:numPr>
+          <w:ilvl w:val="0"/>
+          <w:numId w:val="30"/>
+        </w:numPr>
+        <w:ind w:leftChars="0"/>
+        <w:jc w:val="left"/>
+        <w:rPr>
+          <w:color w:val="FF0000"/>
+          <w:szCs w:val="24"/>
+        </w:rPr>
+      </w:pPr>
+      <w:r>
+        <w:rPr>
+          <w:rFonts w:hint="eastAsia"/>
+          <w:color w:val="FF0000"/>
+          <w:szCs w:val="24"/>
+        </w:rPr>
+        <w:t>World</w:t>
+      </w:r>
+      <w:r>
+        <w:rPr>
+          <w:color w:val="FF0000"/>
+          <w:szCs w:val="24"/>
+        </w:rPr>
+        <w:t xml:space="preserve"> </w:t>
+      </w:r>
+      <w:r>
+        <w:rPr>
+          <w:rFonts w:hint="eastAsia"/>
+          <w:color w:val="FF0000"/>
+          <w:szCs w:val="24"/>
+        </w:rPr>
+        <w:t>구현</w:t>
+      </w:r>
+    </w:p>
+    <w:p>
+      <w:pPr>
+        <w:pStyle w:val="a3"/>
+        <w:ind w:leftChars="0" w:left="1120"/>
+        <w:jc w:val="left"/>
+        <w:rPr>
+          <w:szCs w:val="24"/>
+        </w:rPr>
+      </w:pPr>
+    </w:p>
+    <w:p>
+      <w:pPr>
+        <w:pStyle w:val="a3"/>
+        <w:ind w:leftChars="0" w:left="1120"/>
+        <w:jc w:val="left"/>
+        <w:rPr>
+          <w:rFonts w:hint="eastAsia"/>
+          <w:szCs w:val="24"/>
+        </w:rPr>
+      </w:pPr>
+    </w:p>
+    <w:p>
+      <w:pPr>
+        <w:pStyle w:val="a3"/>
+        <w:numPr>
+          <w:ilvl w:val="0"/>
+          <w:numId w:val="30"/>
+        </w:numPr>
+        <w:ind w:leftChars="0"/>
+        <w:jc w:val="left"/>
+        <w:rPr>
+          <w:rFonts w:hint="eastAsia"/>
+          <w:szCs w:val="24"/>
+        </w:rPr>
+      </w:pPr>
+      <w:r>
+        <w:rPr>
+          <w:rFonts w:hint="eastAsia"/>
+          <w:szCs w:val="24"/>
+        </w:rPr>
+        <w:t xml:space="preserve">벽의 </w:t>
+      </w:r>
+      <w:r>
+        <w:rPr>
+          <w:rFonts w:hint="eastAsia"/>
+          <w:szCs w:val="24"/>
+        </w:rPr>
+        <w:t xml:space="preserve">생성 및 </w:t>
+      </w:r>
+      <w:r>
+        <w:rPr>
+          <w:rFonts w:hint="eastAsia"/>
+          <w:szCs w:val="24"/>
+        </w:rPr>
+        <w:t>이동</w:t>
+      </w:r>
+    </w:p>
+    <w:p>
+      <w:pPr>
+        <w:pStyle w:val="a3"/>
+        <w:ind w:leftChars="0" w:left="1120"/>
+        <w:jc w:val="left"/>
+        <w:rPr>
+          <w:szCs w:val="24"/>
+        </w:rPr>
+      </w:pPr>
+      <w:r>
+        <w:rPr>
+          <w:rFonts w:hint="eastAsia"/>
+          <w:szCs w:val="24"/>
+        </w:rPr>
+        <w:t xml:space="preserve">벽의 생성 및 이동은 </w:t>
+      </w:r>
+      <w:r>
+        <w:rPr>
+          <w:szCs w:val="24"/>
+        </w:rPr>
+        <w:t>idle function</w:t>
+      </w:r>
+      <w:r>
+        <w:rPr>
+          <w:rFonts w:hint="eastAsia"/>
+          <w:szCs w:val="24"/>
+        </w:rPr>
+        <w:t xml:space="preserve">으로 설정된 </w:t>
+      </w:r>
+      <w:r>
+        <w:rPr>
+          <w:szCs w:val="24"/>
+        </w:rPr>
+        <w:t xml:space="preserve">moveWall() </w:t>
+      </w:r>
+      <w:r>
+        <w:rPr>
+          <w:rFonts w:hint="eastAsia"/>
+          <w:szCs w:val="24"/>
+        </w:rPr>
+        <w:t>함수에서 이루어진다.</w:t>
+      </w:r>
+    </w:p>
+    <w:p>
+      <w:pPr>
+        <w:pStyle w:val="a3"/>
+        <w:ind w:leftChars="0" w:left="1120"/>
+        <w:jc w:val="left"/>
+        <w:rPr>
+          <w:szCs w:val="24"/>
+        </w:rPr>
+      </w:pPr>
+      <w:r>
+        <w:rPr>
+          <w:rFonts w:hint="eastAsia"/>
+          <w:szCs w:val="24"/>
+        </w:rPr>
+        <w:t xml:space="preserve">moveWall 함수에서는 벽의 이동 속도인 </w:t>
+      </w:r>
+      <w:r>
+        <w:rPr>
+          <w:szCs w:val="24"/>
+        </w:rPr>
+        <w:t>wallSpeed</w:t>
+      </w:r>
+      <w:r>
+        <w:rPr>
+          <w:rFonts w:hint="eastAsia"/>
+          <w:szCs w:val="24"/>
+        </w:rPr>
+        <w:t>에 맞게 벽을 이동시켜</w:t>
+      </w:r>
+      <w:r>
+        <w:rPr>
+          <w:rFonts w:hint="eastAsia"/>
+          <w:szCs w:val="24"/>
+        </w:rPr>
+        <w:t>주고,</w:t>
+      </w:r>
+      <w:r>
+        <w:rPr>
+          <w:szCs w:val="24"/>
+        </w:rPr>
+        <w:t xml:space="preserve"> </w:t>
+      </w:r>
+      <w:r>
+        <w:rPr>
+          <w:rFonts w:hint="eastAsia"/>
+          <w:szCs w:val="24"/>
+        </w:rPr>
+        <w:t>벽이 플레이어 혹은 도둑 캐릭터와 충돌했는지를 판정하여,</w:t>
+      </w:r>
+      <w:r>
+        <w:rPr>
+          <w:rFonts w:hint="eastAsia"/>
+          <w:szCs w:val="24"/>
+        </w:rPr>
+        <w:t xml:space="preserve"> 벽이 도둑과 충돌한 경우 벽의 색을 현재 도둑의 색으로 변경시켜주고,</w:t>
+      </w:r>
+      <w:r>
+        <w:rPr>
+          <w:szCs w:val="24"/>
+        </w:rPr>
+        <w:t xml:space="preserve"> </w:t>
+      </w:r>
+      <w:r>
+        <w:rPr>
+          <w:rFonts w:hint="eastAsia"/>
+          <w:szCs w:val="24"/>
+        </w:rPr>
+        <w:t xml:space="preserve">벽이 </w:t>
+      </w:r>
+      <w:r>
+        <w:rPr>
+          <w:rFonts w:hint="eastAsia"/>
+          <w:szCs w:val="24"/>
+        </w:rPr>
+        <w:t xml:space="preserve">플레이어와 충돌한 경우 플레이어의 색과 벽의 색을 비교하여 </w:t>
+      </w:r>
+      <w:r>
+        <w:rPr>
+          <w:szCs w:val="24"/>
+        </w:rPr>
+        <w:t xml:space="preserve">pass/fail </w:t>
+      </w:r>
+      <w:r>
+        <w:rPr>
+          <w:rFonts w:hint="eastAsia"/>
+          <w:szCs w:val="24"/>
+        </w:rPr>
+        <w:t>여부를 확</w:t>
+      </w:r>
+      <w:r>
+        <w:rPr>
+          <w:rFonts w:hint="eastAsia"/>
+          <w:szCs w:val="24"/>
+        </w:rPr>
+        <w:t>인하고,</w:t>
+      </w:r>
+      <w:r>
+        <w:rPr>
+          <w:szCs w:val="24"/>
+        </w:rPr>
+        <w:t xml:space="preserve"> </w:t>
+      </w:r>
+      <w:r>
+        <w:rPr>
+          <w:rFonts w:hint="eastAsia"/>
+          <w:szCs w:val="24"/>
+        </w:rPr>
+        <w:t xml:space="preserve">그에 맞는 </w:t>
+      </w:r>
+      <w:r>
+        <w:rPr>
+          <w:szCs w:val="24"/>
+        </w:rPr>
+        <w:t>action</w:t>
+      </w:r>
+      <w:r>
+        <w:rPr>
+          <w:rFonts w:hint="eastAsia"/>
+          <w:szCs w:val="24"/>
+        </w:rPr>
+        <w:t>을 수행한다.</w:t>
+      </w:r>
+    </w:p>
+    <w:p>
+      <w:pPr>
+        <w:pStyle w:val="a3"/>
+        <w:ind w:leftChars="0" w:left="1120"/>
+        <w:jc w:val="left"/>
+        <w:rPr>
+          <w:rFonts w:hint="eastAsia"/>
+          <w:szCs w:val="24"/>
+        </w:rPr>
+      </w:pPr>
+      <w:r>
+        <w:rPr>
+          <w:rFonts w:hint="eastAsia"/>
+          <w:szCs w:val="24"/>
+        </w:rPr>
+        <w:lastRenderedPageBreak/>
+        <w:t>벽이 화면 밖(왼쪽)으로 벗어난 경우, 벽을 초기 위치로 이동시켜주어 벽의 재생성을 구현하였다.</w:t>
+      </w:r>
+    </w:p>
+    <w:p>
+      <w:pPr>
+        <w:pStyle w:val="a3"/>
+        <w:ind w:leftChars="0" w:left="1120"/>
+        <w:jc w:val="left"/>
+        <w:rPr>
+          <w:rFonts w:hint="eastAsia"/>
+          <w:szCs w:val="24"/>
+        </w:rPr>
+      </w:pPr>
+    </w:p>
+    <w:p>
+      <w:pPr>
+        <w:pStyle w:val="a3"/>
+        <w:numPr>
+          <w:ilvl w:val="0"/>
+          <w:numId w:val="30"/>
+        </w:numPr>
+        <w:ind w:leftChars="0"/>
+        <w:jc w:val="left"/>
+        <w:rPr>
+          <w:szCs w:val="24"/>
+        </w:rPr>
+      </w:pPr>
+      <w:r>
+        <w:rPr>
+          <w:rFonts w:hint="eastAsia"/>
+          <w:szCs w:val="24"/>
+        </w:rPr>
+        <w:t>충돌 판정</w:t>
+      </w:r>
+    </w:p>
+    <w:p>
+      <w:pPr>
+        <w:pStyle w:val="a3"/>
+        <w:ind w:leftChars="0" w:left="1120"/>
+        <w:jc w:val="left"/>
+        <w:rPr>
+          <w:szCs w:val="24"/>
+        </w:rPr>
+      </w:pPr>
+      <w:r>
+        <w:rPr>
+          <w:rFonts w:hint="eastAsia"/>
+          <w:szCs w:val="24"/>
+        </w:rPr>
+        <w:t xml:space="preserve">오브젝트들의 충돌 판정은 </w:t>
+      </w:r>
+      <w:r>
+        <w:rPr>
+          <w:szCs w:val="24"/>
+        </w:rPr>
+        <w:t xml:space="preserve">collisionCheck(object* a, object* b) </w:t>
+      </w:r>
+      <w:r>
+        <w:rPr>
+          <w:rFonts w:hint="eastAsia"/>
+          <w:szCs w:val="24"/>
+        </w:rPr>
+        <w:t>함수에서 이루어진다</w:t>
+      </w:r>
+      <w:r>
+        <w:rPr>
+          <w:rFonts w:hint="eastAsia"/>
+          <w:szCs w:val="24"/>
+        </w:rPr>
+        <w:t xml:space="preserve">. </w:t>
+      </w:r>
+      <w:r>
+        <w:rPr>
+          <w:rFonts w:hint="eastAsia"/>
+          <w:szCs w:val="24"/>
+        </w:rPr>
+        <w:t xml:space="preserve">오브젝트의 충돌은 크게 벽-플레이어/도둑의 충돌, 그리고 플레이어-도둑의 충돌 </w:t>
+      </w:r>
+      <w:r>
+        <w:rPr>
+          <w:szCs w:val="24"/>
+        </w:rPr>
+        <w:t>2</w:t>
+      </w:r>
+      <w:r>
+        <w:rPr>
+          <w:rFonts w:hint="eastAsia"/>
+          <w:szCs w:val="24"/>
+        </w:rPr>
+        <w:t>가지 경우로 나뉜다.</w:t>
+      </w:r>
+    </w:p>
+    <w:p>
+      <w:pPr>
+        <w:pStyle w:val="a3"/>
+        <w:ind w:leftChars="0" w:left="1120"/>
+        <w:jc w:val="left"/>
+        <w:rPr>
+          <w:rFonts w:hint="eastAsia"/>
+          <w:szCs w:val="24"/>
+        </w:rPr>
+      </w:pPr>
+      <w:r>
+        <w:rPr>
+          <w:rFonts w:hint="eastAsia"/>
+          <w:szCs w:val="24"/>
+        </w:rPr>
+        <w:t>벽과 플레이어 혹은 벽과 도둑의 충돌은 벽의 왼쪽 모서리가 원형 캐릭터의 중심을 지나는 순간 충돌했다고 판정하고,</w:t>
+      </w:r>
+      <w:r>
+        <w:rPr>
+          <w:szCs w:val="24"/>
+        </w:rPr>
+        <w:t xml:space="preserve"> </w:t>
+      </w:r>
+      <w:r>
+        <w:rPr>
+          <w:rFonts w:hint="eastAsia"/>
+          <w:szCs w:val="24"/>
+        </w:rPr>
+        <w:t>캐릭터와 벽이 겹치는 동안</w:t>
+      </w:r>
+      <w:r>
+        <w:rPr>
+          <w:rFonts w:hint="eastAsia"/>
+          <w:szCs w:val="24"/>
+        </w:rPr>
+        <w:t xml:space="preserve"> 충돌</w:t>
+      </w:r>
+      <w:r>
+        <w:rPr>
+          <w:rFonts w:hint="eastAsia"/>
+          <w:szCs w:val="24"/>
+        </w:rPr>
+        <w:t>의</w:t>
+      </w:r>
+      <w:r>
+        <w:rPr>
+          <w:rFonts w:hint="eastAsia"/>
+          <w:szCs w:val="24"/>
+        </w:rPr>
+        <w:t xml:space="preserve"> 중</w:t>
+      </w:r>
+      <w:r>
+        <w:rPr>
+          <w:rFonts w:hint="eastAsia"/>
+          <w:szCs w:val="24"/>
+        </w:rPr>
+        <w:t>복</w:t>
+      </w:r>
+      <w:r>
+        <w:rPr>
+          <w:rFonts w:hint="eastAsia"/>
+          <w:szCs w:val="24"/>
+        </w:rPr>
+        <w:t xml:space="preserve"> </w:t>
+      </w:r>
+      <w:r>
+        <w:rPr>
+          <w:rFonts w:hint="eastAsia"/>
+          <w:szCs w:val="24"/>
+        </w:rPr>
+        <w:t xml:space="preserve">판정을 방지하기 위해 </w:t>
+      </w:r>
+      <w:r>
+        <w:rPr>
+          <w:rFonts w:hint="eastAsia"/>
+          <w:szCs w:val="24"/>
+        </w:rPr>
+        <w:t xml:space="preserve">캐릭터의 </w:t>
+      </w:r>
+      <w:r>
+        <w:rPr>
+          <w:szCs w:val="24"/>
+        </w:rPr>
+        <w:t>isCollided</w:t>
+      </w:r>
+      <w:r>
+        <w:rPr>
+          <w:rFonts w:hint="eastAsia"/>
+          <w:szCs w:val="24"/>
+        </w:rPr>
+        <w:t xml:space="preserve">를 </w:t>
+      </w:r>
+      <w:r>
+        <w:rPr>
+          <w:szCs w:val="24"/>
+        </w:rPr>
+        <w:t>true</w:t>
+      </w:r>
+      <w:r>
+        <w:rPr>
+          <w:rFonts w:hint="eastAsia"/>
+          <w:szCs w:val="24"/>
+        </w:rPr>
+        <w:t>로 만들어주어서 중복 판정을 방지하였다.</w:t>
+      </w:r>
+    </w:p>
+    <w:p>
+      <w:pPr>
+        <w:pStyle w:val="a3"/>
+        <w:ind w:leftChars="0" w:left="1120"/>
+        <w:jc w:val="left"/>
+        <w:rPr>
+          <w:szCs w:val="24"/>
+        </w:rPr>
+      </w:pPr>
+      <w:r>
+        <w:rPr>
+          <w:rFonts w:hint="eastAsia"/>
+          <w:szCs w:val="24"/>
+        </w:rPr>
+        <w:t>플레이어와 도둑의 충돌은 두 원형 캐릭터가 서로 만나는 순간 충돌</w:t>
+      </w:r>
+      <w:r>
+        <w:rPr>
+          <w:rFonts w:hint="eastAsia"/>
+          <w:szCs w:val="24"/>
+        </w:rPr>
+        <w:t>이 발생했다고</w:t>
+      </w:r>
+      <w:r>
+        <w:rPr>
+          <w:rFonts w:hint="eastAsia"/>
+          <w:szCs w:val="24"/>
+        </w:rPr>
+        <w:t xml:space="preserve"> 판정하였다.</w:t>
+      </w:r>
+    </w:p>
+    <w:p>
+      <w:pPr>
+        <w:pStyle w:val="a3"/>
+        <w:ind w:leftChars="0" w:left="1120"/>
+        <w:jc w:val="left"/>
+        <w:rPr>
+          <w:rFonts w:hint="eastAsia"/>
+          <w:szCs w:val="24"/>
+        </w:rPr>
+      </w:pPr>
+    </w:p>
+    <w:p>
+      <w:pPr>
+        <w:pStyle w:val="a3"/>
+        <w:numPr>
+          <w:ilvl w:val="0"/>
+          <w:numId w:val="30"/>
+        </w:numPr>
+        <w:ind w:leftChars="0"/>
+        <w:jc w:val="left"/>
+        <w:rPr>
+          <w:szCs w:val="24"/>
+        </w:rPr>
+      </w:pPr>
+      <w:r>
+        <w:rPr>
+          <w:rFonts w:hint="eastAsia"/>
+          <w:szCs w:val="24"/>
+        </w:rPr>
+        <w:t>플레이어 및 도둑의 포즈 구현</w:t>
+      </w:r>
+    </w:p>
+    <w:p>
+      <w:pPr>
+        <w:pStyle w:val="a3"/>
+        <w:ind w:leftChars="0" w:left="1120"/>
+        <w:jc w:val="left"/>
+        <w:rPr>
+          <w:szCs w:val="24"/>
+        </w:rPr>
+      </w:pPr>
+      <w:r>
+        <w:rPr>
+          <w:rFonts w:hint="eastAsia"/>
+          <w:szCs w:val="24"/>
+        </w:rPr>
+        <w:t xml:space="preserve">플레이어의 포즈 구현은 방향키 입력을 받는 </w:t>
+      </w:r>
+      <w:r>
+        <w:rPr>
+          <w:szCs w:val="24"/>
+        </w:rPr>
+        <w:t>glutSpecialFunc</w:t>
+      </w:r>
+      <w:r>
+        <w:rPr>
+          <w:rFonts w:hint="eastAsia"/>
+          <w:szCs w:val="24"/>
+        </w:rPr>
+        <w:t>를 이용하여 구현하였다.</w:t>
+      </w:r>
+      <w:r>
+        <w:rPr>
+          <w:szCs w:val="24"/>
+        </w:rPr>
+        <w:t xml:space="preserve"> </w:t>
+      </w:r>
+      <w:r>
+        <w:rPr>
+          <w:rFonts w:hint="eastAsia"/>
+          <w:szCs w:val="24"/>
+        </w:rPr>
+        <w:t>위키를 누르면 빨간색,</w:t>
+      </w:r>
+      <w:r>
+        <w:rPr>
+          <w:szCs w:val="24"/>
+        </w:rPr>
+        <w:t xml:space="preserve"> </w:t>
+      </w:r>
+      <w:r>
+        <w:rPr>
+          <w:rFonts w:hint="eastAsia"/>
+          <w:szCs w:val="24"/>
+        </w:rPr>
+        <w:t>아래 키를 누르면 초록색,</w:t>
+      </w:r>
+      <w:r>
+        <w:rPr>
+          <w:szCs w:val="24"/>
+        </w:rPr>
+        <w:t xml:space="preserve"> </w:t>
+      </w:r>
+      <w:r>
+        <w:rPr>
+          <w:rFonts w:hint="eastAsia"/>
+          <w:szCs w:val="24"/>
+        </w:rPr>
+        <w:t>왼쪽 키를 누르면 파란색,</w:t>
+      </w:r>
+      <w:r>
+        <w:rPr>
+          <w:szCs w:val="24"/>
+        </w:rPr>
+        <w:t xml:space="preserve"> </w:t>
+      </w:r>
+      <w:r>
+        <w:rPr>
+          <w:rFonts w:hint="eastAsia"/>
+          <w:szCs w:val="24"/>
+        </w:rPr>
+        <w:t>오른쪽 키를 누르면 플레이어 캐릭터가 노란색이 되도록 구현하였다.</w:t>
+      </w:r>
+    </w:p>
+    <w:p>
+      <w:pPr>
+        <w:pStyle w:val="a3"/>
+        <w:ind w:leftChars="0" w:left="1120"/>
+        <w:jc w:val="left"/>
+        <w:rPr>
+          <w:rFonts w:hint="eastAsia"/>
+          <w:szCs w:val="24"/>
+        </w:rPr>
+      </w:pPr>
+      <w:r>
+        <w:rPr>
+          <w:rFonts w:hint="eastAsia"/>
+          <w:szCs w:val="24"/>
+        </w:rPr>
+        <w:t xml:space="preserve">도둑의 포즈 변경은 </w:t>
+      </w:r>
+      <w:r>
+        <w:rPr>
+          <w:szCs w:val="24"/>
+        </w:rPr>
+        <w:t>idle function</w:t>
+      </w:r>
+      <w:r>
+        <w:rPr>
+          <w:rFonts w:hint="eastAsia"/>
+          <w:szCs w:val="24"/>
+        </w:rPr>
+        <w:t xml:space="preserve">인 </w:t>
+      </w:r>
+      <w:r>
+        <w:rPr>
+          <w:szCs w:val="24"/>
+        </w:rPr>
+        <w:t xml:space="preserve">moveWall </w:t>
+      </w:r>
+      <w:r>
+        <w:rPr>
+          <w:rFonts w:hint="eastAsia"/>
+          <w:szCs w:val="24"/>
+        </w:rPr>
+        <w:t>함수에서 구현되었다.</w:t>
+      </w:r>
+      <w:r>
+        <w:rPr>
+          <w:szCs w:val="24"/>
+        </w:rPr>
+        <w:t xml:space="preserve"> </w:t>
+      </w:r>
+      <w:r>
+        <w:rPr>
+          <w:rFonts w:hint="eastAsia"/>
+          <w:szCs w:val="24"/>
+        </w:rPr>
+        <w:t xml:space="preserve">전역변수로 </w:t>
+      </w:r>
+      <w:r>
+        <w:rPr>
+          <w:szCs w:val="24"/>
+        </w:rPr>
+        <w:t>thiefFrame</w:t>
+      </w:r>
+      <w:r>
+        <w:rPr>
+          <w:rFonts w:hint="eastAsia"/>
+          <w:szCs w:val="24"/>
+        </w:rPr>
+        <w:t xml:space="preserve">과 </w:t>
+      </w:r>
+      <w:r>
+        <w:rPr>
+          <w:szCs w:val="24"/>
+        </w:rPr>
+        <w:t>colorPeriod</w:t>
+      </w:r>
+      <w:r>
+        <w:rPr>
+          <w:rFonts w:hint="eastAsia"/>
+          <w:szCs w:val="24"/>
+        </w:rPr>
+        <w:t>가 있는데,</w:t>
+      </w:r>
+      <w:r>
+        <w:rPr>
+          <w:szCs w:val="24"/>
+        </w:rPr>
+        <w:t xml:space="preserve"> idle function</w:t>
+      </w:r>
+      <w:r>
+        <w:rPr>
+          <w:rFonts w:hint="eastAsia"/>
+          <w:szCs w:val="24"/>
+        </w:rPr>
+        <w:t xml:space="preserve">인 </w:t>
+      </w:r>
+      <w:r>
+        <w:rPr>
+          <w:szCs w:val="24"/>
+        </w:rPr>
+        <w:t>moveWall</w:t>
+      </w:r>
+      <w:r>
+        <w:rPr>
+          <w:rFonts w:hint="eastAsia"/>
+          <w:szCs w:val="24"/>
+        </w:rPr>
+        <w:t xml:space="preserve">이 호출될 때마다 </w:t>
+      </w:r>
+      <w:r>
+        <w:rPr>
+          <w:szCs w:val="24"/>
+        </w:rPr>
+        <w:t>thiefFrame</w:t>
+      </w:r>
+      <w:r>
+        <w:rPr>
+          <w:rFonts w:hint="eastAsia"/>
+          <w:szCs w:val="24"/>
+        </w:rPr>
+        <w:t xml:space="preserve">이 </w:t>
+      </w:r>
+      <w:r>
+        <w:rPr>
+          <w:szCs w:val="24"/>
+        </w:rPr>
+        <w:t>1</w:t>
+      </w:r>
+      <w:r>
+        <w:rPr>
+          <w:rFonts w:hint="eastAsia"/>
+          <w:szCs w:val="24"/>
+        </w:rPr>
+        <w:t>씩 올라가고,</w:t>
+      </w:r>
+      <w:r>
+        <w:rPr>
+          <w:szCs w:val="24"/>
+        </w:rPr>
+        <w:t xml:space="preserve"> </w:t>
+      </w:r>
+      <w:r>
+        <w:rPr>
+          <w:rFonts w:hint="eastAsia"/>
+          <w:szCs w:val="24"/>
+        </w:rPr>
+        <w:t xml:space="preserve">그것이 </w:t>
+      </w:r>
+      <w:r>
+        <w:rPr>
+          <w:szCs w:val="24"/>
+        </w:rPr>
+        <w:t xml:space="preserve">colorPeriod </w:t>
+      </w:r>
+      <w:r>
+        <w:rPr>
+          <w:rFonts w:hint="eastAsia"/>
+          <w:szCs w:val="24"/>
+        </w:rPr>
+        <w:t>이상이 될 때마다 도둑의 색을 랜덤으로 재설정해주는 방식으로 구현되었다.</w:t>
+      </w:r>
+      <w:r>
+        <w:rPr>
+          <w:szCs w:val="24"/>
+        </w:rPr>
+        <w:br/>
+      </w:r>
+      <w:r>
+        <w:rPr>
+          <w:rFonts w:hint="eastAsia"/>
+          <w:szCs w:val="24"/>
+        </w:rPr>
+        <w:t xml:space="preserve">플레이어가 벽을 통과하여 도둑과 가까워질수록 </w:t>
+      </w:r>
+      <w:r>
+        <w:rPr>
+          <w:szCs w:val="24"/>
+        </w:rPr>
+        <w:t>colorPeriod</w:t>
+      </w:r>
+      <w:r>
+        <w:rPr>
+          <w:rFonts w:hint="eastAsia"/>
+          <w:szCs w:val="24"/>
+        </w:rPr>
+        <w:t>를 낮춰서 더욱 자주 포즈를 변경하도록 구현</w:t>
+      </w:r>
+      <w:r>
+        <w:rPr>
+          <w:rFonts w:hint="eastAsia"/>
+          <w:szCs w:val="24"/>
+        </w:rPr>
+        <w:t>하였</w:t>
+      </w:r>
+      <w:r>
+        <w:rPr>
+          <w:rFonts w:hint="eastAsia"/>
+          <w:szCs w:val="24"/>
+        </w:rPr>
+        <w:t>다.</w:t>
+      </w:r>
+    </w:p>
+    <w:p>
+      <w:pPr>
+        <w:pStyle w:val="a3"/>
+        <w:ind w:leftChars="0" w:left="1120"/>
+        <w:jc w:val="left"/>
+        <w:rPr>
+          <w:rFonts w:hint="eastAsia"/>
+          <w:szCs w:val="24"/>
+        </w:rPr>
+      </w:pPr>
+    </w:p>
+    <w:p>
+      <w:pPr>
+        <w:pStyle w:val="a3"/>
+        <w:numPr>
+          <w:ilvl w:val="0"/>
+          <w:numId w:val="30"/>
+        </w:numPr>
+        <w:ind w:leftChars="0"/>
+        <w:jc w:val="left"/>
+        <w:rPr>
+          <w:szCs w:val="24"/>
+        </w:rPr>
+      </w:pPr>
+      <w:r>
+        <w:rPr>
+          <w:rFonts w:hint="eastAsia"/>
+          <w:szCs w:val="24"/>
+        </w:rPr>
+        <w:t>치트 기능</w:t>
+      </w:r>
+    </w:p>
+    <w:p>
+      <w:pPr>
+        <w:pStyle w:val="a3"/>
+        <w:ind w:leftChars="0" w:left="1120"/>
+        <w:jc w:val="left"/>
+        <w:rPr>
+          <w:rFonts w:hint="eastAsia"/>
+          <w:szCs w:val="24"/>
+        </w:rPr>
+      </w:pPr>
+      <w:r>
+        <w:rPr>
+          <w:rFonts w:hint="eastAsia"/>
+          <w:szCs w:val="24"/>
+        </w:rPr>
+        <w:t>치트 기능은 glutKeyboardFunc를 이용하여 구현하였다.</w:t>
+      </w:r>
+      <w:r>
+        <w:rPr>
+          <w:szCs w:val="24"/>
+        </w:rPr>
+        <w:t xml:space="preserve"> </w:t>
+      </w:r>
+      <w:r>
+        <w:rPr>
+          <w:rFonts w:hint="eastAsia"/>
+          <w:szCs w:val="24"/>
+        </w:rPr>
+        <w:t xml:space="preserve">과제의 지시사항대로 </w:t>
+      </w:r>
+      <w:r>
+        <w:rPr>
+          <w:szCs w:val="24"/>
+        </w:rPr>
+        <w:t>‘</w:t>
+      </w:r>
+      <w:r>
+        <w:rPr>
+          <w:rFonts w:hint="eastAsia"/>
+          <w:szCs w:val="24"/>
+        </w:rPr>
+        <w:t>c</w:t>
+      </w:r>
+      <w:r>
+        <w:rPr>
+          <w:szCs w:val="24"/>
+        </w:rPr>
+        <w:t>’</w:t>
+      </w:r>
+      <w:r>
+        <w:rPr>
+          <w:rFonts w:hint="eastAsia"/>
+          <w:szCs w:val="24"/>
+        </w:rPr>
+        <w:t xml:space="preserve">를 입력하면 </w:t>
+      </w:r>
+      <w:r>
+        <w:rPr>
+          <w:szCs w:val="24"/>
+        </w:rPr>
+        <w:t xml:space="preserve">all pass </w:t>
+      </w:r>
+      <w:r>
+        <w:rPr>
+          <w:rFonts w:hint="eastAsia"/>
+          <w:szCs w:val="24"/>
+        </w:rPr>
+        <w:t>모드로,</w:t>
+      </w:r>
+      <w:r>
+        <w:rPr>
+          <w:szCs w:val="24"/>
+        </w:rPr>
+        <w:t xml:space="preserve"> ‘</w:t>
+      </w:r>
+      <w:r>
+        <w:rPr>
+          <w:rFonts w:hint="eastAsia"/>
+          <w:szCs w:val="24"/>
+        </w:rPr>
+        <w:t>f</w:t>
+      </w:r>
+      <w:r>
+        <w:rPr>
+          <w:szCs w:val="24"/>
+        </w:rPr>
+        <w:t>’</w:t>
+      </w:r>
+      <w:r>
+        <w:rPr>
+          <w:rFonts w:hint="eastAsia"/>
+          <w:szCs w:val="24"/>
+        </w:rPr>
+        <w:t xml:space="preserve">를 입력하면 </w:t>
+      </w:r>
+      <w:r>
+        <w:rPr>
+          <w:szCs w:val="24"/>
+        </w:rPr>
+        <w:t xml:space="preserve">all fail </w:t>
+      </w:r>
+      <w:r>
+        <w:rPr>
+          <w:rFonts w:hint="eastAsia"/>
+          <w:szCs w:val="24"/>
+        </w:rPr>
+        <w:t xml:space="preserve">모드로 </w:t>
+      </w:r>
+      <w:r>
+        <w:rPr>
+          <w:rFonts w:hint="eastAsia"/>
+          <w:szCs w:val="24"/>
+        </w:rPr>
+        <w:t>진입</w:t>
+      </w:r>
+      <w:r>
+        <w:rPr>
+          <w:rFonts w:hint="eastAsia"/>
+          <w:szCs w:val="24"/>
+        </w:rPr>
+        <w:t>시키고 콘솔에 출력시켜 치트를 사용했음을 알 수 있</w:t>
+      </w:r>
+      <w:r>
+        <w:rPr>
+          <w:rFonts w:hint="eastAsia"/>
+          <w:szCs w:val="24"/>
+        </w:rPr>
+        <w:t>게 구현하였다.</w:t>
       </w:r>
     </w:p>
     <w:p>
@@ -936,18 +2137,10 @@
         <w:ind w:leftChars="0" w:left="760"/>
         <w:jc w:val="left"/>
         <w:rPr>
-          <w:rFonts w:hint="eastAsia"/>
           <w:b/>
           <w:szCs w:val="24"/>
         </w:rPr>
       </w:pPr>
-      <w:r>
-        <w:rPr>
-          <w:rFonts w:hint="eastAsia"/>
-          <w:szCs w:val="24"/>
-        </w:rPr>
-        <w:t>문민재</w:t>
-      </w:r>
     </w:p>
     <w:p>
       <w:pPr>
@@ -970,7 +2163,23 @@
           <w:sz w:val="24"/>
           <w:szCs w:val="24"/>
         </w:rPr>
-        <w:t>Pass/Fail Action</w:t>
+        <w:t xml:space="preserve">Pass/Fail </w:t>
+      </w:r>
+      <w:r>
+        <w:rPr>
+          <w:rFonts w:hint="eastAsia"/>
+          <w:sz w:val="24"/>
+          <w:szCs w:val="24"/>
+        </w:rPr>
+        <w:t xml:space="preserve">시의 </w:t>
+      </w:r>
+      <w:r>
+        <w:rPr>
+          <w:rFonts w:hint="eastAsia"/>
+          <w:sz w:val="24"/>
+          <w:szCs w:val="24"/>
+        </w:rPr>
+        <w:t>Action</w:t>
       </w:r>
     </w:p>
     <w:p>
@@ -989,7 +2198,6 @@
       <w:pPr>
         <w:jc w:val="left"/>
         <w:rPr>
-          <w:rFonts w:hint="eastAsia"/>
           <w:b/>
           <w:sz w:val="28"/>
           <w:szCs w:val="28"/>
@@ -1051,15 +2259,15 @@
       <w:pPr>
         <w:jc w:val="left"/>
         <w:rPr>
-          <w:rFonts w:hint="eastAsia"/>
-          <w:szCs w:val="28"/>
-        </w:rPr>
-      </w:pPr>
-    </w:p>
-    <w:p>
-      <w:pPr>
-        <w:jc w:val="left"/>
-        <w:rPr>
+          <w:szCs w:val="28"/>
+        </w:rPr>
+      </w:pPr>
+    </w:p>
+    <w:p>
+      <w:pPr>
+        <w:jc w:val="left"/>
+        <w:rPr>
+          <w:rFonts w:hint="eastAsia"/>
           <w:b/>
           <w:sz w:val="28"/>
           <w:szCs w:val="28"/>
@@ -1078,16 +2286,1183 @@
       <w:pPr>
         <w:jc w:val="left"/>
         <w:rPr>
-          <w:rFonts w:hint="eastAsia"/>
-          <w:szCs w:val="28"/>
-        </w:rPr>
-      </w:pPr>
-      <w:r>
-        <w:rPr>
-          <w:rFonts w:hint="eastAsia"/>
-          <w:szCs w:val="28"/>
-        </w:rPr>
-        <w:t>문민재</w:t>
+          <w:szCs w:val="28"/>
+        </w:rPr>
+      </w:pPr>
+      <w:r>
+        <w:rPr>
+          <w:noProof/>
+        </w:rPr>
+        <w:drawing>
+          <wp:inline distT="0" distB="0" distL="0" distR="0" wp14:anchorId="1E0B3A61" wp14:editId="5CFCC444">
+            <wp:extent cx="2329407" cy="1647825"/>
+            <wp:effectExtent l="0" t="0" r="0" b="0"/>
+            <wp:docPr id="1" name="그림 1"/>
+            <wp:cNvGraphicFramePr>
+              <a:graphicFrameLocks xmlns:a="http://schemas.openxmlformats.org/drawingml/2006/main" noChangeAspect="1"/>
+            </wp:cNvGraphicFramePr>
+            <a:graphic xmlns:a="http://schemas.openxmlformats.org/drawingml/2006/main">
+              <a:graphicData uri="http://schemas.openxmlformats.org/drawingml/2006/picture">
+                <pic:pic xmlns:pic="http://schemas.openxmlformats.org/drawingml/2006/picture">
+                  <pic:nvPicPr>
+                    <pic:cNvPr id="1" name=""/>
+                    <pic:cNvPicPr/>
+                  </pic:nvPicPr>
+                  <pic:blipFill>
+                    <a:blip r:embed="rId10" cstate="print">
+                      <a:extLst>
+                        <a:ext uri="{28A0092B-C50C-407E-A947-70E740481C1C}">
+                          <a14:useLocalDpi xmlns:a14="http://schemas.microsoft.com/office/drawing/2010/main" val="0"/>
+                        </a:ext>
+                      </a:extLst>
+                    </a:blip>
+                    <a:stretch>
+                      <a:fillRect/>
+                    </a:stretch>
+                  </pic:blipFill>
+                  <pic:spPr>
+                    <a:xfrm>
+                      <a:off x="0" y="0"/>
+                      <a:ext cx="2360749" cy="1669996"/>
+                    </a:xfrm>
+                    <a:prstGeom prst="rect">
+                      <a:avLst/>
+                    </a:prstGeom>
+                  </pic:spPr>
+                </pic:pic>
+              </a:graphicData>
+            </a:graphic>
+          </wp:inline>
+        </w:drawing>
+      </w:r>
+    </w:p>
+    <w:p>
+      <w:pPr>
+        <w:jc w:val="left"/>
+        <w:rPr>
+          <w:szCs w:val="28"/>
+        </w:rPr>
+      </w:pPr>
+      <w:r>
+        <w:rPr>
+          <w:rFonts w:hint="eastAsia"/>
+          <w:szCs w:val="28"/>
+        </w:rPr>
+        <w:t>프로그램 실행 시 화면으로,</w:t>
+      </w:r>
+      <w:r>
+        <w:rPr>
+          <w:szCs w:val="28"/>
+        </w:rPr>
+        <w:t xml:space="preserve"> </w:t>
+      </w:r>
+      <w:r>
+        <w:rPr>
+          <w:rFonts w:hint="eastAsia"/>
+          <w:szCs w:val="28"/>
+        </w:rPr>
+        <w:t xml:space="preserve">좌측 상단에 현재 </w:t>
+      </w:r>
+      <w:r>
+        <w:rPr>
+          <w:szCs w:val="28"/>
+        </w:rPr>
+        <w:t>life</w:t>
+      </w:r>
+      <w:r>
+        <w:rPr>
+          <w:rFonts w:hint="eastAsia"/>
+          <w:szCs w:val="28"/>
+        </w:rPr>
+        <w:t>가 표시되고,</w:t>
+      </w:r>
+      <w:r>
+        <w:rPr>
+          <w:szCs w:val="28"/>
+        </w:rPr>
+        <w:t xml:space="preserve"> </w:t>
+      </w:r>
+      <w:r>
+        <w:rPr>
+          <w:rFonts w:hint="eastAsia"/>
+          <w:szCs w:val="28"/>
+        </w:rPr>
+        <w:t>플레이어는 화면 왼쪽, 도둑은 화면 중앙에 위치한다.</w:t>
+      </w:r>
+      <w:r>
+        <w:rPr>
+          <w:szCs w:val="28"/>
+        </w:rPr>
+        <w:t xml:space="preserve"> </w:t>
+      </w:r>
+      <w:r>
+        <w:rPr>
+          <w:rFonts w:hint="eastAsia"/>
+          <w:szCs w:val="28"/>
+        </w:rPr>
+        <w:t>벽은 화면 오른쪽에서부터 생성되어 왼쪽으로 이동한다.</w:t>
+      </w:r>
+    </w:p>
+    <w:p>
+      <w:pPr>
+        <w:jc w:val="left"/>
+        <w:rPr>
+          <w:szCs w:val="28"/>
+        </w:rPr>
+      </w:pPr>
+    </w:p>
+    <w:p>
+      <w:pPr>
+        <w:jc w:val="left"/>
+        <w:rPr>
+          <w:rFonts w:hint="eastAsia"/>
+          <w:szCs w:val="28"/>
+        </w:rPr>
+      </w:pPr>
+      <w:r>
+        <w:rPr>
+          <w:noProof/>
+        </w:rPr>
+        <w:drawing>
+          <wp:inline distT="0" distB="0" distL="0" distR="0" wp14:anchorId="72C7804F" wp14:editId="3881704B">
+            <wp:extent cx="1435347" cy="1015365"/>
+            <wp:effectExtent l="0" t="0" r="0" b="0"/>
+            <wp:docPr id="10" name="그림 10"/>
+            <wp:cNvGraphicFramePr>
+              <a:graphicFrameLocks xmlns:a="http://schemas.openxmlformats.org/drawingml/2006/main" noChangeAspect="1"/>
+            </wp:cNvGraphicFramePr>
+            <a:graphic xmlns:a="http://schemas.openxmlformats.org/drawingml/2006/main">
+              <a:graphicData uri="http://schemas.openxmlformats.org/drawingml/2006/picture">
+                <pic:pic xmlns:pic="http://schemas.openxmlformats.org/drawingml/2006/picture">
+                  <pic:nvPicPr>
+                    <pic:cNvPr id="1" name=""/>
+                    <pic:cNvPicPr/>
+                  </pic:nvPicPr>
+                  <pic:blipFill>
+                    <a:blip r:embed="rId11"/>
+                    <a:stretch>
+                      <a:fillRect/>
+                    </a:stretch>
+                  </pic:blipFill>
+                  <pic:spPr>
+                    <a:xfrm>
+                      <a:off x="0" y="0"/>
+                      <a:ext cx="1451583" cy="1026850"/>
+                    </a:xfrm>
+                    <a:prstGeom prst="rect">
+                      <a:avLst/>
+                    </a:prstGeom>
+                  </pic:spPr>
+                </pic:pic>
+              </a:graphicData>
+            </a:graphic>
+          </wp:inline>
+        </w:drawing>
+      </w:r>
+      <w:r>
+        <w:rPr>
+          <w:noProof/>
+        </w:rPr>
+        <w:drawing>
+          <wp:inline distT="0" distB="0" distL="0" distR="0" wp14:anchorId="3150B40F" wp14:editId="1E23EC3A">
+            <wp:extent cx="1423151" cy="1006738"/>
+            <wp:effectExtent l="0" t="0" r="5715" b="3175"/>
+            <wp:docPr id="12" name="그림 12"/>
+            <wp:cNvGraphicFramePr>
+              <a:graphicFrameLocks xmlns:a="http://schemas.openxmlformats.org/drawingml/2006/main" noChangeAspect="1"/>
+            </wp:cNvGraphicFramePr>
+            <a:graphic xmlns:a="http://schemas.openxmlformats.org/drawingml/2006/main">
+              <a:graphicData uri="http://schemas.openxmlformats.org/drawingml/2006/picture">
+                <pic:pic xmlns:pic="http://schemas.openxmlformats.org/drawingml/2006/picture">
+                  <pic:nvPicPr>
+                    <pic:cNvPr id="1" name=""/>
+                    <pic:cNvPicPr/>
+                  </pic:nvPicPr>
+                  <pic:blipFill>
+                    <a:blip r:embed="rId12"/>
+                    <a:stretch>
+                      <a:fillRect/>
+                    </a:stretch>
+                  </pic:blipFill>
+                  <pic:spPr>
+                    <a:xfrm>
+                      <a:off x="0" y="0"/>
+                      <a:ext cx="1441864" cy="1019975"/>
+                    </a:xfrm>
+                    <a:prstGeom prst="rect">
+                      <a:avLst/>
+                    </a:prstGeom>
+                  </pic:spPr>
+                </pic:pic>
+              </a:graphicData>
+            </a:graphic>
+          </wp:inline>
+        </w:drawing>
+      </w:r>
+      <w:r>
+        <w:rPr>
+          <w:noProof/>
+        </w:rPr>
+        <w:drawing>
+          <wp:inline distT="0" distB="0" distL="0" distR="0" wp14:anchorId="23386590" wp14:editId="26083C3A">
+            <wp:extent cx="1412861" cy="999458"/>
+            <wp:effectExtent l="0" t="0" r="0" b="0"/>
+            <wp:docPr id="13" name="그림 13"/>
+            <wp:cNvGraphicFramePr>
+              <a:graphicFrameLocks xmlns:a="http://schemas.openxmlformats.org/drawingml/2006/main" noChangeAspect="1"/>
+            </wp:cNvGraphicFramePr>
+            <a:graphic xmlns:a="http://schemas.openxmlformats.org/drawingml/2006/main">
+              <a:graphicData uri="http://schemas.openxmlformats.org/drawingml/2006/picture">
+                <pic:pic xmlns:pic="http://schemas.openxmlformats.org/drawingml/2006/picture">
+                  <pic:nvPicPr>
+                    <pic:cNvPr id="1" name=""/>
+                    <pic:cNvPicPr/>
+                  </pic:nvPicPr>
+                  <pic:blipFill>
+                    <a:blip r:embed="rId13"/>
+                    <a:stretch>
+                      <a:fillRect/>
+                    </a:stretch>
+                  </pic:blipFill>
+                  <pic:spPr>
+                    <a:xfrm>
+                      <a:off x="0" y="0"/>
+                      <a:ext cx="1444567" cy="1021887"/>
+                    </a:xfrm>
+                    <a:prstGeom prst="rect">
+                      <a:avLst/>
+                    </a:prstGeom>
+                  </pic:spPr>
+                </pic:pic>
+              </a:graphicData>
+            </a:graphic>
+          </wp:inline>
+        </w:drawing>
+      </w:r>
+      <w:r>
+        <w:rPr>
+          <w:noProof/>
+        </w:rPr>
+        <w:drawing>
+          <wp:inline distT="0" distB="0" distL="0" distR="0" wp14:anchorId="5E83A05B" wp14:editId="0D03D11D">
+            <wp:extent cx="1419225" cy="1003960"/>
+            <wp:effectExtent l="0" t="0" r="0" b="5715"/>
+            <wp:docPr id="14" name="그림 14"/>
+            <wp:cNvGraphicFramePr>
+              <a:graphicFrameLocks xmlns:a="http://schemas.openxmlformats.org/drawingml/2006/main" noChangeAspect="1"/>
+            </wp:cNvGraphicFramePr>
+            <a:graphic xmlns:a="http://schemas.openxmlformats.org/drawingml/2006/main">
+              <a:graphicData uri="http://schemas.openxmlformats.org/drawingml/2006/picture">
+                <pic:pic xmlns:pic="http://schemas.openxmlformats.org/drawingml/2006/picture">
+                  <pic:nvPicPr>
+                    <pic:cNvPr id="1" name=""/>
+                    <pic:cNvPicPr/>
+                  </pic:nvPicPr>
+                  <pic:blipFill>
+                    <a:blip r:embed="rId14"/>
+                    <a:stretch>
+                      <a:fillRect/>
+                    </a:stretch>
+                  </pic:blipFill>
+                  <pic:spPr>
+                    <a:xfrm>
+                      <a:off x="0" y="0"/>
+                      <a:ext cx="1452371" cy="1027408"/>
+                    </a:xfrm>
+                    <a:prstGeom prst="rect">
+                      <a:avLst/>
+                    </a:prstGeom>
+                  </pic:spPr>
+                </pic:pic>
+              </a:graphicData>
+            </a:graphic>
+          </wp:inline>
+        </w:drawing>
+      </w:r>
+    </w:p>
+    <w:p>
+      <w:pPr>
+        <w:jc w:val="left"/>
+        <w:rPr>
+          <w:szCs w:val="28"/>
+        </w:rPr>
+      </w:pPr>
+      <w:r>
+        <w:rPr>
+          <w:rFonts w:hint="eastAsia"/>
+          <w:szCs w:val="28"/>
+        </w:rPr>
+        <w:t>위(적),</w:t>
+      </w:r>
+      <w:r>
+        <w:rPr>
+          <w:szCs w:val="28"/>
+        </w:rPr>
+        <w:t xml:space="preserve"> </w:t>
+      </w:r>
+      <w:r>
+        <w:rPr>
+          <w:rFonts w:hint="eastAsia"/>
+          <w:szCs w:val="28"/>
+        </w:rPr>
+        <w:t>아래(녹),</w:t>
+      </w:r>
+      <w:r>
+        <w:rPr>
+          <w:szCs w:val="28"/>
+        </w:rPr>
+        <w:t xml:space="preserve"> </w:t>
+      </w:r>
+      <w:r>
+        <w:rPr>
+          <w:rFonts w:hint="eastAsia"/>
+          <w:szCs w:val="28"/>
+        </w:rPr>
+        <w:t>왼쪽(청),</w:t>
+      </w:r>
+      <w:r>
+        <w:rPr>
+          <w:szCs w:val="28"/>
+        </w:rPr>
+        <w:t xml:space="preserve"> </w:t>
+      </w:r>
+      <w:r>
+        <w:rPr>
+          <w:rFonts w:hint="eastAsia"/>
+          <w:szCs w:val="28"/>
+        </w:rPr>
+        <w:t>오른쪽(황) 방향키를 눌러 플레이어의 색을 변경할 수 있다.</w:t>
+      </w:r>
+    </w:p>
+    <w:p>
+      <w:pPr>
+        <w:jc w:val="left"/>
+        <w:rPr>
+          <w:szCs w:val="28"/>
+        </w:rPr>
+      </w:pPr>
+    </w:p>
+    <w:p>
+      <w:pPr>
+        <w:jc w:val="left"/>
+        <w:rPr>
+          <w:szCs w:val="28"/>
+        </w:rPr>
+      </w:pPr>
+      <w:r>
+        <w:rPr>
+          <w:noProof/>
+        </w:rPr>
+        <w:lastRenderedPageBreak/>
+        <w:drawing>
+          <wp:inline distT="0" distB="0" distL="0" distR="0" wp14:anchorId="2F23197E" wp14:editId="3342F24F">
+            <wp:extent cx="3231547" cy="2286000"/>
+            <wp:effectExtent l="0" t="0" r="6985" b="0"/>
+            <wp:docPr id="2" name="그림 2"/>
+            <wp:cNvGraphicFramePr>
+              <a:graphicFrameLocks xmlns:a="http://schemas.openxmlformats.org/drawingml/2006/main" noChangeAspect="1"/>
+            </wp:cNvGraphicFramePr>
+            <a:graphic xmlns:a="http://schemas.openxmlformats.org/drawingml/2006/main">
+              <a:graphicData uri="http://schemas.openxmlformats.org/drawingml/2006/picture">
+                <pic:pic xmlns:pic="http://schemas.openxmlformats.org/drawingml/2006/picture">
+                  <pic:nvPicPr>
+                    <pic:cNvPr id="1" name=""/>
+                    <pic:cNvPicPr/>
+                  </pic:nvPicPr>
+                  <pic:blipFill>
+                    <a:blip r:embed="rId15"/>
+                    <a:stretch>
+                      <a:fillRect/>
+                    </a:stretch>
+                  </pic:blipFill>
+                  <pic:spPr>
+                    <a:xfrm>
+                      <a:off x="0" y="0"/>
+                      <a:ext cx="3255044" cy="2302622"/>
+                    </a:xfrm>
+                    <a:prstGeom prst="rect">
+                      <a:avLst/>
+                    </a:prstGeom>
+                  </pic:spPr>
+                </pic:pic>
+              </a:graphicData>
+            </a:graphic>
+          </wp:inline>
+        </w:drawing>
+      </w:r>
+    </w:p>
+    <w:p>
+      <w:pPr>
+        <w:jc w:val="left"/>
+        <w:rPr>
+          <w:rFonts w:hint="eastAsia"/>
+          <w:szCs w:val="28"/>
+        </w:rPr>
+      </w:pPr>
+      <w:r>
+        <w:rPr>
+          <w:rFonts w:hint="eastAsia"/>
+          <w:szCs w:val="28"/>
+        </w:rPr>
+        <w:t>도둑의 색은 일정시간마다 랜덤하게 변경되며,</w:t>
+      </w:r>
+      <w:r>
+        <w:rPr>
+          <w:szCs w:val="28"/>
+        </w:rPr>
+        <w:t xml:space="preserve"> </w:t>
+      </w:r>
+      <w:r>
+        <w:rPr>
+          <w:rFonts w:hint="eastAsia"/>
+          <w:szCs w:val="28"/>
+        </w:rPr>
+        <w:t>도둑 색의 변경 간격은 플레이어가 벽을 통과하여 도둑과 가까워질수록 줄어든다.</w:t>
+      </w:r>
+      <w:r>
+        <w:rPr>
+          <w:szCs w:val="28"/>
+        </w:rPr>
+        <w:br/>
+      </w:r>
+      <w:r>
+        <w:rPr>
+          <w:rFonts w:hint="eastAsia"/>
+          <w:szCs w:val="28"/>
+        </w:rPr>
+        <w:t>도둑과 벽이 충돌할 경우 벽의 색이 도둑의 색으로 변경되어 플레이어에게 다가온다.</w:t>
+      </w:r>
+    </w:p>
+    <w:p>
+      <w:pPr>
+        <w:jc w:val="left"/>
+        <w:rPr>
+          <w:szCs w:val="28"/>
+        </w:rPr>
+      </w:pPr>
+    </w:p>
+    <w:p>
+      <w:pPr>
+        <w:jc w:val="left"/>
+        <w:rPr>
+          <w:szCs w:val="28"/>
+        </w:rPr>
+      </w:pPr>
+      <w:r>
+        <w:rPr>
+          <w:noProof/>
+        </w:rPr>
+        <w:drawing>
+          <wp:inline distT="0" distB="0" distL="0" distR="0" wp14:anchorId="30770149" wp14:editId="14C98A7B">
+            <wp:extent cx="4029075" cy="1752509"/>
+            <wp:effectExtent l="0" t="0" r="0" b="635"/>
+            <wp:docPr id="3" name="그림 3"/>
+            <wp:cNvGraphicFramePr>
+              <a:graphicFrameLocks xmlns:a="http://schemas.openxmlformats.org/drawingml/2006/main" noChangeAspect="1"/>
+            </wp:cNvGraphicFramePr>
+            <a:graphic xmlns:a="http://schemas.openxmlformats.org/drawingml/2006/main">
+              <a:graphicData uri="http://schemas.openxmlformats.org/drawingml/2006/picture">
+                <pic:pic xmlns:pic="http://schemas.openxmlformats.org/drawingml/2006/picture">
+                  <pic:nvPicPr>
+                    <pic:cNvPr id="1" name=""/>
+                    <pic:cNvPicPr/>
+                  </pic:nvPicPr>
+                  <pic:blipFill>
+                    <a:blip r:embed="rId16"/>
+                    <a:stretch>
+                      <a:fillRect/>
+                    </a:stretch>
+                  </pic:blipFill>
+                  <pic:spPr>
+                    <a:xfrm>
+                      <a:off x="0" y="0"/>
+                      <a:ext cx="4051058" cy="1762071"/>
+                    </a:xfrm>
+                    <a:prstGeom prst="rect">
+                      <a:avLst/>
+                    </a:prstGeom>
+                  </pic:spPr>
+                </pic:pic>
+              </a:graphicData>
+            </a:graphic>
+          </wp:inline>
+        </w:drawing>
+      </w:r>
+    </w:p>
+    <w:p>
+      <w:pPr>
+        <w:jc w:val="left"/>
+        <w:rPr>
+          <w:rFonts w:hint="eastAsia"/>
+          <w:szCs w:val="28"/>
+        </w:rPr>
+      </w:pPr>
+      <w:r>
+        <w:rPr>
+          <w:rFonts w:hint="eastAsia"/>
+          <w:szCs w:val="28"/>
+        </w:rPr>
+        <w:t>벽이 플레이어를 통과할 때 벽의 색과 플레이어의 색이 다를 경우,</w:t>
+      </w:r>
+      <w:r>
+        <w:rPr>
+          <w:szCs w:val="28"/>
+        </w:rPr>
+        <w:t xml:space="preserve"> </w:t>
+      </w:r>
+      <w:r>
+        <w:rPr>
+          <w:rFonts w:hint="eastAsia"/>
+          <w:szCs w:val="28"/>
+        </w:rPr>
+        <w:t xml:space="preserve">Life가 </w:t>
+      </w:r>
+      <w:r>
+        <w:rPr>
+          <w:szCs w:val="28"/>
+        </w:rPr>
+        <w:t xml:space="preserve">1 </w:t>
+      </w:r>
+      <w:r>
+        <w:rPr>
+          <w:rFonts w:hint="eastAsia"/>
+          <w:szCs w:val="28"/>
+        </w:rPr>
+        <w:t>줄어들고,</w:t>
+      </w:r>
+      <w:r>
+        <w:rPr>
+          <w:szCs w:val="28"/>
+        </w:rPr>
+        <w:t xml:space="preserve"> </w:t>
+      </w:r>
+      <w:r>
+        <w:rPr>
+          <w:rFonts w:hint="eastAsia"/>
+          <w:szCs w:val="28"/>
+        </w:rPr>
+        <w:t xml:space="preserve">콘솔에는 </w:t>
+      </w:r>
+      <w:r>
+        <w:rPr>
+          <w:szCs w:val="28"/>
+        </w:rPr>
+        <w:t>Fail</w:t>
+      </w:r>
+      <w:r>
+        <w:rPr>
+          <w:rFonts w:hint="eastAsia"/>
+          <w:szCs w:val="28"/>
+        </w:rPr>
+        <w:t>이 출력된다.</w:t>
+      </w:r>
+    </w:p>
+    <w:p>
+      <w:pPr>
+        <w:jc w:val="left"/>
+        <w:rPr>
+          <w:szCs w:val="28"/>
+        </w:rPr>
+      </w:pPr>
+    </w:p>
+    <w:p>
+      <w:pPr>
+        <w:jc w:val="left"/>
+        <w:rPr>
+          <w:rFonts w:hint="eastAsia"/>
+          <w:szCs w:val="28"/>
+        </w:rPr>
+      </w:pPr>
+      <w:r>
+        <w:rPr>
+          <w:noProof/>
+        </w:rPr>
+        <w:drawing>
+          <wp:inline distT="0" distB="0" distL="0" distR="0" wp14:anchorId="2A3A4475" wp14:editId="02FDDA66">
+            <wp:extent cx="4076700" cy="1886140"/>
+            <wp:effectExtent l="0" t="0" r="0" b="0"/>
+            <wp:docPr id="5" name="그림 5"/>
+            <wp:cNvGraphicFramePr>
+              <a:graphicFrameLocks xmlns:a="http://schemas.openxmlformats.org/drawingml/2006/main" noChangeAspect="1"/>
+            </wp:cNvGraphicFramePr>
+            <a:graphic xmlns:a="http://schemas.openxmlformats.org/drawingml/2006/main">
+              <a:graphicData uri="http://schemas.openxmlformats.org/drawingml/2006/picture">
+                <pic:pic xmlns:pic="http://schemas.openxmlformats.org/drawingml/2006/picture">
+                  <pic:nvPicPr>
+                    <pic:cNvPr id="1" name=""/>
+                    <pic:cNvPicPr/>
+                  </pic:nvPicPr>
+                  <pic:blipFill>
+                    <a:blip r:embed="rId17"/>
+                    <a:stretch>
+                      <a:fillRect/>
+                    </a:stretch>
+                  </pic:blipFill>
+                  <pic:spPr>
+                    <a:xfrm>
+                      <a:off x="0" y="0"/>
+                      <a:ext cx="4088306" cy="1891510"/>
+                    </a:xfrm>
+                    <a:prstGeom prst="rect">
+                      <a:avLst/>
+                    </a:prstGeom>
+                  </pic:spPr>
+                </pic:pic>
+              </a:graphicData>
+            </a:graphic>
+          </wp:inline>
+        </w:drawing>
+      </w:r>
+    </w:p>
+    <w:p>
+      <w:pPr>
+        <w:jc w:val="left"/>
+        <w:rPr>
+          <w:szCs w:val="28"/>
+        </w:rPr>
+      </w:pPr>
+      <w:r>
+        <w:rPr>
+          <w:rFonts w:hint="eastAsia"/>
+          <w:szCs w:val="28"/>
+        </w:rPr>
+        <w:t>벽이 플레이어를 통과할 때 벽의 색과 플레이어의 색이 같을 경우,</w:t>
+      </w:r>
+      <w:r>
+        <w:rPr>
+          <w:szCs w:val="28"/>
+        </w:rPr>
+        <w:t xml:space="preserve"> </w:t>
+      </w:r>
+      <w:r>
+        <w:rPr>
+          <w:rFonts w:hint="eastAsia"/>
+          <w:szCs w:val="28"/>
+        </w:rPr>
+        <w:t xml:space="preserve">콘솔에 </w:t>
+      </w:r>
+      <w:r>
+        <w:rPr>
+          <w:szCs w:val="28"/>
+        </w:rPr>
+        <w:t>‘Pass’</w:t>
+      </w:r>
+      <w:r>
+        <w:rPr>
+          <w:rFonts w:hint="eastAsia"/>
+          <w:szCs w:val="28"/>
+        </w:rPr>
+        <w:t>가 출력되고, 플</w:t>
+      </w:r>
+      <w:r>
+        <w:rPr>
+          <w:rFonts w:hint="eastAsia"/>
+          <w:szCs w:val="28"/>
+        </w:rPr>
+        <w:lastRenderedPageBreak/>
+        <w:t>레이어와 도둑의 거리가 가까워짐과 동시에 화면이 줌인되어 더 좁은 영역을 그린다.</w:t>
+      </w:r>
+    </w:p>
+    <w:p>
+      <w:pPr>
+        <w:jc w:val="left"/>
+        <w:rPr>
+          <w:szCs w:val="28"/>
+        </w:rPr>
+      </w:pPr>
+      <w:r>
+        <w:rPr>
+          <w:rFonts w:hint="eastAsia"/>
+          <w:szCs w:val="28"/>
+        </w:rPr>
+        <w:t>그리고 벽의 속도와 재생성 간격이 빨라진다.</w:t>
+      </w:r>
+    </w:p>
+    <w:p>
+      <w:pPr>
+        <w:jc w:val="left"/>
+        <w:rPr>
+          <w:rFonts w:hint="eastAsia"/>
+          <w:szCs w:val="28"/>
+        </w:rPr>
+      </w:pPr>
+    </w:p>
+    <w:p>
+      <w:pPr>
+        <w:jc w:val="left"/>
+        <w:rPr>
+          <w:szCs w:val="28"/>
+        </w:rPr>
+      </w:pPr>
+      <w:r>
+        <w:rPr>
+          <w:noProof/>
+        </w:rPr>
+        <w:drawing>
+          <wp:inline distT="0" distB="0" distL="0" distR="0" wp14:anchorId="1E59CFF9" wp14:editId="266C8072">
+            <wp:extent cx="4061176" cy="1743075"/>
+            <wp:effectExtent l="0" t="0" r="0" b="0"/>
+            <wp:docPr id="4" name="그림 4"/>
+            <wp:cNvGraphicFramePr>
+              <a:graphicFrameLocks xmlns:a="http://schemas.openxmlformats.org/drawingml/2006/main" noChangeAspect="1"/>
+            </wp:cNvGraphicFramePr>
+            <a:graphic xmlns:a="http://schemas.openxmlformats.org/drawingml/2006/main">
+              <a:graphicData uri="http://schemas.openxmlformats.org/drawingml/2006/picture">
+                <pic:pic xmlns:pic="http://schemas.openxmlformats.org/drawingml/2006/picture">
+                  <pic:nvPicPr>
+                    <pic:cNvPr id="1" name=""/>
+                    <pic:cNvPicPr/>
+                  </pic:nvPicPr>
+                  <pic:blipFill>
+                    <a:blip r:embed="rId18"/>
+                    <a:stretch>
+                      <a:fillRect/>
+                    </a:stretch>
+                  </pic:blipFill>
+                  <pic:spPr>
+                    <a:xfrm>
+                      <a:off x="0" y="0"/>
+                      <a:ext cx="4078125" cy="1750350"/>
+                    </a:xfrm>
+                    <a:prstGeom prst="rect">
+                      <a:avLst/>
+                    </a:prstGeom>
+                  </pic:spPr>
+                </pic:pic>
+              </a:graphicData>
+            </a:graphic>
+          </wp:inline>
+        </w:drawing>
+      </w:r>
+    </w:p>
+    <w:p>
+      <w:pPr>
+        <w:jc w:val="left"/>
+        <w:rPr>
+          <w:szCs w:val="28"/>
+        </w:rPr>
+      </w:pPr>
+      <w:r>
+        <w:rPr>
+          <w:rFonts w:hint="eastAsia"/>
+          <w:szCs w:val="28"/>
+        </w:rPr>
+        <w:t xml:space="preserve">Life를 모두 잃어 </w:t>
+      </w:r>
+      <w:r>
+        <w:rPr>
+          <w:szCs w:val="28"/>
+        </w:rPr>
+        <w:t>0</w:t>
+      </w:r>
+      <w:r>
+        <w:rPr>
+          <w:rFonts w:hint="eastAsia"/>
+          <w:szCs w:val="28"/>
+        </w:rPr>
+        <w:t xml:space="preserve">이 되면, 콘솔에는 </w:t>
+      </w:r>
+      <w:r>
+        <w:rPr>
+          <w:szCs w:val="28"/>
+        </w:rPr>
+        <w:t>Lose</w:t>
+      </w:r>
+      <w:r>
+        <w:rPr>
+          <w:rFonts w:hint="eastAsia"/>
+          <w:szCs w:val="28"/>
+        </w:rPr>
+        <w:t xml:space="preserve">가 출력되고, </w:t>
+      </w:r>
+      <w:r>
+        <w:rPr>
+          <w:rFonts w:hint="eastAsia"/>
+          <w:szCs w:val="28"/>
+        </w:rPr>
+        <w:t xml:space="preserve">화면이 멈추어 </w:t>
+      </w:r>
+      <w:r>
+        <w:rPr>
+          <w:rFonts w:hint="eastAsia"/>
+          <w:szCs w:val="28"/>
+        </w:rPr>
+        <w:t>추격이 종료된다.</w:t>
+      </w:r>
+    </w:p>
+    <w:p>
+      <w:pPr>
+        <w:jc w:val="left"/>
+        <w:rPr>
+          <w:szCs w:val="28"/>
+        </w:rPr>
+      </w:pPr>
+    </w:p>
+    <w:p>
+      <w:pPr>
+        <w:jc w:val="left"/>
+        <w:rPr>
+          <w:rFonts w:hint="eastAsia"/>
+          <w:szCs w:val="28"/>
+        </w:rPr>
+      </w:pPr>
+      <w:r>
+        <w:rPr>
+          <w:noProof/>
+        </w:rPr>
+        <w:drawing>
+          <wp:inline distT="0" distB="0" distL="0" distR="0" wp14:anchorId="1FD19EE5" wp14:editId="18110860">
+            <wp:extent cx="3228975" cy="2284180"/>
+            <wp:effectExtent l="0" t="0" r="0" b="1905"/>
+            <wp:docPr id="8" name="그림 8"/>
+            <wp:cNvGraphicFramePr>
+              <a:graphicFrameLocks xmlns:a="http://schemas.openxmlformats.org/drawingml/2006/main" noChangeAspect="1"/>
+            </wp:cNvGraphicFramePr>
+            <a:graphic xmlns:a="http://schemas.openxmlformats.org/drawingml/2006/main">
+              <a:graphicData uri="http://schemas.openxmlformats.org/drawingml/2006/picture">
+                <pic:pic xmlns:pic="http://schemas.openxmlformats.org/drawingml/2006/picture">
+                  <pic:nvPicPr>
+                    <pic:cNvPr id="1" name=""/>
+                    <pic:cNvPicPr/>
+                  </pic:nvPicPr>
+                  <pic:blipFill>
+                    <a:blip r:embed="rId19"/>
+                    <a:stretch>
+                      <a:fillRect/>
+                    </a:stretch>
+                  </pic:blipFill>
+                  <pic:spPr>
+                    <a:xfrm>
+                      <a:off x="0" y="0"/>
+                      <a:ext cx="3248525" cy="2298010"/>
+                    </a:xfrm>
+                    <a:prstGeom prst="rect">
+                      <a:avLst/>
+                    </a:prstGeom>
+                  </pic:spPr>
+                </pic:pic>
+              </a:graphicData>
+            </a:graphic>
+          </wp:inline>
+        </w:drawing>
+      </w:r>
+      <w:r>
+        <w:rPr>
+          <w:noProof/>
+        </w:rPr>
+        <w:drawing>
+          <wp:inline distT="0" distB="0" distL="0" distR="0" wp14:anchorId="11A289F0" wp14:editId="5820D414">
+            <wp:extent cx="2400300" cy="1292469"/>
+            <wp:effectExtent l="0" t="0" r="0" b="3175"/>
+            <wp:docPr id="9" name="그림 9"/>
+            <wp:cNvGraphicFramePr>
+              <a:graphicFrameLocks xmlns:a="http://schemas.openxmlformats.org/drawingml/2006/main" noChangeAspect="1"/>
+            </wp:cNvGraphicFramePr>
+            <a:graphic xmlns:a="http://schemas.openxmlformats.org/drawingml/2006/main">
+              <a:graphicData uri="http://schemas.openxmlformats.org/drawingml/2006/picture">
+                <pic:pic xmlns:pic="http://schemas.openxmlformats.org/drawingml/2006/picture">
+                  <pic:nvPicPr>
+                    <pic:cNvPr id="1" name=""/>
+                    <pic:cNvPicPr/>
+                  </pic:nvPicPr>
+                  <pic:blipFill>
+                    <a:blip r:embed="rId20"/>
+                    <a:stretch>
+                      <a:fillRect/>
+                    </a:stretch>
+                  </pic:blipFill>
+                  <pic:spPr>
+                    <a:xfrm>
+                      <a:off x="0" y="0"/>
+                      <a:ext cx="2443929" cy="1315961"/>
+                    </a:xfrm>
+                    <a:prstGeom prst="rect">
+                      <a:avLst/>
+                    </a:prstGeom>
+                  </pic:spPr>
+                </pic:pic>
+              </a:graphicData>
+            </a:graphic>
+          </wp:inline>
+        </w:drawing>
+      </w:r>
+    </w:p>
+    <w:p>
+      <w:pPr>
+        <w:jc w:val="left"/>
+        <w:rPr>
+          <w:rFonts w:hint="eastAsia"/>
+          <w:szCs w:val="28"/>
+        </w:rPr>
+      </w:pPr>
+      <w:r>
+        <w:rPr>
+          <w:rFonts w:hint="eastAsia"/>
+          <w:szCs w:val="28"/>
+        </w:rPr>
+        <w:t>벽을 계속 성공적으로 통과하여 도둑과 가까워지다가,</w:t>
+      </w:r>
+      <w:r>
+        <w:rPr>
+          <w:szCs w:val="28"/>
+        </w:rPr>
+        <w:t xml:space="preserve"> </w:t>
+      </w:r>
+      <w:r>
+        <w:rPr>
+          <w:rFonts w:hint="eastAsia"/>
+          <w:szCs w:val="28"/>
+        </w:rPr>
+        <w:t xml:space="preserve">플레이어와 도둑이 서로 맞닿게 되면 콘솔에 </w:t>
+      </w:r>
+      <w:r>
+        <w:rPr>
+          <w:szCs w:val="28"/>
+        </w:rPr>
+        <w:t>‘Win’</w:t>
+      </w:r>
+      <w:r>
+        <w:rPr>
+          <w:rFonts w:hint="eastAsia"/>
+          <w:szCs w:val="28"/>
+        </w:rPr>
+        <w:t>이 출력되어 플레이어가 승리했음을 알리고, 추격이 종료된다.</w:t>
+      </w:r>
+    </w:p>
+    <w:p>
+      <w:pPr>
+        <w:jc w:val="left"/>
+        <w:rPr>
+          <w:rFonts w:hint="eastAsia"/>
+          <w:szCs w:val="28"/>
+        </w:rPr>
+      </w:pPr>
+    </w:p>
+    <w:p>
+      <w:pPr>
+        <w:jc w:val="left"/>
+        <w:rPr>
+          <w:szCs w:val="28"/>
+        </w:rPr>
+      </w:pPr>
+      <w:r>
+        <w:rPr>
+          <w:noProof/>
+        </w:rPr>
+        <w:drawing>
+          <wp:inline distT="0" distB="0" distL="0" distR="0" wp14:anchorId="0B013175" wp14:editId="22508308">
+            <wp:extent cx="4143375" cy="1766879"/>
+            <wp:effectExtent l="0" t="0" r="0" b="5080"/>
+            <wp:docPr id="6" name="그림 6"/>
+            <wp:cNvGraphicFramePr>
+              <a:graphicFrameLocks xmlns:a="http://schemas.openxmlformats.org/drawingml/2006/main" noChangeAspect="1"/>
+            </wp:cNvGraphicFramePr>
+            <a:graphic xmlns:a="http://schemas.openxmlformats.org/drawingml/2006/main">
+              <a:graphicData uri="http://schemas.openxmlformats.org/drawingml/2006/picture">
+                <pic:pic xmlns:pic="http://schemas.openxmlformats.org/drawingml/2006/picture">
+                  <pic:nvPicPr>
+                    <pic:cNvPr id="1" name=""/>
+                    <pic:cNvPicPr/>
+                  </pic:nvPicPr>
+                  <pic:blipFill>
+                    <a:blip r:embed="rId21"/>
+                    <a:stretch>
+                      <a:fillRect/>
+                    </a:stretch>
+                  </pic:blipFill>
+                  <pic:spPr>
+                    <a:xfrm>
+                      <a:off x="0" y="0"/>
+                      <a:ext cx="4169367" cy="1777963"/>
+                    </a:xfrm>
+                    <a:prstGeom prst="rect">
+                      <a:avLst/>
+                    </a:prstGeom>
+                  </pic:spPr>
+                </pic:pic>
+              </a:graphicData>
+            </a:graphic>
+          </wp:inline>
+        </w:drawing>
+      </w:r>
+    </w:p>
+    <w:p>
+      <w:pPr>
+        <w:jc w:val="left"/>
+        <w:rPr>
+          <w:szCs w:val="28"/>
+        </w:rPr>
+      </w:pPr>
+      <w:r>
+        <w:rPr>
+          <w:szCs w:val="28"/>
+        </w:rPr>
+        <w:lastRenderedPageBreak/>
+        <w:t>C</w:t>
+      </w:r>
+      <w:r>
+        <w:rPr>
+          <w:rFonts w:hint="eastAsia"/>
+          <w:szCs w:val="28"/>
+        </w:rPr>
+        <w:t xml:space="preserve">를 누르면 콘솔에 </w:t>
+      </w:r>
+      <w:r>
+        <w:rPr>
+          <w:szCs w:val="28"/>
+        </w:rPr>
+        <w:t>‘All pass’</w:t>
+      </w:r>
+      <w:r>
+        <w:rPr>
+          <w:rFonts w:hint="eastAsia"/>
+          <w:szCs w:val="28"/>
+        </w:rPr>
+        <w:t xml:space="preserve">가 출력되어 </w:t>
+      </w:r>
+      <w:r>
+        <w:rPr>
+          <w:szCs w:val="28"/>
+        </w:rPr>
+        <w:t xml:space="preserve">All pass </w:t>
+      </w:r>
+      <w:r>
+        <w:rPr>
+          <w:rFonts w:hint="eastAsia"/>
+          <w:szCs w:val="28"/>
+        </w:rPr>
+        <w:t>치트가 활성화되었음을 알리고,</w:t>
+      </w:r>
+      <w:r>
+        <w:rPr>
+          <w:szCs w:val="28"/>
+        </w:rPr>
+        <w:t xml:space="preserve"> </w:t>
+      </w:r>
+      <w:r>
+        <w:rPr>
+          <w:rFonts w:hint="eastAsia"/>
+          <w:szCs w:val="28"/>
+        </w:rPr>
+        <w:t>플레이어의 색과 무관하게 벽을 성공적으로 통과한 것으로 간주한다.</w:t>
+      </w:r>
+    </w:p>
+    <w:p>
+      <w:pPr>
+        <w:jc w:val="left"/>
+        <w:rPr>
+          <w:szCs w:val="28"/>
+        </w:rPr>
+      </w:pPr>
+    </w:p>
+    <w:p>
+      <w:pPr>
+        <w:jc w:val="left"/>
+        <w:rPr>
+          <w:rFonts w:hint="eastAsia"/>
+          <w:szCs w:val="28"/>
+        </w:rPr>
+      </w:pPr>
+      <w:r>
+        <w:rPr>
+          <w:noProof/>
+        </w:rPr>
+        <w:drawing>
+          <wp:inline distT="0" distB="0" distL="0" distR="0" wp14:anchorId="5F2DFEAB" wp14:editId="65A68BED">
+            <wp:extent cx="4162425" cy="2135168"/>
+            <wp:effectExtent l="0" t="0" r="0" b="0"/>
+            <wp:docPr id="7" name="그림 7"/>
+            <wp:cNvGraphicFramePr>
+              <a:graphicFrameLocks xmlns:a="http://schemas.openxmlformats.org/drawingml/2006/main" noChangeAspect="1"/>
+            </wp:cNvGraphicFramePr>
+            <a:graphic xmlns:a="http://schemas.openxmlformats.org/drawingml/2006/main">
+              <a:graphicData uri="http://schemas.openxmlformats.org/drawingml/2006/picture">
+                <pic:pic xmlns:pic="http://schemas.openxmlformats.org/drawingml/2006/picture">
+                  <pic:nvPicPr>
+                    <pic:cNvPr id="1" name=""/>
+                    <pic:cNvPicPr/>
+                  </pic:nvPicPr>
+                  <pic:blipFill>
+                    <a:blip r:embed="rId22"/>
+                    <a:stretch>
+                      <a:fillRect/>
+                    </a:stretch>
+                  </pic:blipFill>
+                  <pic:spPr>
+                    <a:xfrm>
+                      <a:off x="0" y="0"/>
+                      <a:ext cx="4171696" cy="2139924"/>
+                    </a:xfrm>
+                    <a:prstGeom prst="rect">
+                      <a:avLst/>
+                    </a:prstGeom>
+                  </pic:spPr>
+                </pic:pic>
+              </a:graphicData>
+            </a:graphic>
+          </wp:inline>
+        </w:drawing>
+      </w:r>
+    </w:p>
+    <w:p>
+      <w:pPr>
+        <w:jc w:val="left"/>
+        <w:rPr>
+          <w:rFonts w:hint="eastAsia"/>
+          <w:szCs w:val="28"/>
+        </w:rPr>
+      </w:pPr>
+      <w:r>
+        <w:rPr>
+          <w:szCs w:val="28"/>
+        </w:rPr>
+        <w:t>F</w:t>
+      </w:r>
+      <w:r>
+        <w:rPr>
+          <w:rFonts w:hint="eastAsia"/>
+          <w:szCs w:val="28"/>
+        </w:rPr>
+        <w:t xml:space="preserve">를 누르면 콘솔에 </w:t>
+      </w:r>
+      <w:r>
+        <w:rPr>
+          <w:szCs w:val="28"/>
+        </w:rPr>
+        <w:t>‘All fail’</w:t>
+      </w:r>
+      <w:r>
+        <w:rPr>
+          <w:rFonts w:hint="eastAsia"/>
+          <w:szCs w:val="28"/>
+        </w:rPr>
+        <w:t xml:space="preserve">이 출력되어 </w:t>
+      </w:r>
+      <w:r>
+        <w:rPr>
+          <w:szCs w:val="28"/>
+        </w:rPr>
+        <w:t xml:space="preserve">All fail </w:t>
+      </w:r>
+      <w:r>
+        <w:rPr>
+          <w:rFonts w:hint="eastAsia"/>
+          <w:szCs w:val="28"/>
+        </w:rPr>
+        <w:t>치트의 활성화를 알리고,</w:t>
+      </w:r>
+      <w:r>
+        <w:rPr>
+          <w:szCs w:val="28"/>
+        </w:rPr>
+        <w:t xml:space="preserve"> </w:t>
+      </w:r>
+      <w:r>
+        <w:rPr>
+          <w:rFonts w:hint="eastAsia"/>
+          <w:szCs w:val="28"/>
+        </w:rPr>
+        <w:t>플레이어의 색과 무관하게 벽을 통과하지 못한 것으로 간주한다.</w:t>
       </w:r>
     </w:p>
     <w:p>
@@ -1127,6 +3502,7 @@
         <w:ind w:leftChars="0"/>
         <w:jc w:val="left"/>
         <w:rPr>
+          <w:rFonts w:hint="eastAsia"/>
           <w:b/>
           <w:sz w:val="24"/>
           <w:szCs w:val="24"/>
@@ -1140,6 +3516,787 @@
         </w:rPr>
         <w:t>자료구조 설계</w:t>
       </w:r>
+      <w:r>
+        <w:rPr>
+          <w:rFonts w:hint="eastAsia"/>
+          <w:sz w:val="24"/>
+          <w:szCs w:val="24"/>
+        </w:rPr>
+        <w:t xml:space="preserve"> 및 기</w:t>
+      </w:r>
+      <w:r>
+        <w:rPr>
+          <w:rFonts w:hint="eastAsia"/>
+          <w:sz w:val="24"/>
+          <w:szCs w:val="24"/>
+        </w:rPr>
+        <w:t>본 구동 구현</w:t>
+      </w:r>
+    </w:p>
+    <w:p>
+      <w:pPr>
+        <w:pStyle w:val="a3"/>
+        <w:numPr>
+          <w:ilvl w:val="0"/>
+          <w:numId w:val="31"/>
+        </w:numPr>
+        <w:ind w:leftChars="0"/>
+        <w:jc w:val="left"/>
+        <w:rPr>
+          <w:szCs w:val="24"/>
+        </w:rPr>
+      </w:pPr>
+      <w:r>
+        <w:rPr>
+          <w:rFonts w:hint="eastAsia"/>
+          <w:szCs w:val="24"/>
+        </w:rPr>
+        <w:t>벽의 이동</w:t>
+      </w:r>
+    </w:p>
+    <w:p>
+      <w:pPr>
+        <w:pStyle w:val="a3"/>
+        <w:ind w:leftChars="0" w:left="1120"/>
+        <w:jc w:val="left"/>
+        <w:rPr>
+          <w:szCs w:val="24"/>
+        </w:rPr>
+      </w:pPr>
+      <w:r>
+        <w:rPr>
+          <w:rFonts w:hint="eastAsia"/>
+          <w:szCs w:val="24"/>
+        </w:rPr>
+        <w:t>과제의 지시사항에 따르면 벽은 화면의 오른쪽에서 반복적으로 생성되</w:t>
+      </w:r>
+      <w:r>
+        <w:rPr>
+          <w:rFonts w:hint="eastAsia"/>
+          <w:szCs w:val="24"/>
+        </w:rPr>
+        <w:t>어 화면의 왼쪽으로 이동하</w:t>
+      </w:r>
+      <w:r>
+        <w:rPr>
+          <w:rFonts w:hint="eastAsia"/>
+          <w:szCs w:val="24"/>
+        </w:rPr>
+        <w:t xml:space="preserve">며, 벽의 생성 패턴은 자유인 대신 </w:t>
+      </w:r>
+      <w:r>
+        <w:rPr>
+          <w:rFonts w:hint="eastAsia"/>
+          <w:szCs w:val="24"/>
+        </w:rPr>
+        <w:t>플레이어가 벽을 통과할 때마다 벽의 생성 간격은 짧아지고 이동 속도는 빨라져야 한다.</w:t>
+      </w:r>
+    </w:p>
+    <w:p>
+      <w:pPr>
+        <w:pStyle w:val="a3"/>
+        <w:ind w:leftChars="0" w:left="1120"/>
+        <w:jc w:val="left"/>
+        <w:rPr>
+          <w:szCs w:val="24"/>
+        </w:rPr>
+      </w:pPr>
+    </w:p>
+    <w:p>
+      <w:pPr>
+        <w:pStyle w:val="a3"/>
+        <w:ind w:leftChars="0" w:left="1120"/>
+        <w:jc w:val="left"/>
+        <w:rPr>
+          <w:szCs w:val="24"/>
+        </w:rPr>
+      </w:pPr>
+      <w:r>
+        <w:rPr>
+          <w:rFonts w:hint="eastAsia"/>
+          <w:szCs w:val="24"/>
+        </w:rPr>
+        <w:t>이러한 벽을 구현하기 위한 방법으로 두 가지 방안을 고려하였는데,</w:t>
+      </w:r>
+      <w:r>
+        <w:rPr>
+          <w:szCs w:val="24"/>
+        </w:rPr>
+        <w:t xml:space="preserve"> </w:t>
+      </w:r>
+      <w:r>
+        <w:rPr>
+          <w:rFonts w:hint="eastAsia"/>
+          <w:szCs w:val="24"/>
+        </w:rPr>
+        <w:t xml:space="preserve">첫째는 </w:t>
+      </w:r>
+      <w:r>
+        <w:rPr>
+          <w:szCs w:val="24"/>
+        </w:rPr>
+        <w:t xml:space="preserve">world </w:t>
+      </w:r>
+      <w:r>
+        <w:rPr>
+          <w:rFonts w:hint="eastAsia"/>
+          <w:szCs w:val="24"/>
+        </w:rPr>
+        <w:t xml:space="preserve">상에 벽들을 </w:t>
+      </w:r>
+      <w:r>
+        <w:rPr>
+          <w:rFonts w:hint="eastAsia"/>
+          <w:szCs w:val="24"/>
+        </w:rPr>
+        <w:t xml:space="preserve">필요한 최대 개수만큼 미리 생성하여 </w:t>
+      </w:r>
+      <w:r>
+        <w:rPr>
+          <w:rFonts w:hint="eastAsia"/>
+          <w:szCs w:val="24"/>
+        </w:rPr>
+        <w:t xml:space="preserve">늘어놓고 </w:t>
+      </w:r>
+      <w:r>
+        <w:rPr>
+          <w:rFonts w:hint="eastAsia"/>
+          <w:szCs w:val="24"/>
+        </w:rPr>
+        <w:t>플레이어와 도둑,</w:t>
+      </w:r>
+      <w:r>
+        <w:rPr>
+          <w:szCs w:val="24"/>
+        </w:rPr>
+        <w:t xml:space="preserve"> </w:t>
+      </w:r>
+      <w:r>
+        <w:rPr>
+          <w:rFonts w:hint="eastAsia"/>
+          <w:szCs w:val="24"/>
+        </w:rPr>
+        <w:t xml:space="preserve">그리고 </w:t>
+      </w:r>
+      <w:r>
+        <w:rPr>
+          <w:rFonts w:hint="eastAsia"/>
+          <w:szCs w:val="24"/>
+        </w:rPr>
+        <w:t>시점을 이동시키는 방법이었고,</w:t>
+      </w:r>
+      <w:r>
+        <w:rPr>
+          <w:szCs w:val="24"/>
+        </w:rPr>
+        <w:t xml:space="preserve"> </w:t>
+      </w:r>
+      <w:r>
+        <w:rPr>
+          <w:rFonts w:hint="eastAsia"/>
+          <w:szCs w:val="24"/>
+        </w:rPr>
+        <w:t>둘째는 플레이어와 도둑,</w:t>
+      </w:r>
+      <w:r>
+        <w:rPr>
+          <w:szCs w:val="24"/>
+        </w:rPr>
+        <w:t xml:space="preserve"> </w:t>
+      </w:r>
+      <w:r>
+        <w:rPr>
+          <w:rFonts w:hint="eastAsia"/>
+          <w:szCs w:val="24"/>
+        </w:rPr>
+        <w:t>시점을 고정시킨 채 필요할 때마다 벽을 생성시키고 이동시키는 방식이었다.</w:t>
+      </w:r>
+      <w:r>
+        <w:rPr>
+          <w:szCs w:val="24"/>
+        </w:rPr>
+        <w:br/>
+      </w:r>
+      <w:r>
+        <w:rPr>
+          <w:rFonts w:hint="eastAsia"/>
+          <w:szCs w:val="24"/>
+        </w:rPr>
+        <w:t>처음에는 첫 번째 방식으로 구현하고자 했으나,</w:t>
+      </w:r>
+      <w:r>
+        <w:rPr>
+          <w:szCs w:val="24"/>
+        </w:rPr>
+        <w:t xml:space="preserve"> </w:t>
+      </w:r>
+      <w:r>
+        <w:rPr>
+          <w:rFonts w:hint="eastAsia"/>
+          <w:szCs w:val="24"/>
+        </w:rPr>
+        <w:t>플레이어가 벽의 통과에 성공했을 때에만 벽의 재생성 간격이 짧아지도록 구현하는 것에 어려움을 느껴 두 번째 방식으로 벽의 이동을 구현하기로 결정하였다.</w:t>
+      </w:r>
+    </w:p>
+    <w:p>
+      <w:pPr>
+        <w:pStyle w:val="a3"/>
+        <w:ind w:leftChars="0" w:left="1120"/>
+        <w:jc w:val="left"/>
+        <w:rPr>
+          <w:szCs w:val="24"/>
+        </w:rPr>
+      </w:pPr>
+    </w:p>
+    <w:p>
+      <w:pPr>
+        <w:pStyle w:val="a3"/>
+        <w:ind w:leftChars="0" w:left="1120"/>
+        <w:jc w:val="left"/>
+        <w:rPr>
+          <w:rFonts w:hint="eastAsia"/>
+          <w:szCs w:val="24"/>
+        </w:rPr>
+      </w:pPr>
+      <w:r>
+        <w:rPr>
+          <w:rFonts w:hint="eastAsia"/>
+          <w:szCs w:val="24"/>
+        </w:rPr>
+        <w:lastRenderedPageBreak/>
+        <w:t>벽의 이동의 구현 방식을 캐릭터와 시점을 고정시키고 벽의 위치만 이동시키기로 결정한 후,</w:t>
+      </w:r>
+      <w:r>
+        <w:rPr>
+          <w:szCs w:val="24"/>
+        </w:rPr>
+        <w:t xml:space="preserve"> </w:t>
+      </w:r>
+      <w:r>
+        <w:rPr>
+          <w:rFonts w:hint="eastAsia"/>
+          <w:szCs w:val="24"/>
+        </w:rPr>
+        <w:t xml:space="preserve">다음으로 고려한 사항은 </w:t>
+      </w:r>
+      <w:r>
+        <w:rPr>
+          <w:rFonts w:hint="eastAsia"/>
+          <w:szCs w:val="24"/>
+        </w:rPr>
+        <w:t>벽의 생성이었다.</w:t>
+      </w:r>
+      <w:r>
+        <w:rPr>
+          <w:szCs w:val="24"/>
+        </w:rPr>
+        <w:t xml:space="preserve"> </w:t>
+      </w:r>
+      <w:r>
+        <w:rPr>
+          <w:rFonts w:hint="eastAsia"/>
+          <w:szCs w:val="24"/>
+        </w:rPr>
+        <w:t xml:space="preserve">첫 번째로 고려한 방식은 벽이 게임이 종료되기 전까지 </w:t>
+      </w:r>
+      <w:r>
+        <w:rPr>
+          <w:rFonts w:hint="eastAsia"/>
+          <w:szCs w:val="24"/>
+        </w:rPr>
+        <w:t xml:space="preserve">화면 밖에서 </w:t>
+      </w:r>
+      <w:r>
+        <w:rPr>
+          <w:rFonts w:hint="eastAsia"/>
+          <w:szCs w:val="24"/>
+        </w:rPr>
+        <w:t>무한히 생성되</w:t>
+      </w:r>
+      <w:r>
+        <w:rPr>
+          <w:rFonts w:hint="eastAsia"/>
+          <w:szCs w:val="24"/>
+        </w:rPr>
+        <w:t>고 화면을 벗어나면 파괴시키</w:t>
+      </w:r>
+      <w:r>
+        <w:rPr>
+          <w:rFonts w:hint="eastAsia"/>
+          <w:szCs w:val="24"/>
+        </w:rPr>
+        <w:t>는 방</w:t>
+      </w:r>
+      <w:r>
+        <w:rPr>
+          <w:rFonts w:hint="eastAsia"/>
+          <w:szCs w:val="24"/>
+        </w:rPr>
+        <w:t>식이었다.</w:t>
+      </w:r>
+      <w:r>
+        <w:rPr>
+          <w:szCs w:val="24"/>
+        </w:rPr>
+        <w:t xml:space="preserve"> </w:t>
+      </w:r>
+      <w:r>
+        <w:rPr>
+          <w:rFonts w:hint="eastAsia"/>
+          <w:szCs w:val="24"/>
+        </w:rPr>
+        <w:t>하지만 이 방식은 벽의 무한한 생성과 파괴의 구현이 상대적으로 어려웠</w:t>
+      </w:r>
+      <w:r>
+        <w:rPr>
+          <w:rFonts w:hint="eastAsia"/>
+          <w:szCs w:val="24"/>
+        </w:rPr>
+        <w:t>고,</w:t>
+      </w:r>
+      <w:r>
+        <w:rPr>
+          <w:szCs w:val="24"/>
+        </w:rPr>
+        <w:t xml:space="preserve"> </w:t>
+      </w:r>
+      <w:r>
+        <w:rPr>
+          <w:rFonts w:hint="eastAsia"/>
+          <w:szCs w:val="24"/>
+        </w:rPr>
+        <w:t xml:space="preserve">생성된 벽을 파괴시키지 않을 경우 화면에는 나타나지 않지만 화면 밖에 </w:t>
+      </w:r>
+      <w:r>
+        <w:rPr>
+          <w:rFonts w:hint="eastAsia"/>
+          <w:szCs w:val="24"/>
+        </w:rPr>
+        <w:t xml:space="preserve">생성된 채로 </w:t>
+      </w:r>
+      <w:r>
+        <w:rPr>
+          <w:rFonts w:hint="eastAsia"/>
+          <w:szCs w:val="24"/>
+        </w:rPr>
+        <w:t xml:space="preserve">방치되어 </w:t>
+      </w:r>
+      <w:r>
+        <w:rPr>
+          <w:rFonts w:hint="eastAsia"/>
+          <w:szCs w:val="24"/>
+        </w:rPr>
+        <w:t xml:space="preserve">있는 수많은 벽들이 자원의 낭비를 일으킬 것이기에 </w:t>
+      </w:r>
+      <w:r>
+        <w:rPr>
+          <w:rFonts w:hint="eastAsia"/>
+          <w:szCs w:val="24"/>
+        </w:rPr>
+        <w:t>다른 방안을 고민해보았다.</w:t>
+      </w:r>
+      <w:r>
+        <w:rPr>
+          <w:szCs w:val="24"/>
+        </w:rPr>
+        <w:br/>
+      </w:r>
+      <w:r>
+        <w:rPr>
+          <w:rFonts w:hint="eastAsia"/>
+          <w:szCs w:val="24"/>
+        </w:rPr>
+        <w:t>그</w:t>
+      </w:r>
+      <w:r>
+        <w:rPr>
+          <w:rFonts w:hint="eastAsia"/>
+          <w:szCs w:val="24"/>
+        </w:rPr>
+        <w:t xml:space="preserve"> 결과 </w:t>
+      </w:r>
+      <w:r>
+        <w:rPr>
+          <w:szCs w:val="24"/>
+        </w:rPr>
+        <w:t>w</w:t>
+      </w:r>
+      <w:r>
+        <w:rPr>
+          <w:szCs w:val="24"/>
+        </w:rPr>
+        <w:t xml:space="preserve">orld </w:t>
+      </w:r>
+      <w:r>
+        <w:rPr>
+          <w:rFonts w:hint="eastAsia"/>
+          <w:szCs w:val="24"/>
+        </w:rPr>
+        <w:t xml:space="preserve">상에 단 하나의 벽만이 존재하는 대신에 </w:t>
+      </w:r>
+      <w:r>
+        <w:rPr>
+          <w:rFonts w:hint="eastAsia"/>
+          <w:szCs w:val="24"/>
+        </w:rPr>
+        <w:t xml:space="preserve">벽이 화면의 왼쪽 밖을 벗어나면 다시 오른쪽 끝으로 옮겨주는 </w:t>
+      </w:r>
+      <w:r>
+        <w:rPr>
+          <w:rFonts w:hint="eastAsia"/>
+          <w:szCs w:val="24"/>
+        </w:rPr>
+        <w:t xml:space="preserve">방식을 고안해냈고, </w:t>
+      </w:r>
+      <w:r>
+        <w:rPr>
+          <w:rFonts w:hint="eastAsia"/>
+          <w:szCs w:val="24"/>
+        </w:rPr>
+        <w:t>이 방식을 활용하면 컴퓨터의 자원을 효율적으로 사용할 수 있</w:t>
+      </w:r>
+      <w:r>
+        <w:rPr>
+          <w:rFonts w:hint="eastAsia"/>
+          <w:szCs w:val="24"/>
+        </w:rPr>
+        <w:t>음과 더불어</w:t>
+      </w:r>
+      <w:r>
+        <w:rPr>
+          <w:rFonts w:hint="eastAsia"/>
+          <w:szCs w:val="24"/>
+        </w:rPr>
+        <w:t xml:space="preserve"> 벽이 왼쪽으로 사라지는 즉시 다시</w:t>
+      </w:r>
+      <w:r>
+        <w:rPr>
+          <w:rFonts w:hint="eastAsia"/>
+          <w:szCs w:val="24"/>
+        </w:rPr>
+        <w:t xml:space="preserve"> 화면상의</w:t>
+      </w:r>
+      <w:r>
+        <w:rPr>
+          <w:rFonts w:hint="eastAsia"/>
+          <w:szCs w:val="24"/>
+        </w:rPr>
+        <w:t xml:space="preserve"> 오른쪽으로 옮기기 때문에 플레이어가 벽의 통과에 성공함에 따라 벽의 속도를 증가시키면 자연스럽게 벽의 재생성 간격이 늘어난 것처럼 보이게 된다는 구현상의 </w:t>
+      </w:r>
+      <w:r>
+        <w:rPr>
+          <w:rFonts w:hint="eastAsia"/>
+          <w:szCs w:val="24"/>
+        </w:rPr>
+        <w:t>이점을 찾을 수 있었다.</w:t>
+      </w:r>
+      <w:r>
+        <w:rPr>
+          <w:szCs w:val="24"/>
+        </w:rPr>
+        <w:t xml:space="preserve"> </w:t>
+      </w:r>
+      <w:r>
+        <w:rPr>
+          <w:rFonts w:hint="eastAsia"/>
+          <w:szCs w:val="24"/>
+        </w:rPr>
+        <w:t xml:space="preserve">따라서 </w:t>
+      </w:r>
+      <w:r>
+        <w:rPr>
+          <w:szCs w:val="24"/>
+        </w:rPr>
+        <w:t xml:space="preserve">world </w:t>
+      </w:r>
+      <w:r>
+        <w:rPr>
+          <w:rFonts w:hint="eastAsia"/>
+          <w:szCs w:val="24"/>
+        </w:rPr>
+        <w:t>상에 단 하나의 벽만이 존재하는 대신에 벽이 화면의 왼쪽 밖을 벗어나면 다시 오른쪽 끝으로 옮겨주는 방식</w:t>
+      </w:r>
+      <w:r>
+        <w:rPr>
+          <w:rFonts w:hint="eastAsia"/>
+          <w:szCs w:val="24"/>
+        </w:rPr>
+        <w:t xml:space="preserve">으로 </w:t>
+      </w:r>
+      <w:r>
+        <w:rPr>
+          <w:rFonts w:hint="eastAsia"/>
+          <w:szCs w:val="24"/>
+        </w:rPr>
+        <w:t>벽의 생성을 구현하였다.</w:t>
+      </w:r>
+    </w:p>
+    <w:p>
+      <w:pPr>
+        <w:pStyle w:val="a3"/>
+        <w:ind w:leftChars="0" w:left="1120"/>
+        <w:jc w:val="left"/>
+        <w:rPr>
+          <w:rFonts w:hint="eastAsia"/>
+          <w:szCs w:val="24"/>
+        </w:rPr>
+      </w:pPr>
+    </w:p>
+    <w:p>
+      <w:pPr>
+        <w:pStyle w:val="a3"/>
+        <w:numPr>
+          <w:ilvl w:val="0"/>
+          <w:numId w:val="31"/>
+        </w:numPr>
+        <w:ind w:leftChars="0"/>
+        <w:jc w:val="left"/>
+        <w:rPr>
+          <w:szCs w:val="24"/>
+        </w:rPr>
+      </w:pPr>
+      <w:r>
+        <w:rPr>
+          <w:rFonts w:hint="eastAsia"/>
+          <w:szCs w:val="24"/>
+        </w:rPr>
+        <w:t>충돌 판정</w:t>
+      </w:r>
+    </w:p>
+    <w:p>
+      <w:pPr>
+        <w:pStyle w:val="a3"/>
+        <w:ind w:leftChars="0" w:left="1120"/>
+        <w:jc w:val="left"/>
+        <w:rPr>
+          <w:rFonts w:hint="eastAsia"/>
+          <w:szCs w:val="24"/>
+        </w:rPr>
+      </w:pPr>
+      <w:r>
+        <w:rPr>
+          <w:rFonts w:hint="eastAsia"/>
+          <w:szCs w:val="24"/>
+        </w:rPr>
+        <w:t>플레이어의 승리 시점은 플레이어 캐릭터와 도둑 캐릭터가 서로 닿는 순간으로 결정하였고,</w:t>
+      </w:r>
+      <w:r>
+        <w:rPr>
+          <w:szCs w:val="24"/>
+        </w:rPr>
+        <w:t xml:space="preserve"> </w:t>
+      </w:r>
+      <w:r>
+        <w:rPr>
+          <w:rFonts w:hint="eastAsia"/>
+          <w:szCs w:val="24"/>
+        </w:rPr>
+        <w:t>캐릭터와 벽의 충돌 시점은 벽의 왼쪽 모서리가 캐릭터의 중심을 지나는 순간으로 결정하였다.</w:t>
+      </w:r>
+    </w:p>
+    <w:p>
+      <w:pPr>
+        <w:pStyle w:val="a3"/>
+        <w:ind w:leftChars="0" w:left="1120"/>
+        <w:jc w:val="left"/>
+        <w:rPr>
+          <w:szCs w:val="24"/>
+        </w:rPr>
+      </w:pPr>
+    </w:p>
+    <w:p>
+      <w:pPr>
+        <w:pStyle w:val="a3"/>
+        <w:ind w:leftChars="0" w:left="1120"/>
+        <w:jc w:val="left"/>
+        <w:rPr>
+          <w:szCs w:val="24"/>
+        </w:rPr>
+      </w:pPr>
+      <w:r>
+        <w:rPr>
+          <w:rFonts w:hint="eastAsia"/>
+          <w:szCs w:val="24"/>
+        </w:rPr>
+        <w:t>캐릭터(플레이어,</w:t>
+      </w:r>
+      <w:r>
+        <w:rPr>
+          <w:szCs w:val="24"/>
+        </w:rPr>
+        <w:t xml:space="preserve"> </w:t>
+      </w:r>
+      <w:r>
+        <w:rPr>
+          <w:rFonts w:hint="eastAsia"/>
+          <w:szCs w:val="24"/>
+        </w:rPr>
+        <w:t>도둑)와 벽의 충돌 판정</w:t>
+      </w:r>
+      <w:r>
+        <w:rPr>
+          <w:rFonts w:hint="eastAsia"/>
+          <w:szCs w:val="24"/>
+        </w:rPr>
+        <w:t>을 구현하는 과정에서,</w:t>
+      </w:r>
+      <w:r>
+        <w:rPr>
+          <w:szCs w:val="24"/>
+        </w:rPr>
+        <w:t xml:space="preserve"> </w:t>
+      </w:r>
+      <w:r>
+        <w:rPr>
+          <w:rFonts w:hint="eastAsia"/>
+          <w:szCs w:val="24"/>
+        </w:rPr>
+        <w:t>벽이 캐릭터와 충돌했을 때 충돌 판정이 한 번만 발생하는 것이 아닌,</w:t>
+      </w:r>
+      <w:r>
+        <w:rPr>
+          <w:szCs w:val="24"/>
+        </w:rPr>
+        <w:t xml:space="preserve"> </w:t>
+      </w:r>
+      <w:r>
+        <w:rPr>
+          <w:rFonts w:hint="eastAsia"/>
+          <w:szCs w:val="24"/>
+        </w:rPr>
+        <w:t>캐릭터가 벽을 통과하는 동안 계속해서 발생하는 문제가 있었다.</w:t>
+      </w:r>
+      <w:r>
+        <w:rPr>
+          <w:szCs w:val="24"/>
+        </w:rPr>
+        <w:t xml:space="preserve"> </w:t>
+      </w:r>
+      <w:r>
+        <w:rPr>
+          <w:rFonts w:hint="eastAsia"/>
+          <w:szCs w:val="24"/>
+        </w:rPr>
+        <w:t>충돌 판정이 계속해서 발생했기에,</w:t>
+      </w:r>
+      <w:r>
+        <w:rPr>
+          <w:szCs w:val="24"/>
+        </w:rPr>
+        <w:t xml:space="preserve"> </w:t>
+      </w:r>
+      <w:r>
+        <w:rPr>
+          <w:rFonts w:hint="eastAsia"/>
+          <w:szCs w:val="24"/>
+        </w:rPr>
+        <w:t>도둑이 벽을 통과하는 동안 도둑의 포즈(색)가 변경되면 벽의 포즈(색)도 변경되고,</w:t>
+      </w:r>
+      <w:r>
+        <w:rPr>
+          <w:szCs w:val="24"/>
+        </w:rPr>
+        <w:t xml:space="preserve"> </w:t>
+      </w:r>
+      <w:r>
+        <w:rPr>
+          <w:rFonts w:hint="eastAsia"/>
+          <w:szCs w:val="24"/>
+        </w:rPr>
+        <w:t xml:space="preserve">플레이어가 벽을 통과하는 도중 포즈를 변경하면 </w:t>
+      </w:r>
+      <w:r>
+        <w:rPr>
+          <w:rFonts w:hint="eastAsia"/>
+          <w:szCs w:val="24"/>
+        </w:rPr>
+        <w:t>성공/실패가 뒤집히는</w:t>
+      </w:r>
+      <w:r>
+        <w:rPr>
+          <w:rFonts w:hint="eastAsia"/>
+          <w:szCs w:val="24"/>
+        </w:rPr>
+        <w:t xml:space="preserve"> 현상이 발생하였다.</w:t>
+      </w:r>
+    </w:p>
+    <w:p>
+      <w:pPr>
+        <w:pStyle w:val="a3"/>
+        <w:ind w:leftChars="0" w:left="1120"/>
+        <w:jc w:val="left"/>
+        <w:rPr>
+          <w:rFonts w:hint="eastAsia"/>
+          <w:szCs w:val="24"/>
+        </w:rPr>
+      </w:pPr>
+      <w:r>
+        <w:rPr>
+          <w:rFonts w:hint="eastAsia"/>
+          <w:szCs w:val="24"/>
+        </w:rPr>
+        <w:t xml:space="preserve">이러한 문제를 해결하기 위하여 </w:t>
+      </w:r>
+      <w:r>
+        <w:rPr>
+          <w:rFonts w:hint="eastAsia"/>
+          <w:szCs w:val="24"/>
+        </w:rPr>
+        <w:t xml:space="preserve">캐릭터 클래스 내에 </w:t>
+      </w:r>
+      <w:r>
+        <w:rPr>
+          <w:szCs w:val="24"/>
+        </w:rPr>
+        <w:t>isCollided</w:t>
+      </w:r>
+      <w:r>
+        <w:rPr>
+          <w:rFonts w:hint="eastAsia"/>
+          <w:szCs w:val="24"/>
+        </w:rPr>
+        <w:t xml:space="preserve">라는 변수를 추가하여 </w:t>
+      </w:r>
+      <w:r>
+        <w:rPr>
+          <w:szCs w:val="24"/>
+        </w:rPr>
+        <w:t>isCollided</w:t>
+      </w:r>
+      <w:r>
+        <w:rPr>
+          <w:rFonts w:hint="eastAsia"/>
+          <w:szCs w:val="24"/>
+        </w:rPr>
+        <w:t xml:space="preserve">가 </w:t>
+      </w:r>
+      <w:r>
+        <w:rPr>
+          <w:szCs w:val="24"/>
+        </w:rPr>
+        <w:t>true</w:t>
+      </w:r>
+      <w:r>
+        <w:rPr>
+          <w:rFonts w:hint="eastAsia"/>
+          <w:szCs w:val="24"/>
+        </w:rPr>
+        <w:t>일 경우 충돌 판정을 발생시키지 않아 단 한 번의 충돌 판정만 발생시키게끔 구현하</w:t>
+      </w:r>
+      <w:r>
+        <w:rPr>
+          <w:rFonts w:hint="eastAsia"/>
+          <w:szCs w:val="24"/>
+        </w:rPr>
+        <w:t>여 이러한 문제를 해결하였</w:t>
+      </w:r>
+      <w:r>
+        <w:rPr>
+          <w:rFonts w:hint="eastAsia"/>
+          <w:szCs w:val="24"/>
+        </w:rPr>
+        <w:t>다.</w:t>
+      </w:r>
     </w:p>
     <w:p>
       <w:pPr>
@@ -1152,13 +4309,6 @@
           <w:szCs w:val="24"/>
         </w:rPr>
       </w:pPr>
-      <w:r>
-        <w:rPr>
-          <w:rFonts w:hint="eastAsia"/>
-          <w:szCs w:val="24"/>
-        </w:rPr>
-        <w:t>문민재</w:t>
-      </w:r>
     </w:p>
     <w:p>
       <w:pPr>
@@ -1181,49 +4331,6 @@
           <w:sz w:val="24"/>
           <w:szCs w:val="24"/>
         </w:rPr>
-        <w:t>기본 구동 구현</w:t>
-      </w:r>
-    </w:p>
-    <w:p>
-      <w:pPr>
-        <w:pStyle w:val="a3"/>
-        <w:ind w:leftChars="0" w:left="760"/>
-        <w:jc w:val="left"/>
-        <w:rPr>
-          <w:rFonts w:hint="eastAsia"/>
-          <w:b/>
-          <w:szCs w:val="24"/>
-        </w:rPr>
-      </w:pPr>
-      <w:r>
-        <w:rPr>
-          <w:rFonts w:hint="eastAsia"/>
-          <w:szCs w:val="24"/>
-        </w:rPr>
-        <w:t>문민재</w:t>
-      </w:r>
-    </w:p>
-    <w:p>
-      <w:pPr>
-        <w:pStyle w:val="a3"/>
-        <w:numPr>
-          <w:ilvl w:val="0"/>
-          <w:numId w:val="27"/>
-        </w:numPr>
-        <w:ind w:leftChars="0"/>
-        <w:jc w:val="left"/>
-        <w:rPr>
-          <w:b/>
-          <w:sz w:val="24"/>
-          <w:szCs w:val="24"/>
-        </w:rPr>
-      </w:pPr>
-      <w:r>
-        <w:rPr>
-          <w:rFonts w:hint="eastAsia"/>
-          <w:sz w:val="24"/>
-          <w:szCs w:val="24"/>
-        </w:rPr>
         <w:t>Pass/Fail Action</w:t>
       </w:r>
     </w:p>
@@ -1290,6 +4397,14 @@
         </w:rPr>
         <w:t>자료구조 설계</w:t>
       </w:r>
+      <w:r>
+        <w:rPr>
+          <w:rFonts w:hint="eastAsia"/>
+          <w:sz w:val="24"/>
+          <w:szCs w:val="24"/>
+        </w:rPr>
+        <w:t xml:space="preserve"> 및 기본 구동 구현</w:t>
+      </w:r>
     </w:p>
     <w:p>
       <w:pPr>
@@ -1307,31 +4422,178 @@
           <w:rFonts w:hint="eastAsia"/>
           <w:szCs w:val="24"/>
         </w:rPr>
-        <w:t>문민재</w:t>
-      </w:r>
-    </w:p>
-    <w:p>
-      <w:pPr>
-        <w:pStyle w:val="a3"/>
-        <w:numPr>
-          <w:ilvl w:val="0"/>
-          <w:numId w:val="28"/>
-        </w:numPr>
-        <w:ind w:leftChars="0"/>
-        <w:jc w:val="left"/>
-        <w:rPr>
-          <w:b/>
-          <w:sz w:val="24"/>
-          <w:szCs w:val="24"/>
-        </w:rPr>
-      </w:pPr>
-      <w:r>
-        <w:rPr>
-          <w:rFonts w:hint="eastAsia"/>
-          <w:sz w:val="24"/>
-          <w:szCs w:val="24"/>
-        </w:rPr>
-        <w:t>기본 구동 구현</w:t>
+        <w:t xml:space="preserve">이번 </w:t>
+      </w:r>
+      <w:r>
+        <w:rPr>
+          <w:szCs w:val="24"/>
+        </w:rPr>
+        <w:t>assn1</w:t>
+      </w:r>
+      <w:r>
+        <w:rPr>
+          <w:rFonts w:hint="eastAsia"/>
+          <w:szCs w:val="24"/>
+        </w:rPr>
+        <w:t xml:space="preserve">을 수행하면서 </w:t>
+      </w:r>
+      <w:r>
+        <w:rPr>
+          <w:rFonts w:hint="eastAsia"/>
+          <w:szCs w:val="24"/>
+        </w:rPr>
+        <w:t xml:space="preserve">기본적인 </w:t>
+      </w:r>
+      <w:r>
+        <w:rPr>
+          <w:szCs w:val="24"/>
+        </w:rPr>
+        <w:t xml:space="preserve">openGl </w:t>
+      </w:r>
+      <w:r>
+        <w:rPr>
+          <w:rFonts w:hint="eastAsia"/>
+          <w:szCs w:val="24"/>
+        </w:rPr>
+        <w:t>사용법을 익힐 수 있었다.</w:t>
+      </w:r>
+      <w:r>
+        <w:rPr>
+          <w:szCs w:val="24"/>
+        </w:rPr>
+        <w:t xml:space="preserve"> </w:t>
+      </w:r>
+      <w:r>
+        <w:rPr>
+          <w:rFonts w:hint="eastAsia"/>
+          <w:szCs w:val="24"/>
+        </w:rPr>
+        <w:t>또한,</w:t>
+      </w:r>
+      <w:r>
+        <w:rPr>
+          <w:szCs w:val="24"/>
+        </w:rPr>
+        <w:t xml:space="preserve"> </w:t>
+      </w:r>
+      <w:r>
+        <w:rPr>
+          <w:szCs w:val="24"/>
+        </w:rPr>
+        <w:t>LMS</w:t>
+      </w:r>
+      <w:r>
+        <w:rPr>
+          <w:rFonts w:hint="eastAsia"/>
+          <w:szCs w:val="24"/>
+        </w:rPr>
+        <w:t xml:space="preserve">에 올라온 질의응답과 </w:t>
+      </w:r>
+      <w:r>
+        <w:rPr>
+          <w:rFonts w:hint="eastAsia"/>
+          <w:szCs w:val="24"/>
+        </w:rPr>
+        <w:t>기본적인 기능의 구동을 구현</w:t>
+      </w:r>
+      <w:r>
+        <w:rPr>
+          <w:rFonts w:hint="eastAsia"/>
+          <w:szCs w:val="24"/>
+        </w:rPr>
+        <w:t xml:space="preserve">을 통해서 실제로 무한한 </w:t>
+      </w:r>
+      <w:r>
+        <w:rPr>
+          <w:szCs w:val="24"/>
+        </w:rPr>
+        <w:t xml:space="preserve">world </w:t>
+      </w:r>
+      <w:r>
+        <w:rPr>
+          <w:rFonts w:hint="eastAsia"/>
+          <w:szCs w:val="24"/>
+        </w:rPr>
+        <w:t xml:space="preserve">또는 무한 개수의 오브젝트를 </w:t>
+      </w:r>
+      <w:r>
+        <w:rPr>
+          <w:rFonts w:hint="eastAsia"/>
+          <w:szCs w:val="24"/>
+        </w:rPr>
+        <w:t xml:space="preserve">전부 </w:t>
+      </w:r>
+      <w:r>
+        <w:rPr>
+          <w:rFonts w:hint="eastAsia"/>
+          <w:szCs w:val="24"/>
+        </w:rPr>
+        <w:t xml:space="preserve">구현하는 것보다는 </w:t>
+      </w:r>
+      <w:r>
+        <w:rPr>
+          <w:rFonts w:hint="eastAsia"/>
+          <w:szCs w:val="24"/>
+        </w:rPr>
+        <w:t>화면에 나타나는 영역이 한정된 사실을 이용하여 화면에 나타나는 부분들만 구현하</w:t>
+      </w:r>
+      <w:r>
+        <w:rPr>
+          <w:rFonts w:hint="eastAsia"/>
+          <w:szCs w:val="24"/>
+        </w:rPr>
+        <w:t>거나 화면 밖으로 벗어난 리소스를 적절히 재사용하</w:t>
+      </w:r>
+      <w:r>
+        <w:rPr>
+          <w:rFonts w:hint="eastAsia"/>
+          <w:szCs w:val="24"/>
+        </w:rPr>
+        <w:t xml:space="preserve">는 것이 </w:t>
+      </w:r>
+      <w:r>
+        <w:rPr>
+          <w:rFonts w:hint="eastAsia"/>
+          <w:szCs w:val="24"/>
+        </w:rPr>
+        <w:t xml:space="preserve">컴퓨터 </w:t>
+      </w:r>
+      <w:r>
+        <w:rPr>
+          <w:rFonts w:hint="eastAsia"/>
+          <w:szCs w:val="24"/>
+        </w:rPr>
+        <w:t xml:space="preserve">자원 관리와 </w:t>
+      </w:r>
+      <w:r>
+        <w:rPr>
+          <w:rFonts w:hint="eastAsia"/>
+          <w:szCs w:val="24"/>
+        </w:rPr>
+        <w:t>실제 프로그래밍의</w:t>
+      </w:r>
+      <w:r>
+        <w:rPr>
+          <w:rFonts w:hint="eastAsia"/>
+          <w:szCs w:val="24"/>
+        </w:rPr>
+        <w:t xml:space="preserve"> 편리함</w:t>
+      </w:r>
+      <w:r>
+        <w:rPr>
+          <w:rFonts w:hint="eastAsia"/>
+          <w:szCs w:val="24"/>
+        </w:rPr>
+        <w:t xml:space="preserve"> 부분에서 </w:t>
+      </w:r>
+      <w:bookmarkStart w:id="0" w:name="_GoBack"/>
+      <w:bookmarkEnd w:id="0"/>
+      <w:r>
+        <w:rPr>
+          <w:rFonts w:hint="eastAsia"/>
+          <w:szCs w:val="24"/>
+        </w:rPr>
+        <w:t>이점이 있음을 알게 되었다.</w:t>
       </w:r>
     </w:p>
     <w:p>
@@ -1340,18 +4602,10 @@
         <w:ind w:leftChars="0" w:left="760"/>
         <w:jc w:val="left"/>
         <w:rPr>
-          <w:rFonts w:hint="eastAsia"/>
           <w:b/>
           <w:szCs w:val="24"/>
         </w:rPr>
       </w:pPr>
-      <w:r>
-        <w:rPr>
-          <w:rFonts w:hint="eastAsia"/>
-          <w:szCs w:val="24"/>
-        </w:rPr>
-        <w:t>문민재</w:t>
-      </w:r>
     </w:p>
     <w:p>
       <w:pPr>
@@ -3718,6 +6972,95 @@
     </w:lvl>
   </w:abstractNum>
   <w:abstractNum w:abstractNumId="24" w15:restartNumberingAfterBreak="0">
+    <w:nsid w:val="59C63950"/>
+    <w:multiLevelType w:val="hybridMultilevel"/>
+    <w:tmpl w:val="49107A90"/>
+    <w:lvl w:ilvl="0" w:tplc="ABB2564E">
+      <w:start w:val="1"/>
+      <w:numFmt w:val="decimal"/>
+      <w:lvlText w:val="%1)"/>
+      <w:lvlJc w:val="left"/>
+      <w:pPr>
+        <w:ind w:left="1120" w:hanging="360"/>
+      </w:pPr>
+      <w:rPr>
+        <w:rFonts w:hint="default"/>
+      </w:rPr>
+    </w:lvl>
+    <w:lvl w:ilvl="1" w:tplc="04090019" w:tentative="1">
+      <w:start w:val="1"/>
+      <w:numFmt w:val="upperLetter"/>
+      <w:lvlText w:val="%2."/>
+      <w:lvlJc w:val="left"/>
+      <w:pPr>
+        <w:ind w:left="1560" w:hanging="400"/>
+      </w:pPr>
+    </w:lvl>
+    <w:lvl w:ilvl="2" w:tplc="0409001B" w:tentative="1">
+      <w:start w:val="1"/>
+      <w:numFmt w:val="lowerRoman"/>
+      <w:lvlText w:val="%3."/>
+      <w:lvlJc w:val="right"/>
+      <w:pPr>
+        <w:ind w:left="1960" w:hanging="400"/>
+      </w:pPr>
+    </w:lvl>
+    <w:lvl w:ilvl="3" w:tplc="0409000F" w:tentative="1">
+      <w:start w:val="1"/>
+      <w:numFmt w:val="decimal"/>
+      <w:lvlText w:val="%4."/>
+      <w:lvlJc w:val="left"/>
+      <w:pPr>
+        <w:ind w:left="2360" w:hanging="400"/>
+      </w:pPr>
+    </w:lvl>
+    <w:lvl w:ilvl="4" w:tplc="04090019" w:tentative="1">
+      <w:start w:val="1"/>
+      <w:numFmt w:val="upperLetter"/>
+      <w:lvlText w:val="%5."/>
+      <w:lvlJc w:val="left"/>
+      <w:pPr>
+        <w:ind w:left="2760" w:hanging="400"/>
+      </w:pPr>
+    </w:lvl>
+    <w:lvl w:ilvl="5" w:tplc="0409001B" w:tentative="1">
+      <w:start w:val="1"/>
+      <w:numFmt w:val="lowerRoman"/>
+      <w:lvlText w:val="%6."/>
+      <w:lvlJc w:val="right"/>
+      <w:pPr>
+        <w:ind w:left="3160" w:hanging="400"/>
+      </w:pPr>
+    </w:lvl>
+    <w:lvl w:ilvl="6" w:tplc="0409000F" w:tentative="1">
+      <w:start w:val="1"/>
+      <w:numFmt w:val="decimal"/>
+      <w:lvlText w:val="%7."/>
+      <w:lvlJc w:val="left"/>
+      <w:pPr>
+        <w:ind w:left="3560" w:hanging="400"/>
+      </w:pPr>
+    </w:lvl>
+    <w:lvl w:ilvl="7" w:tplc="04090019" w:tentative="1">
+      <w:start w:val="1"/>
+      <w:numFmt w:val="upperLetter"/>
+      <w:lvlText w:val="%8."/>
+      <w:lvlJc w:val="left"/>
+      <w:pPr>
+        <w:ind w:left="3960" w:hanging="400"/>
+      </w:pPr>
+    </w:lvl>
+    <w:lvl w:ilvl="8" w:tplc="0409001B" w:tentative="1">
+      <w:start w:val="1"/>
+      <w:numFmt w:val="lowerRoman"/>
+      <w:lvlText w:val="%9."/>
+      <w:lvlJc w:val="right"/>
+      <w:pPr>
+        <w:ind w:left="4360" w:hanging="400"/>
+      </w:pPr>
+    </w:lvl>
+  </w:abstractNum>
+  <w:abstractNum w:abstractNumId="25" w15:restartNumberingAfterBreak="0">
     <w:nsid w:val="5F8D7B49"/>
     <w:multiLevelType w:val="hybridMultilevel"/>
     <w:tmpl w:val="07B40156"/>
@@ -3806,7 +7149,7 @@
       </w:pPr>
     </w:lvl>
   </w:abstractNum>
-  <w:abstractNum w:abstractNumId="25" w15:restartNumberingAfterBreak="0">
+  <w:abstractNum w:abstractNumId="26" w15:restartNumberingAfterBreak="0">
     <w:nsid w:val="629F40A8"/>
     <w:multiLevelType w:val="hybridMultilevel"/>
     <w:tmpl w:val="832467AC"/>
@@ -3895,7 +7238,96 @@
       </w:pPr>
     </w:lvl>
   </w:abstractNum>
-  <w:abstractNum w:abstractNumId="26" w15:restartNumberingAfterBreak="0">
+  <w:abstractNum w:abstractNumId="27" w15:restartNumberingAfterBreak="0">
+    <w:nsid w:val="687D50D5"/>
+    <w:multiLevelType w:val="hybridMultilevel"/>
+    <w:tmpl w:val="78F4B22C"/>
+    <w:lvl w:ilvl="0" w:tplc="9716C288">
+      <w:start w:val="1"/>
+      <w:numFmt w:val="decimal"/>
+      <w:lvlText w:val="%1)"/>
+      <w:lvlJc w:val="left"/>
+      <w:pPr>
+        <w:ind w:left="1120" w:hanging="360"/>
+      </w:pPr>
+      <w:rPr>
+        <w:rFonts w:hint="default"/>
+      </w:rPr>
+    </w:lvl>
+    <w:lvl w:ilvl="1" w:tplc="04090019" w:tentative="1">
+      <w:start w:val="1"/>
+      <w:numFmt w:val="upperLetter"/>
+      <w:lvlText w:val="%2."/>
+      <w:lvlJc w:val="left"/>
+      <w:pPr>
+        <w:ind w:left="1560" w:hanging="400"/>
+      </w:pPr>
+    </w:lvl>
+    <w:lvl w:ilvl="2" w:tplc="0409001B" w:tentative="1">
+      <w:start w:val="1"/>
+      <w:numFmt w:val="lowerRoman"/>
+      <w:lvlText w:val="%3."/>
+      <w:lvlJc w:val="right"/>
+      <w:pPr>
+        <w:ind w:left="1960" w:hanging="400"/>
+      </w:pPr>
+    </w:lvl>
+    <w:lvl w:ilvl="3" w:tplc="0409000F" w:tentative="1">
+      <w:start w:val="1"/>
+      <w:numFmt w:val="decimal"/>
+      <w:lvlText w:val="%4."/>
+      <w:lvlJc w:val="left"/>
+      <w:pPr>
+        <w:ind w:left="2360" w:hanging="400"/>
+      </w:pPr>
+    </w:lvl>
+    <w:lvl w:ilvl="4" w:tplc="04090019" w:tentative="1">
+      <w:start w:val="1"/>
+      <w:numFmt w:val="upperLetter"/>
+      <w:lvlText w:val="%5."/>
+      <w:lvlJc w:val="left"/>
+      <w:pPr>
+        <w:ind w:left="2760" w:hanging="400"/>
+      </w:pPr>
+    </w:lvl>
+    <w:lvl w:ilvl="5" w:tplc="0409001B" w:tentative="1">
+      <w:start w:val="1"/>
+      <w:numFmt w:val="lowerRoman"/>
+      <w:lvlText w:val="%6."/>
+      <w:lvlJc w:val="right"/>
+      <w:pPr>
+        <w:ind w:left="3160" w:hanging="400"/>
+      </w:pPr>
+    </w:lvl>
+    <w:lvl w:ilvl="6" w:tplc="0409000F" w:tentative="1">
+      <w:start w:val="1"/>
+      <w:numFmt w:val="decimal"/>
+      <w:lvlText w:val="%7."/>
+      <w:lvlJc w:val="left"/>
+      <w:pPr>
+        <w:ind w:left="3560" w:hanging="400"/>
+      </w:pPr>
+    </w:lvl>
+    <w:lvl w:ilvl="7" w:tplc="04090019" w:tentative="1">
+      <w:start w:val="1"/>
+      <w:numFmt w:val="upperLetter"/>
+      <w:lvlText w:val="%8."/>
+      <w:lvlJc w:val="left"/>
+      <w:pPr>
+        <w:ind w:left="3960" w:hanging="400"/>
+      </w:pPr>
+    </w:lvl>
+    <w:lvl w:ilvl="8" w:tplc="0409001B" w:tentative="1">
+      <w:start w:val="1"/>
+      <w:numFmt w:val="lowerRoman"/>
+      <w:lvlText w:val="%9."/>
+      <w:lvlJc w:val="right"/>
+      <w:pPr>
+        <w:ind w:left="4360" w:hanging="400"/>
+      </w:pPr>
+    </w:lvl>
+  </w:abstractNum>
+  <w:abstractNum w:abstractNumId="28" w15:restartNumberingAfterBreak="0">
     <w:nsid w:val="6D577812"/>
     <w:multiLevelType w:val="hybridMultilevel"/>
     <w:tmpl w:val="157CB1C6"/>
@@ -3984,7 +7416,7 @@
       </w:pPr>
     </w:lvl>
   </w:abstractNum>
-  <w:abstractNum w:abstractNumId="27" w15:restartNumberingAfterBreak="0">
+  <w:abstractNum w:abstractNumId="29" w15:restartNumberingAfterBreak="0">
     <w:nsid w:val="703C6DB5"/>
     <w:multiLevelType w:val="hybridMultilevel"/>
     <w:tmpl w:val="5A560F78"/>
@@ -4073,7 +7505,7 @@
       </w:pPr>
     </w:lvl>
   </w:abstractNum>
-  <w:abstractNum w:abstractNumId="28" w15:restartNumberingAfterBreak="0">
+  <w:abstractNum w:abstractNumId="30" w15:restartNumberingAfterBreak="0">
     <w:nsid w:val="7417765C"/>
     <w:multiLevelType w:val="hybridMultilevel"/>
     <w:tmpl w:val="85B2730C"/>
@@ -4172,7 +7604,7 @@
     <w:abstractNumId w:val="10"/>
   </w:num>
   <w:num w:numId="4">
-    <w:abstractNumId w:val="24"/>
+    <w:abstractNumId w:val="25"/>
   </w:num>
   <w:num w:numId="5">
     <w:abstractNumId w:val="6"/>
@@ -4196,7 +7628,7 @@
     <w:abstractNumId w:val="17"/>
   </w:num>
   <w:num w:numId="12">
-    <w:abstractNumId w:val="27"/>
+    <w:abstractNumId w:val="29"/>
   </w:num>
   <w:num w:numId="13">
     <w:abstractNumId w:val="19"/>
@@ -4214,7 +7646,7 @@
     <w:abstractNumId w:val="21"/>
   </w:num>
   <w:num w:numId="18">
-    <w:abstractNumId w:val="28"/>
+    <w:abstractNumId w:val="30"/>
   </w:num>
   <w:num w:numId="19">
     <w:abstractNumId w:val="0"/>
@@ -4223,13 +7655,13 @@
     <w:abstractNumId w:val="18"/>
   </w:num>
   <w:num w:numId="21">
-    <w:abstractNumId w:val="26"/>
+    <w:abstractNumId w:val="28"/>
   </w:num>
   <w:num w:numId="22">
     <w:abstractNumId w:val="23"/>
   </w:num>
   <w:num w:numId="23">
-    <w:abstractNumId w:val="25"/>
+    <w:abstractNumId w:val="26"/>
   </w:num>
   <w:num w:numId="24">
     <w:abstractNumId w:val="3"/>
@@ -4248,6 +7680,12 @@
   </w:num>
   <w:num w:numId="29">
     <w:abstractNumId w:val="13"/>
+  </w:num>
+  <w:num w:numId="30">
+    <w:abstractNumId w:val="24"/>
+  </w:num>
+  <w:num w:numId="31">
+    <w:abstractNumId w:val="27"/>
   </w:num>
 </w:numbering>
 </file>
@@ -5064,6 +8502,21 @@
 </file>
 
 <file path=customXml/item1.xml><?xml version="1.0" encoding="utf-8"?>
+<p:properties xmlns:p="http://schemas.microsoft.com/office/2006/metadata/properties" xmlns:xsi="http://www.w3.org/2001/XMLSchema-instance" xmlns:pc="http://schemas.microsoft.com/office/infopath/2007/PartnerControls">
+  <documentManagement/>
+</p:properties>
+</file>
+
+<file path=customXml/item2.xml><?xml version="1.0" encoding="utf-8"?>
+<?mso-contentType ?>
+<FormTemplates xmlns="http://schemas.microsoft.com/sharepoint/v3/contenttype/forms">
+  <Display>DocumentLibraryForm</Display>
+  <Edit>DocumentLibraryForm</Edit>
+  <New>DocumentLibraryForm</New>
+</FormTemplates>
+</file>
+
+<file path=customXml/item3.xml><?xml version="1.0" encoding="utf-8"?>
 <ct:contentTypeSchema xmlns:ct="http://schemas.microsoft.com/office/2006/metadata/contentType" xmlns:ma="http://schemas.microsoft.com/office/2006/metadata/properties/metaAttributes" ct:_="" ma:_="" ma:contentTypeName="문서" ma:contentTypeID="0x0101009AC0F43FD9BF964199581D56114B4C27" ma:contentTypeVersion="10" ma:contentTypeDescription="새 문서를 만듭니다." ma:contentTypeScope="" ma:versionID="ee838e45a38c58dcc61db522ed75a67f">
   <xsd:schema xmlns:xsd="http://www.w3.org/2001/XMLSchema" xmlns:xs="http://www.w3.org/2001/XMLSchema" xmlns:p="http://schemas.microsoft.com/office/2006/metadata/properties" xmlns:ns3="af16c2e8-b6bd-4b6b-b669-c2f78501a31f" targetNamespace="http://schemas.microsoft.com/office/2006/metadata/properties" ma:root="true" ma:fieldsID="d202d7ef5517e3e7d520d0df3b94d152" ns3:_="">
     <xsd:import namespace="af16c2e8-b6bd-4b6b-b669-c2f78501a31f"/>
@@ -5247,22 +8700,24 @@
 </ct:contentTypeSchema>
 </file>
 
-<file path=customXml/item2.xml><?xml version="1.0" encoding="utf-8"?>
-<?mso-contentType ?>
-<FormTemplates xmlns="http://schemas.microsoft.com/sharepoint/v3/contenttype/forms">
-  <Display>DocumentLibraryForm</Display>
-  <Edit>DocumentLibraryForm</Edit>
-  <New>DocumentLibraryForm</New>
-</FormTemplates>
+<file path=customXml/itemProps1.xml><?xml version="1.0" encoding="utf-8"?>
+<ds:datastoreItem xmlns:ds="http://schemas.openxmlformats.org/officeDocument/2006/customXml" ds:itemID="{D34F9008-E0E2-4B14-85E7-00EC83CDDE6C}">
+  <ds:schemaRefs>
+    <ds:schemaRef ds:uri="http://schemas.microsoft.com/office/2006/metadata/properties"/>
+    <ds:schemaRef ds:uri="http://schemas.microsoft.com/office/infopath/2007/PartnerControls"/>
+  </ds:schemaRefs>
+</ds:datastoreItem>
 </file>
 
-<file path=customXml/item3.xml><?xml version="1.0" encoding="utf-8"?>
-<p:properties xmlns:p="http://schemas.microsoft.com/office/2006/metadata/properties" xmlns:xsi="http://www.w3.org/2001/XMLSchema-instance" xmlns:pc="http://schemas.microsoft.com/office/infopath/2007/PartnerControls">
-  <documentManagement/>
-</p:properties>
+<file path=customXml/itemProps2.xml><?xml version="1.0" encoding="utf-8"?>
+<ds:datastoreItem xmlns:ds="http://schemas.openxmlformats.org/officeDocument/2006/customXml" ds:itemID="{9171FD24-ABDF-4A7C-9804-63E676C51C60}">
+  <ds:schemaRefs>
+    <ds:schemaRef ds:uri="http://schemas.microsoft.com/sharepoint/v3/contenttype/forms"/>
+  </ds:schemaRefs>
+</ds:datastoreItem>
 </file>
 
-<file path=customXml/itemProps1.xml><?xml version="1.0" encoding="utf-8"?>
+<file path=customXml/itemProps3.xml><?xml version="1.0" encoding="utf-8"?>
 <ds:datastoreItem xmlns:ds="http://schemas.openxmlformats.org/officeDocument/2006/customXml" ds:itemID="{7E4600A6-9A95-47DD-B48C-CF66106CB7A1}">
   <ds:schemaRefs>
     <ds:schemaRef ds:uri="http://schemas.microsoft.com/office/2006/metadata/contentType"/>
@@ -5278,21 +8733,4 @@
     <ds:schemaRef ds:uri="http://schemas.microsoft.com/internal/obd"/>
   </ds:schemaRefs>
 </ds:datastoreItem>
-</file>
-
-<file path=customXml/itemProps2.xml><?xml version="1.0" encoding="utf-8"?>
-<ds:datastoreItem xmlns:ds="http://schemas.openxmlformats.org/officeDocument/2006/customXml" ds:itemID="{9171FD24-ABDF-4A7C-9804-63E676C51C60}">
-  <ds:schemaRefs>
-    <ds:schemaRef ds:uri="http://schemas.microsoft.com/sharepoint/v3/contenttype/forms"/>
-  </ds:schemaRefs>
-</ds:datastoreItem>
-</file>
-
-<file path=customXml/itemProps3.xml><?xml version="1.0" encoding="utf-8"?>
-<ds:datastoreItem xmlns:ds="http://schemas.openxmlformats.org/officeDocument/2006/customXml" ds:itemID="{D34F9008-E0E2-4B14-85E7-00EC83CDDE6C}">
-  <ds:schemaRefs>
-    <ds:schemaRef ds:uri="http://schemas.microsoft.com/office/2006/metadata/properties"/>
-    <ds:schemaRef ds:uri="http://schemas.microsoft.com/office/infopath/2007/PartnerControls"/>
-  </ds:schemaRefs>
-</ds:datastoreItem>
 </file>
</xml_diff>

<commit_message>
Fix openGL version and idle function
</commit_message>
<xml_diff>
--- a/graphics_assn1/CSED451_ASSN1_Report.docx
+++ b/graphics_assn1/CSED451_ASSN1_Report.docx
@@ -100,27 +100,420 @@
         <w:rPr>
           <w:rFonts w:hint="eastAsia"/>
         </w:rPr>
-        <w:t xml:space="preserve"> 김</w:t>
+        <w:t xml:space="preserve"> 김진수</w:t>
+      </w:r>
+      <w:r>
+        <w:rPr>
+          <w:rFonts w:hint="eastAsia"/>
+        </w:rPr>
+        <w:t xml:space="preserve"> fusion4268</w:t>
+      </w:r>
+    </w:p>
+    <w:p>
+      <w:pPr>
+        <w:jc w:val="right"/>
+      </w:pPr>
+    </w:p>
+    <w:p>
+      <w:pPr>
+        <w:jc w:val="left"/>
+        <w:rPr>
+          <w:b/>
+          <w:sz w:val="28"/>
+          <w:szCs w:val="28"/>
+        </w:rPr>
+      </w:pPr>
+      <w:r>
+        <w:rPr>
+          <w:b/>
+          <w:sz w:val="28"/>
+          <w:szCs w:val="28"/>
+        </w:rPr>
+        <w:t>Overview of Program</w:t>
+      </w:r>
+    </w:p>
+    <w:p>
+      <w:pPr>
+        <w:jc w:val="left"/>
+        <w:rPr>
+          <w:szCs w:val="20"/>
+        </w:rPr>
+      </w:pPr>
+      <w:r>
+        <w:rPr>
+          <w:rFonts w:hint="eastAsia"/>
+          <w:szCs w:val="20"/>
+        </w:rPr>
+        <w:t>본 프로그램은 플레이어가 도둑을 추격하며 게임이 진행된다.</w:t>
+      </w:r>
+      <w:r>
+        <w:rPr>
+          <w:szCs w:val="20"/>
+        </w:rPr>
+        <w:t xml:space="preserve"> </w:t>
+      </w:r>
+      <w:r>
+        <w:rPr>
+          <w:rFonts w:hint="eastAsia"/>
+          <w:szCs w:val="20"/>
+        </w:rPr>
+        <w:t>플레이어와 도둑은 우측으로 추격전을 이어가고 벽과 충돌하게 된다.</w:t>
+      </w:r>
+      <w:r>
+        <w:rPr>
+          <w:szCs w:val="20"/>
+        </w:rPr>
+        <w:t xml:space="preserve"> </w:t>
+      </w:r>
+      <w:r>
+        <w:rPr>
+          <w:rFonts w:hint="eastAsia"/>
+          <w:szCs w:val="20"/>
+        </w:rPr>
+        <w:t>도둑이 벽과 충돌할 때 벽은 도둑의 색과 같은 색으로 변한다.</w:t>
+      </w:r>
+      <w:r>
+        <w:rPr>
+          <w:szCs w:val="20"/>
+        </w:rPr>
+        <w:t xml:space="preserve"> </w:t>
+      </w:r>
+      <w:r>
+        <w:rPr>
+          <w:rFonts w:hint="eastAsia"/>
+          <w:szCs w:val="20"/>
+        </w:rPr>
+        <w:t>도둑의 색은 일정한 시간에 따라 무작위로 변하며, 사용되는 색은 빨간색,</w:t>
+      </w:r>
+      <w:r>
+        <w:rPr>
+          <w:szCs w:val="20"/>
+        </w:rPr>
+        <w:t xml:space="preserve"> </w:t>
+      </w:r>
+      <w:r>
+        <w:rPr>
+          <w:rFonts w:hint="eastAsia"/>
+          <w:szCs w:val="20"/>
+        </w:rPr>
+        <w:t>녹색,</w:t>
+      </w:r>
+      <w:r>
+        <w:rPr>
+          <w:szCs w:val="20"/>
+        </w:rPr>
+        <w:t xml:space="preserve"> </w:t>
+      </w:r>
+      <w:r>
+        <w:rPr>
+          <w:rFonts w:hint="eastAsia"/>
+          <w:szCs w:val="20"/>
+        </w:rPr>
+        <w:t xml:space="preserve">파란색 그리고 노란색으로 총 </w:t>
+      </w:r>
+      <w:r>
+        <w:rPr>
+          <w:szCs w:val="20"/>
+        </w:rPr>
+        <w:t>4</w:t>
+      </w:r>
+      <w:r>
+        <w:rPr>
+          <w:rFonts w:hint="eastAsia"/>
+          <w:szCs w:val="20"/>
+        </w:rPr>
+        <w:t>가지 색이다.</w:t>
+      </w:r>
+      <w:r>
+        <w:rPr>
+          <w:szCs w:val="20"/>
+        </w:rPr>
+        <w:t xml:space="preserve"> </w:t>
+      </w:r>
+    </w:p>
+    <w:p>
+      <w:pPr>
+        <w:jc w:val="left"/>
+        <w:rPr>
+          <w:szCs w:val="20"/>
+        </w:rPr>
+      </w:pPr>
+      <w:r>
+        <w:rPr>
+          <w:rFonts w:hint="eastAsia"/>
+          <w:szCs w:val="20"/>
+        </w:rPr>
+        <w:t>도둑이 벽을 통과한 뒤</w:t>
+      </w:r>
+      <w:r>
+        <w:rPr>
+          <w:szCs w:val="20"/>
+        </w:rPr>
+        <w:t xml:space="preserve"> </w:t>
+      </w:r>
+      <w:r>
+        <w:rPr>
+          <w:rFonts w:hint="eastAsia"/>
+          <w:szCs w:val="20"/>
+        </w:rPr>
+        <w:t>플레이어가 벽과 충돌하게 되며,</w:t>
+      </w:r>
+      <w:r>
+        <w:rPr>
+          <w:szCs w:val="20"/>
+        </w:rPr>
+        <w:t xml:space="preserve"> </w:t>
+      </w:r>
+      <w:r>
+        <w:rPr>
+          <w:rFonts w:hint="eastAsia"/>
+          <w:szCs w:val="20"/>
+        </w:rPr>
+        <w:t>충돌할 때 플레이어는 벽과 같은 색을 띠어야 한다.</w:t>
+      </w:r>
+      <w:r>
+        <w:rPr>
+          <w:szCs w:val="20"/>
+        </w:rPr>
+        <w:t xml:space="preserve"> </w:t>
+      </w:r>
+      <w:r>
+        <w:rPr>
+          <w:rFonts w:hint="eastAsia"/>
+          <w:szCs w:val="20"/>
+        </w:rPr>
+        <w:t>플레이어는 방향키를 사용하여 색을 변화시킬 수 있다.</w:t>
+      </w:r>
+      <w:r>
+        <w:rPr>
+          <w:szCs w:val="20"/>
+        </w:rPr>
+        <w:t xml:space="preserve"> </w:t>
+      </w:r>
+      <w:r>
+        <w:rPr>
+          <w:rFonts w:hint="eastAsia"/>
+          <w:szCs w:val="20"/>
+        </w:rPr>
+        <w:t xml:space="preserve">같은 </w:t>
+      </w:r>
+      <w:r>
+        <w:rPr>
+          <w:rFonts w:hint="eastAsia"/>
+          <w:szCs w:val="20"/>
+        </w:rPr>
+        <w:t xml:space="preserve">색일 때, 콘솔 창에 </w:t>
+      </w:r>
+      <w:r>
+        <w:rPr>
+          <w:szCs w:val="20"/>
+        </w:rPr>
+        <w:t>Pass</w:t>
+      </w:r>
+      <w:r>
+        <w:rPr>
+          <w:rFonts w:hint="eastAsia"/>
+          <w:szCs w:val="20"/>
+        </w:rPr>
+        <w:t>를 출력하고 도둑과 플레이어 사이의 거리가 감소한다.</w:t>
+      </w:r>
+      <w:r>
+        <w:rPr>
+          <w:szCs w:val="20"/>
+        </w:rPr>
+        <w:t xml:space="preserve"> </w:t>
+      </w:r>
+      <w:r>
+        <w:rPr>
+          <w:rFonts w:hint="eastAsia"/>
+          <w:szCs w:val="20"/>
+        </w:rPr>
+        <w:t>벽 또한 생성 간격이 짧아지고 이동 속도가 증가하게 되며,</w:t>
+      </w:r>
+      <w:r>
+        <w:rPr>
+          <w:szCs w:val="20"/>
+        </w:rPr>
+        <w:t xml:space="preserve"> </w:t>
+      </w:r>
+      <w:r>
+        <w:rPr>
+          <w:rFonts w:hint="eastAsia"/>
+          <w:szCs w:val="20"/>
+        </w:rPr>
+        <w:t>그에 따라 카메라도 줌인된다.</w:t>
+      </w:r>
+      <w:r>
+        <w:rPr>
+          <w:szCs w:val="20"/>
+        </w:rPr>
+        <w:t xml:space="preserve"> </w:t>
+      </w:r>
+      <w:r>
+        <w:rPr>
+          <w:rFonts w:hint="eastAsia"/>
+          <w:szCs w:val="20"/>
+        </w:rPr>
+        <w:t>플레이어와 벽의 색이 다를 때,</w:t>
+      </w:r>
+      <w:r>
+        <w:rPr>
+          <w:szCs w:val="20"/>
+        </w:rPr>
+        <w:t xml:space="preserve"> </w:t>
+      </w:r>
+      <w:r>
+        <w:rPr>
+          <w:rFonts w:hint="eastAsia"/>
+          <w:szCs w:val="20"/>
+        </w:rPr>
+        <w:t xml:space="preserve">콘솔 창에 </w:t>
+      </w:r>
+      <w:r>
+        <w:rPr>
+          <w:szCs w:val="20"/>
+        </w:rPr>
+        <w:t>Fail</w:t>
+      </w:r>
+      <w:r>
+        <w:rPr>
+          <w:rFonts w:hint="eastAsia"/>
+          <w:szCs w:val="20"/>
+        </w:rPr>
+        <w:t xml:space="preserve">을 출력하고 </w:t>
+      </w:r>
+      <w:r>
+        <w:rPr>
+          <w:szCs w:val="20"/>
+        </w:rPr>
+        <w:t>life</w:t>
+      </w:r>
+      <w:r>
+        <w:rPr>
+          <w:rFonts w:hint="eastAsia"/>
+          <w:szCs w:val="20"/>
+        </w:rPr>
+        <w:t xml:space="preserve">가 </w:t>
+      </w:r>
+      <w:r>
+        <w:rPr>
+          <w:szCs w:val="20"/>
+        </w:rPr>
+        <w:t>1</w:t>
+      </w:r>
+      <w:r>
+        <w:rPr>
+          <w:rFonts w:hint="eastAsia"/>
+          <w:szCs w:val="20"/>
+        </w:rPr>
+        <w:t>만큼 감소하게 된다.</w:t>
+      </w:r>
+      <w:r>
+        <w:rPr>
+          <w:szCs w:val="20"/>
+        </w:rPr>
+        <w:t xml:space="preserve"> L</w:t>
+      </w:r>
+      <w:r>
+        <w:rPr>
+          <w:rFonts w:hint="eastAsia"/>
+          <w:szCs w:val="20"/>
+        </w:rPr>
+        <w:t xml:space="preserve">ife는 총 </w:t>
+      </w:r>
+      <w:r>
+        <w:rPr>
+          <w:szCs w:val="20"/>
+        </w:rPr>
+        <w:t>4</w:t>
+      </w:r>
+      <w:r>
+        <w:rPr>
+          <w:rFonts w:hint="eastAsia"/>
+          <w:szCs w:val="20"/>
+        </w:rPr>
+        <w:t>개이며,</w:t>
+      </w:r>
+      <w:r>
+        <w:rPr>
+          <w:szCs w:val="20"/>
+        </w:rPr>
+        <w:t xml:space="preserve"> 0</w:t>
+      </w:r>
+      <w:r>
+        <w:rPr>
+          <w:rFonts w:hint="eastAsia"/>
+          <w:szCs w:val="20"/>
+        </w:rPr>
+        <w:t xml:space="preserve">이 될 때 콘솔 창에 </w:t>
+      </w:r>
+      <w:r>
+        <w:rPr>
+          <w:szCs w:val="20"/>
+        </w:rPr>
+        <w:t>Lose</w:t>
+      </w:r>
+      <w:r>
+        <w:rPr>
+          <w:rFonts w:hint="eastAsia"/>
+          <w:szCs w:val="20"/>
+        </w:rPr>
+        <w:t>를 추격하고 게임을 종료한다.</w:t>
+      </w:r>
+      <w:r>
+        <w:rPr>
+          <w:szCs w:val="20"/>
+        </w:rPr>
+        <w:t xml:space="preserve"> Life</w:t>
+      </w:r>
+      <w:r>
+        <w:rPr>
+          <w:rFonts w:hint="eastAsia"/>
+          <w:szCs w:val="20"/>
+        </w:rPr>
+        <w:t>는 화면 왼쪽 상단에 표시된다.</w:t>
+      </w:r>
+      <w:r>
+        <w:rPr>
+          <w:szCs w:val="20"/>
+        </w:rPr>
+        <w:t xml:space="preserve"> </w:t>
+      </w:r>
+      <w:r>
+        <w:rPr>
+          <w:rFonts w:hint="eastAsia"/>
+          <w:szCs w:val="20"/>
+        </w:rPr>
+        <w:t>플레이어와 도둑 사이의 거리가 감소해 서로 충돌하였을 때,</w:t>
+      </w:r>
+      <w:r>
+        <w:rPr>
+          <w:szCs w:val="20"/>
+        </w:rPr>
+        <w:t xml:space="preserve"> </w:t>
+      </w:r>
+      <w:r>
+        <w:rPr>
+          <w:rFonts w:hint="eastAsia"/>
+          <w:szCs w:val="20"/>
+        </w:rPr>
+        <w:t xml:space="preserve">콘솔 창에 </w:t>
+      </w:r>
+      <w:r>
+        <w:rPr>
+          <w:szCs w:val="20"/>
+        </w:rPr>
+        <w:t>Win</w:t>
+      </w:r>
+      <w:r>
+        <w:rPr>
+          <w:rFonts w:hint="eastAsia"/>
+          <w:szCs w:val="20"/>
+        </w:rPr>
+        <w:t>을 출력하고 게임을 종료한다.</w:t>
       </w:r>
       <w:bookmarkStart w:id="0" w:name="_GoBack"/>
       <w:bookmarkEnd w:id="0"/>
-      <w:r>
-        <w:rPr>
-          <w:rFonts w:hint="eastAsia"/>
-        </w:rPr>
-        <w:t>진수</w:t>
-      </w:r>
-      <w:r>
-        <w:rPr>
-          <w:rFonts w:hint="eastAsia"/>
-        </w:rPr>
-        <w:t xml:space="preserve"> fusion4268</w:t>
-      </w:r>
-    </w:p>
-    <w:p>
-      <w:pPr>
-        <w:jc w:val="right"/>
-      </w:pPr>
     </w:p>
     <w:p>
       <w:pPr>
@@ -133,484 +526,85 @@
       </w:pPr>
       <w:r>
         <w:rPr>
+          <w:rFonts w:hint="eastAsia"/>
+          <w:szCs w:val="20"/>
+        </w:rPr>
+        <w:t>플레이어의 입력과 무관하게 모든 벽을 통과했다고 간주하는 올 패스 기능과, 모든 벽을 통과하지 못했다고 간주하는 올 페일 기능을 구현하였다.</w:t>
+      </w:r>
+      <w:r>
+        <w:rPr>
+          <w:szCs w:val="20"/>
+        </w:rPr>
+        <w:t xml:space="preserve"> “</w:t>
+      </w:r>
+      <w:r>
+        <w:rPr>
+          <w:rFonts w:hint="eastAsia"/>
+          <w:szCs w:val="20"/>
+        </w:rPr>
+        <w:t>c</w:t>
+      </w:r>
+      <w:r>
+        <w:rPr>
+          <w:szCs w:val="20"/>
+        </w:rPr>
+        <w:t>”</w:t>
+      </w:r>
+      <w:r>
+        <w:rPr>
+          <w:rFonts w:hint="eastAsia"/>
+          <w:szCs w:val="20"/>
+        </w:rPr>
+        <w:t>를 눌러 올 패스 기능을 키고 끌 수 있으며,</w:t>
+      </w:r>
+      <w:r>
+        <w:rPr>
+          <w:szCs w:val="20"/>
+        </w:rPr>
+        <w:t xml:space="preserve"> “</w:t>
+      </w:r>
+      <w:r>
+        <w:rPr>
+          <w:rFonts w:hint="eastAsia"/>
+          <w:szCs w:val="20"/>
+        </w:rPr>
+        <w:t>f</w:t>
+      </w:r>
+      <w:r>
+        <w:rPr>
+          <w:szCs w:val="20"/>
+        </w:rPr>
+        <w:t>”</w:t>
+      </w:r>
+      <w:r>
+        <w:rPr>
+          <w:rFonts w:hint="eastAsia"/>
+          <w:szCs w:val="20"/>
+        </w:rPr>
+        <w:t>를 눌러 올 페일 기능을 키고 끌 수 있다.</w:t>
+      </w:r>
+      <w:r>
+        <w:rPr>
+          <w:szCs w:val="20"/>
+        </w:rPr>
+        <w:br/>
+      </w:r>
+    </w:p>
+    <w:p>
+      <w:pPr>
+        <w:jc w:val="left"/>
+        <w:rPr>
           <w:b/>
           <w:sz w:val="28"/>
           <w:szCs w:val="28"/>
         </w:rPr>
-        <w:t>Overview of Program</w:t>
-      </w:r>
-    </w:p>
-    <w:p>
-      <w:pPr>
-        <w:jc w:val="left"/>
-        <w:rPr>
-          <w:szCs w:val="20"/>
-        </w:rPr>
-      </w:pPr>
-      <w:r>
-        <w:rPr>
-          <w:rFonts w:hint="eastAsia"/>
-          <w:szCs w:val="20"/>
-        </w:rPr>
-        <w:t>본 프로그램은 플레이어가 도둑을 추격하며 게임이 진행된다.</w:t>
-      </w:r>
-      <w:r>
-        <w:rPr>
-          <w:szCs w:val="20"/>
-        </w:rPr>
-        <w:t xml:space="preserve"> </w:t>
-      </w:r>
-      <w:r>
-        <w:rPr>
-          <w:rFonts w:hint="eastAsia"/>
-          <w:szCs w:val="20"/>
-        </w:rPr>
-        <w:t>플레이어와 도둑은 우측으로 추격전을 이어가고 벽과 충돌하게 된다.</w:t>
-      </w:r>
-      <w:r>
-        <w:rPr>
-          <w:szCs w:val="20"/>
-        </w:rPr>
-        <w:t xml:space="preserve"> </w:t>
-      </w:r>
-      <w:r>
-        <w:rPr>
-          <w:rFonts w:hint="eastAsia"/>
-          <w:szCs w:val="20"/>
-        </w:rPr>
-        <w:t>도둑이 벽과 충돌할 때 벽은 도둑의 색과 같은 색으로 변한다.</w:t>
-      </w:r>
-      <w:r>
-        <w:rPr>
-          <w:szCs w:val="20"/>
-        </w:rPr>
-        <w:t xml:space="preserve"> </w:t>
-      </w:r>
-      <w:r>
-        <w:rPr>
-          <w:rFonts w:hint="eastAsia"/>
-          <w:szCs w:val="20"/>
-        </w:rPr>
-        <w:t>도둑의 색은 일정한 시간에 따라 무작위로 변하며, 사용되는 색은 빨간색,</w:t>
-      </w:r>
-      <w:r>
-        <w:rPr>
-          <w:szCs w:val="20"/>
-        </w:rPr>
-        <w:t xml:space="preserve"> </w:t>
-      </w:r>
-      <w:r>
-        <w:rPr>
-          <w:rFonts w:hint="eastAsia"/>
-          <w:szCs w:val="20"/>
-        </w:rPr>
-        <w:t>녹색,</w:t>
-      </w:r>
-      <w:r>
-        <w:rPr>
-          <w:szCs w:val="20"/>
-        </w:rPr>
-        <w:t xml:space="preserve"> </w:t>
-      </w:r>
-      <w:r>
-        <w:rPr>
-          <w:rFonts w:hint="eastAsia"/>
-          <w:szCs w:val="20"/>
-        </w:rPr>
-        <w:t xml:space="preserve">파란색 그리고 노란색으로 총 </w:t>
-      </w:r>
-      <w:r>
-        <w:rPr>
-          <w:szCs w:val="20"/>
-        </w:rPr>
-        <w:t>4</w:t>
-      </w:r>
-      <w:r>
-        <w:rPr>
-          <w:rFonts w:hint="eastAsia"/>
-          <w:szCs w:val="20"/>
-        </w:rPr>
-        <w:t>가지 색이다.</w:t>
-      </w:r>
-      <w:r>
-        <w:rPr>
-          <w:szCs w:val="20"/>
-        </w:rPr>
-        <w:t xml:space="preserve"> </w:t>
-      </w:r>
-    </w:p>
-    <w:p>
-      <w:pPr>
-        <w:jc w:val="left"/>
-        <w:rPr>
-          <w:szCs w:val="20"/>
-        </w:rPr>
-      </w:pPr>
-      <w:r>
-        <w:rPr>
-          <w:rFonts w:hint="eastAsia"/>
-          <w:szCs w:val="20"/>
-        </w:rPr>
-        <w:t>도둑이 벽을 통과한 뒤</w:t>
-      </w:r>
-      <w:r>
-        <w:rPr>
-          <w:szCs w:val="20"/>
-        </w:rPr>
-        <w:t xml:space="preserve"> </w:t>
-      </w:r>
-      <w:r>
-        <w:rPr>
-          <w:rFonts w:hint="eastAsia"/>
-          <w:szCs w:val="20"/>
-        </w:rPr>
-        <w:t>플레이어가 벽과 충돌하게 되며,</w:t>
-      </w:r>
-      <w:r>
-        <w:rPr>
-          <w:szCs w:val="20"/>
-        </w:rPr>
-        <w:t xml:space="preserve"> </w:t>
-      </w:r>
-      <w:r>
-        <w:rPr>
-          <w:rFonts w:hint="eastAsia"/>
-          <w:szCs w:val="20"/>
-        </w:rPr>
-        <w:t>충돌할 때 플레이어는 벽과 같은 색을 띠어야 한다.</w:t>
-      </w:r>
-      <w:r>
-        <w:rPr>
-          <w:szCs w:val="20"/>
-        </w:rPr>
-        <w:t xml:space="preserve"> </w:t>
-      </w:r>
-      <w:r>
-        <w:rPr>
-          <w:rFonts w:hint="eastAsia"/>
-          <w:szCs w:val="20"/>
-        </w:rPr>
-        <w:t>플레이어는 방향키를 사용하여 색을 변화시킬 수 있다.</w:t>
-      </w:r>
-      <w:r>
-        <w:rPr>
-          <w:szCs w:val="20"/>
-        </w:rPr>
-        <w:t xml:space="preserve"> </w:t>
-      </w:r>
-      <w:r>
-        <w:rPr>
-          <w:rFonts w:hint="eastAsia"/>
-          <w:szCs w:val="20"/>
-        </w:rPr>
-        <w:t xml:space="preserve">같은 </w:t>
-      </w:r>
-      <w:r>
-        <w:rPr>
-          <w:rFonts w:hint="eastAsia"/>
-          <w:szCs w:val="20"/>
-        </w:rPr>
-        <w:t xml:space="preserve">색일 때, 콘솔 창에 </w:t>
-      </w:r>
-      <w:r>
-        <w:rPr>
-          <w:szCs w:val="20"/>
-        </w:rPr>
-        <w:t>Pass</w:t>
-      </w:r>
-      <w:r>
-        <w:rPr>
-          <w:rFonts w:hint="eastAsia"/>
-          <w:szCs w:val="20"/>
-        </w:rPr>
-        <w:t>를 출력하고 도둑과 플레이어 사이의 거리가 감소한다.</w:t>
-      </w:r>
-      <w:r>
-        <w:rPr>
-          <w:szCs w:val="20"/>
-        </w:rPr>
-        <w:t xml:space="preserve"> </w:t>
-      </w:r>
-      <w:r>
-        <w:rPr>
-          <w:rFonts w:hint="eastAsia"/>
-          <w:szCs w:val="20"/>
-        </w:rPr>
-        <w:t>벽 또한 생성 간격이 짧아지고 이동 속도가 증가하게 되며,</w:t>
-      </w:r>
-      <w:r>
-        <w:rPr>
-          <w:szCs w:val="20"/>
-        </w:rPr>
-        <w:t xml:space="preserve"> </w:t>
-      </w:r>
-      <w:r>
-        <w:rPr>
-          <w:rFonts w:hint="eastAsia"/>
-          <w:szCs w:val="20"/>
-        </w:rPr>
-        <w:t>그에 따라 카메라도 줌인된다.</w:t>
-      </w:r>
-      <w:r>
-        <w:rPr>
-          <w:szCs w:val="20"/>
-        </w:rPr>
-        <w:t xml:space="preserve"> </w:t>
-      </w:r>
-      <w:r>
-        <w:rPr>
-          <w:rFonts w:hint="eastAsia"/>
-          <w:szCs w:val="20"/>
-        </w:rPr>
-        <w:t>플레이어와 벽의 색이 다를 때,</w:t>
-      </w:r>
-      <w:r>
-        <w:rPr>
-          <w:szCs w:val="20"/>
-        </w:rPr>
-        <w:t xml:space="preserve"> </w:t>
-      </w:r>
-      <w:r>
-        <w:rPr>
-          <w:rFonts w:hint="eastAsia"/>
-          <w:szCs w:val="20"/>
-        </w:rPr>
-        <w:t xml:space="preserve">콘솔 창에 </w:t>
-      </w:r>
-      <w:r>
-        <w:rPr>
-          <w:szCs w:val="20"/>
-        </w:rPr>
-        <w:t>Fail</w:t>
-      </w:r>
-      <w:r>
-        <w:rPr>
-          <w:rFonts w:hint="eastAsia"/>
-          <w:szCs w:val="20"/>
-        </w:rPr>
-        <w:t xml:space="preserve">을 출력하고 </w:t>
-      </w:r>
-      <w:r>
-        <w:rPr>
-          <w:szCs w:val="20"/>
-        </w:rPr>
-        <w:t>life</w:t>
-      </w:r>
-      <w:r>
-        <w:rPr>
-          <w:rFonts w:hint="eastAsia"/>
-          <w:szCs w:val="20"/>
-        </w:rPr>
-        <w:t xml:space="preserve">가 </w:t>
-      </w:r>
-      <w:r>
-        <w:rPr>
-          <w:szCs w:val="20"/>
-        </w:rPr>
-        <w:t>1</w:t>
-      </w:r>
-      <w:r>
-        <w:rPr>
-          <w:rFonts w:hint="eastAsia"/>
-          <w:szCs w:val="20"/>
-        </w:rPr>
-        <w:t>만큼 감소하게 된다.</w:t>
-      </w:r>
-      <w:r>
-        <w:rPr>
-          <w:szCs w:val="20"/>
-        </w:rPr>
-        <w:t xml:space="preserve"> L</w:t>
-      </w:r>
-      <w:r>
-        <w:rPr>
-          <w:rFonts w:hint="eastAsia"/>
-          <w:szCs w:val="20"/>
-        </w:rPr>
-        <w:t xml:space="preserve">ife는 총 </w:t>
-      </w:r>
-      <w:r>
-        <w:rPr>
-          <w:szCs w:val="20"/>
-        </w:rPr>
-        <w:t>4</w:t>
-      </w:r>
-      <w:r>
-        <w:rPr>
-          <w:rFonts w:hint="eastAsia"/>
-          <w:szCs w:val="20"/>
-        </w:rPr>
-        <w:t>개이며,</w:t>
-      </w:r>
-      <w:r>
-        <w:rPr>
-          <w:szCs w:val="20"/>
-        </w:rPr>
-        <w:t xml:space="preserve"> 0</w:t>
-      </w:r>
-      <w:r>
-        <w:rPr>
-          <w:rFonts w:hint="eastAsia"/>
-          <w:szCs w:val="20"/>
-        </w:rPr>
-        <w:t xml:space="preserve">이 될 때 콘솔 창에 </w:t>
-      </w:r>
-      <w:r>
-        <w:rPr>
-          <w:szCs w:val="20"/>
-        </w:rPr>
-        <w:t>Lose</w:t>
-      </w:r>
-      <w:r>
-        <w:rPr>
-          <w:rFonts w:hint="eastAsia"/>
-          <w:szCs w:val="20"/>
-        </w:rPr>
-        <w:t>를 추격하고 게임을 종료한다.</w:t>
-      </w:r>
-      <w:r>
-        <w:rPr>
-          <w:szCs w:val="20"/>
-        </w:rPr>
-        <w:t xml:space="preserve"> Life</w:t>
-      </w:r>
-      <w:r>
-        <w:rPr>
-          <w:rFonts w:hint="eastAsia"/>
-          <w:szCs w:val="20"/>
-        </w:rPr>
-        <w:t>는 화면 왼쪽 상단에 표시된다.</w:t>
-      </w:r>
-      <w:r>
-        <w:rPr>
-          <w:szCs w:val="20"/>
-        </w:rPr>
-        <w:t xml:space="preserve"> </w:t>
-      </w:r>
-      <w:r>
-        <w:rPr>
-          <w:rFonts w:hint="eastAsia"/>
-          <w:szCs w:val="20"/>
-        </w:rPr>
-        <w:t>플레이어와 도둑 사이의 거리가 감소해 서로 충돌하였을 때,</w:t>
-      </w:r>
-      <w:r>
-        <w:rPr>
-          <w:szCs w:val="20"/>
-        </w:rPr>
-        <w:t xml:space="preserve"> </w:t>
-      </w:r>
-      <w:r>
-        <w:rPr>
-          <w:rFonts w:hint="eastAsia"/>
-          <w:szCs w:val="20"/>
-        </w:rPr>
-        <w:t xml:space="preserve">콘솔 창에 </w:t>
-      </w:r>
-      <w:r>
-        <w:rPr>
-          <w:szCs w:val="20"/>
-        </w:rPr>
-        <w:t>Win</w:t>
-      </w:r>
-      <w:r>
-        <w:rPr>
-          <w:rFonts w:hint="eastAsia"/>
-          <w:szCs w:val="20"/>
-        </w:rPr>
-        <w:t>을 출력하고 게임을 종료한다.</w:t>
-      </w:r>
-    </w:p>
-    <w:p>
-      <w:pPr>
-        <w:jc w:val="left"/>
+      </w:pPr>
+      <w:r>
         <w:rPr>
           <w:b/>
           <w:sz w:val="28"/>
           <w:szCs w:val="28"/>
         </w:rPr>
-      </w:pPr>
-      <w:r>
-        <w:rPr>
-          <w:rFonts w:hint="eastAsia"/>
-          <w:szCs w:val="20"/>
-        </w:rPr>
-        <w:t>플레이어의 입력과 무관하게 모든 벽을 통과했다고 간주하는 올 패스 기능과, 모든 벽을 통과하지 못했다고 간주하는 올 페일 기능을 구현하였다.</w:t>
-      </w:r>
-      <w:r>
-        <w:rPr>
-          <w:szCs w:val="20"/>
-        </w:rPr>
-        <w:t xml:space="preserve"> “</w:t>
-      </w:r>
-      <w:r>
-        <w:rPr>
-          <w:rFonts w:hint="eastAsia"/>
-          <w:szCs w:val="20"/>
-        </w:rPr>
-        <w:t>c</w:t>
-      </w:r>
-      <w:r>
-        <w:rPr>
-          <w:szCs w:val="20"/>
-        </w:rPr>
-        <w:t>”</w:t>
-      </w:r>
-      <w:r>
-        <w:rPr>
-          <w:rFonts w:hint="eastAsia"/>
-          <w:szCs w:val="20"/>
-        </w:rPr>
-        <w:t>를 눌러 올 패스 기능을 키고 끌 수 있으며,</w:t>
-      </w:r>
-      <w:r>
-        <w:rPr>
-          <w:szCs w:val="20"/>
-        </w:rPr>
-        <w:t xml:space="preserve"> “</w:t>
-      </w:r>
-      <w:r>
-        <w:rPr>
-          <w:rFonts w:hint="eastAsia"/>
-          <w:szCs w:val="20"/>
-        </w:rPr>
-        <w:t>f</w:t>
-      </w:r>
-      <w:r>
-        <w:rPr>
-          <w:szCs w:val="20"/>
-        </w:rPr>
-        <w:t>”</w:t>
-      </w:r>
-      <w:r>
-        <w:rPr>
-          <w:rFonts w:hint="eastAsia"/>
-          <w:szCs w:val="20"/>
-        </w:rPr>
-        <w:t>를 눌러 올 페일 기능을 키고 끌 수 있다.</w:t>
-      </w:r>
-      <w:r>
-        <w:rPr>
-          <w:szCs w:val="20"/>
-        </w:rPr>
-        <w:br/>
-      </w:r>
-    </w:p>
-    <w:p>
-      <w:pPr>
-        <w:jc w:val="left"/>
-        <w:rPr>
-          <w:b/>
-          <w:sz w:val="28"/>
-          <w:szCs w:val="28"/>
-        </w:rPr>
-      </w:pPr>
-      <w:r>
-        <w:rPr>
-          <w:b/>
-          <w:sz w:val="28"/>
-          <w:szCs w:val="28"/>
-        </w:rPr>
         <w:t>Programming Environment</w:t>
       </w:r>
     </w:p>
@@ -660,7 +654,7 @@
         <w:rPr>
           <w:szCs w:val="28"/>
         </w:rPr>
-        <w:t>4.5</w:t>
+        <w:t>2.1</w:t>
       </w:r>
     </w:p>
     <w:p>
@@ -3381,7 +3375,6 @@
         <w:pStyle w:val="a3"/>
         <w:ind w:leftChars="0" w:left="1120"/>
         <w:rPr>
-          <w:rFonts w:hint="eastAsia"/>
           <w:szCs w:val="24"/>
         </w:rPr>
       </w:pPr>
@@ -3420,7 +3413,6 @@
         <w:ind w:leftChars="0" w:left="1120"/>
         <w:jc w:val="left"/>
         <w:rPr>
-          <w:rFonts w:hint="eastAsia"/>
           <w:b/>
           <w:sz w:val="24"/>
           <w:szCs w:val="24"/>
@@ -5743,7 +5735,6 @@
         <w:ind w:leftChars="0" w:left="760"/>
         <w:jc w:val="left"/>
         <w:rPr>
-          <w:rFonts w:hint="eastAsia"/>
           <w:b/>
           <w:szCs w:val="24"/>
         </w:rPr>
@@ -6129,7 +6120,7 @@
         <w:ind w:leftChars="0" w:left="1120"/>
         <w:jc w:val="left"/>
         <w:rPr>
-          <w:rFonts w:eastAsiaTheme="minorHAnsi" w:hint="eastAsia"/>
+          <w:rFonts w:eastAsiaTheme="minorHAnsi"/>
           <w:b/>
           <w:szCs w:val="20"/>
         </w:rPr>
@@ -6291,7 +6282,6 @@
         <w:ind w:leftChars="0" w:left="1120"/>
         <w:jc w:val="left"/>
         <w:rPr>
-          <w:rFonts w:hint="eastAsia"/>
           <w:b/>
           <w:sz w:val="24"/>
           <w:szCs w:val="24"/>
@@ -6327,7 +6317,6 @@
         <w:ind w:leftChars="0" w:left="1120"/>
         <w:jc w:val="left"/>
         <w:rPr>
-          <w:rFonts w:hint="eastAsia"/>
           <w:b/>
           <w:sz w:val="24"/>
           <w:szCs w:val="24"/>
@@ -11296,18 +11285,18 @@
 </file>
 
 <file path=customXml/item1.xml><?xml version="1.0" encoding="utf-8"?>
+<p:properties xmlns:p="http://schemas.microsoft.com/office/2006/metadata/properties" xmlns:xsi="http://www.w3.org/2001/XMLSchema-instance" xmlns:pc="http://schemas.microsoft.com/office/infopath/2007/PartnerControls">
+  <documentManagement/>
+</p:properties>
+</file>
+
+<file path=customXml/item2.xml><?xml version="1.0" encoding="utf-8"?>
 <?mso-contentType ?>
 <FormTemplates xmlns="http://schemas.microsoft.com/sharepoint/v3/contenttype/forms">
   <Display>DocumentLibraryForm</Display>
   <Edit>DocumentLibraryForm</Edit>
   <New>DocumentLibraryForm</New>
 </FormTemplates>
-</file>
-
-<file path=customXml/item2.xml><?xml version="1.0" encoding="utf-8"?>
-<p:properties xmlns:p="http://schemas.microsoft.com/office/2006/metadata/properties" xmlns:xsi="http://www.w3.org/2001/XMLSchema-instance" xmlns:pc="http://schemas.microsoft.com/office/infopath/2007/PartnerControls">
-  <documentManagement/>
-</p:properties>
 </file>
 
 <file path=customXml/item3.xml><?xml version="1.0" encoding="utf-8"?>
@@ -11495,25 +11484,18 @@
 </file>
 
 <file path=customXml/itemProps1.xml><?xml version="1.0" encoding="utf-8"?>
-<ds:datastoreItem xmlns:ds="http://schemas.openxmlformats.org/officeDocument/2006/customXml" ds:itemID="{9171FD24-ABDF-4A7C-9804-63E676C51C60}">
+<ds:datastoreItem xmlns:ds="http://schemas.openxmlformats.org/officeDocument/2006/customXml" ds:itemID="{D34F9008-E0E2-4B14-85E7-00EC83CDDE6C}">
   <ds:schemaRefs>
-    <ds:schemaRef ds:uri="http://schemas.microsoft.com/sharepoint/v3/contenttype/forms"/>
+    <ds:schemaRef ds:uri="http://schemas.microsoft.com/office/2006/metadata/properties"/>
+    <ds:schemaRef ds:uri="http://schemas.microsoft.com/office/infopath/2007/PartnerControls"/>
   </ds:schemaRefs>
 </ds:datastoreItem>
 </file>
 
 <file path=customXml/itemProps2.xml><?xml version="1.0" encoding="utf-8"?>
-<ds:datastoreItem xmlns:ds="http://schemas.openxmlformats.org/officeDocument/2006/customXml" ds:itemID="{D34F9008-E0E2-4B14-85E7-00EC83CDDE6C}">
+<ds:datastoreItem xmlns:ds="http://schemas.openxmlformats.org/officeDocument/2006/customXml" ds:itemID="{9171FD24-ABDF-4A7C-9804-63E676C51C60}">
   <ds:schemaRefs>
-    <ds:schemaRef ds:uri="http://schemas.openxmlformats.org/package/2006/metadata/core-properties"/>
-    <ds:schemaRef ds:uri="http://schemas.microsoft.com/office/infopath/2007/PartnerControls"/>
-    <ds:schemaRef ds:uri="http://purl.org/dc/elements/1.1/"/>
-    <ds:schemaRef ds:uri="af16c2e8-b6bd-4b6b-b669-c2f78501a31f"/>
-    <ds:schemaRef ds:uri="http://purl.org/dc/terms/"/>
-    <ds:schemaRef ds:uri="http://schemas.microsoft.com/office/2006/documentManagement/types"/>
-    <ds:schemaRef ds:uri="http://purl.org/dc/dcmitype/"/>
-    <ds:schemaRef ds:uri="http://schemas.microsoft.com/office/2006/metadata/properties"/>
-    <ds:schemaRef ds:uri="http://www.w3.org/XML/1998/namespace"/>
+    <ds:schemaRef ds:uri="http://schemas.microsoft.com/sharepoint/v3/contenttype/forms"/>
   </ds:schemaRefs>
 </ds:datastoreItem>
 </file>

</xml_diff>